<commit_message>
Actualizacion Modelo de Datos
Cambiado el diagrama E-R y corregido algunas cosas q faltban en el documento.
</commit_message>
<xml_diff>
--- a/Analisis y Diseño/Modelo de Datos/Modelo de Datos.docx
+++ b/Analisis y Diseño/Modelo de Datos/Modelo de Datos.docx
@@ -1,6 +1,6 @@
 
 <file path=word/document.xml><?xml version="1.0" encoding="utf-8"?>
-<w:document xmlns:wpc="http://schemas.microsoft.com/office/word/2010/wordprocessingCanvas" xmlns:cx="http://schemas.microsoft.com/office/drawing/2014/chartex" xmlns:mc="http://schemas.openxmlformats.org/markup-compatibility/2006" xmlns:o="urn:schemas-microsoft-com:office:office" xmlns:r="http://schemas.openxmlformats.org/officeDocument/2006/relationships" xmlns:m="http://schemas.openxmlformats.org/officeDocument/2006/math" xmlns:v="urn:schemas-microsoft-com:vml" xmlns:wp14="http://schemas.microsoft.com/office/word/2010/wordprocessingDrawing" xmlns:wp="http://schemas.openxmlformats.org/drawingml/2006/wordprocessingDrawing" xmlns:w10="urn:schemas-microsoft-com:office:word" xmlns:w="http://schemas.openxmlformats.org/wordprocessingml/2006/main" xmlns:w14="http://schemas.microsoft.com/office/word/2010/wordml" xmlns:w15="http://schemas.microsoft.com/office/word/2012/wordml" xmlns:w16se="http://schemas.microsoft.com/office/word/2015/wordml/symex" xmlns:wpg="http://schemas.microsoft.com/office/word/2010/wordprocessingGroup" xmlns:wpi="http://schemas.microsoft.com/office/word/2010/wordprocessingInk" xmlns:wne="http://schemas.microsoft.com/office/word/2006/wordml" xmlns:wps="http://schemas.microsoft.com/office/word/2010/wordprocessingShape" mc:Ignorable="w14 w15 w16se wp14">
+<w:document xmlns:wpc="http://schemas.microsoft.com/office/word/2010/wordprocessingCanvas" xmlns:mc="http://schemas.openxmlformats.org/markup-compatibility/2006" xmlns:o="urn:schemas-microsoft-com:office:office" xmlns:r="http://schemas.openxmlformats.org/officeDocument/2006/relationships" xmlns:m="http://schemas.openxmlformats.org/officeDocument/2006/math" xmlns:v="urn:schemas-microsoft-com:vml" xmlns:wp14="http://schemas.microsoft.com/office/word/2010/wordprocessingDrawing" xmlns:wp="http://schemas.openxmlformats.org/drawingml/2006/wordprocessingDrawing" xmlns:w10="urn:schemas-microsoft-com:office:word" xmlns:w="http://schemas.openxmlformats.org/wordprocessingml/2006/main" xmlns:w14="http://schemas.microsoft.com/office/word/2010/wordml" xmlns:wpg="http://schemas.microsoft.com/office/word/2010/wordprocessingGroup" xmlns:wpi="http://schemas.microsoft.com/office/word/2010/wordprocessingInk" xmlns:wne="http://schemas.microsoft.com/office/word/2006/wordml" xmlns:wps="http://schemas.microsoft.com/office/word/2010/wordprocessingShape" mc:Ignorable="w14 wp14">
   <w:body>
     <w:sdt>
       <w:sdtPr>
@@ -120,7 +120,7 @@
                                               </pic:cNvPicPr>
                                             </pic:nvPicPr>
                                             <pic:blipFill>
-                                              <a:blip r:embed="rId9">
+                                              <a:blip r:embed="rId10">
                                                 <a:extLst>
                                                   <a:ext uri="{28A0092B-C50C-407E-A947-70E740481C1C}">
                                                     <a14:useLocalDpi xmlns:a14="http://schemas.microsoft.com/office/drawing/2010/main" val="0"/>
@@ -172,7 +172,7 @@
                   </wp:anchor>
                 </w:drawing>
               </mc:Choice>
-              <mc:Fallback>
+              <mc:Fallback xmlns:w16se="http://schemas.microsoft.com/office/word/2015/wordml/symex" xmlns:w15="http://schemas.microsoft.com/office/word/2012/wordml" xmlns:cx="http://schemas.microsoft.com/office/drawing/2014/chartex">
                 <w:pict>
                   <v:rect w14:anchorId="7FF1CDF1" id="Rectángulo 3" o:spid="_x0000_s1026" style="position:absolute;margin-left:290.55pt;margin-top:-95.5pt;width:243.3pt;height:115.45pt;z-index:251686912;visibility:visible;mso-wrap-style:square;mso-width-percent:0;mso-height-percent:0;mso-wrap-distance-left:9pt;mso-wrap-distance-top:0;mso-wrap-distance-right:9pt;mso-wrap-distance-bottom:0;mso-position-horizontal:absolute;mso-position-horizontal-relative:text;mso-position-vertical:absolute;mso-position-vertical-relative:text;mso-width-percent:0;mso-height-percent:0;mso-width-relative:page;mso-height-relative:page;v-text-anchor:middle" o:gfxdata="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" filled="f" stroked="f" strokeweight="2pt">
                     <v:path arrowok="t"/>
@@ -206,7 +206,7 @@
                                         </pic:cNvPicPr>
                                       </pic:nvPicPr>
                                       <pic:blipFill>
-                                        <a:blip r:embed="rId9">
+                                        <a:blip r:embed="rId11">
                                           <a:extLst>
                                             <a:ext uri="{28A0092B-C50C-407E-A947-70E740481C1C}">
                                               <a14:useLocalDpi xmlns:a14="http://schemas.microsoft.com/office/drawing/2010/main" val="0"/>
@@ -310,7 +310,7 @@
                   </wp:anchor>
                 </w:drawing>
               </mc:Choice>
-              <mc:Fallback>
+              <mc:Fallback xmlns:w16se="http://schemas.microsoft.com/office/word/2015/wordml/symex" xmlns:w15="http://schemas.microsoft.com/office/word/2012/wordml" xmlns:cx="http://schemas.microsoft.com/office/drawing/2014/chartex">
                 <w:pict>
                   <v:rect w14:anchorId="250B05E7" id="Rectangle 7" o:spid="_x0000_s1026" style="position:absolute;margin-left:0;margin-top:0;width:623.75pt;height:125.25pt;z-index:251661312;visibility:visible;mso-wrap-style:square;mso-width-percent:1050;mso-height-percent:0;mso-wrap-distance-left:9pt;mso-wrap-distance-top:0;mso-wrap-distance-right:9pt;mso-wrap-distance-bottom:0;mso-position-horizontal:center;mso-position-horizontal-relative:page;mso-position-vertical:top;mso-position-vertical-relative:top-margin-area;mso-width-percent:1050;mso-height-percent:0;mso-width-relative:page;mso-height-relative:top-margin-area;v-text-anchor:top" o:gfxdata="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" o:allowincell="f" fillcolor="#92d050" strokecolor="#00b050">
                     <w10:wrap anchorx="page" anchory="margin"/>
@@ -404,7 +404,7 @@
                   </wp:anchor>
                 </w:drawing>
               </mc:Choice>
-              <mc:Fallback>
+              <mc:Fallback xmlns:w16se="http://schemas.microsoft.com/office/word/2015/wordml/symex" xmlns:w15="http://schemas.microsoft.com/office/word/2012/wordml" xmlns:cx="http://schemas.microsoft.com/office/drawing/2014/chartex">
                 <w:pict>
                   <v:rect w14:anchorId="126F08D6" id="Rectangle 6" o:spid="_x0000_s1026" style="position:absolute;margin-left:0;margin-top:0;width:623.75pt;height:81.05pt;z-index:251660288;visibility:visible;mso-wrap-style:square;mso-width-percent:1050;mso-height-percent:900;mso-wrap-distance-left:9pt;mso-wrap-distance-top:0;mso-wrap-distance-right:9pt;mso-wrap-distance-bottom:0;mso-position-horizontal:center;mso-position-horizontal-relative:page;mso-position-vertical:bottom;mso-position-vertical-relative:page;mso-width-percent:1050;mso-height-percent:900;mso-width-relative:page;mso-height-relative:top-margin-area;v-text-anchor:top" o:gfxdata="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" o:allowincell="f" fillcolor="#92d050" strokecolor="#00b050">
                     <w10:wrap anchorx="page" anchory="page"/>
@@ -481,7 +481,7 @@
                   </wp:anchor>
                 </w:drawing>
               </mc:Choice>
-              <mc:Fallback>
+              <mc:Fallback xmlns:w16se="http://schemas.microsoft.com/office/word/2015/wordml/symex" xmlns:w15="http://schemas.microsoft.com/office/word/2012/wordml" xmlns:cx="http://schemas.microsoft.com/office/drawing/2014/chartex">
                 <w:pict>
                   <v:rect w14:anchorId="6C8D2B18" id="Rectangle 9" o:spid="_x0000_s1026" style="position:absolute;margin-left:0;margin-top:0;width:7.15pt;height:882.6pt;z-index:251663360;visibility:visible;mso-wrap-style:square;mso-width-percent:0;mso-height-percent:1050;mso-wrap-distance-left:9pt;mso-wrap-distance-top:0;mso-wrap-distance-right:9pt;mso-wrap-distance-bottom:0;mso-position-horizontal:center;mso-position-horizontal-relative:left-margin-area;mso-position-vertical:center;mso-position-vertical-relative:page;mso-width-percent:0;mso-height-percent:1050;mso-width-relative:page;mso-height-relative:page;v-text-anchor:top" o:gfxdata="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" o:allowincell="f" fillcolor="#eaf1dd [662]" strokecolor="#00b050">
                     <w10:wrap anchorx="margin" anchory="page"/>
@@ -520,6 +520,7 @@
           <w:pPr>
             <w:pStyle w:val="Sinespaciado"/>
           </w:pPr>
+          <w:proofErr w:type="spellStart"/>
           <w:r>
             <w:rPr>
               <w:rFonts w:asciiTheme="majorHAnsi" w:eastAsiaTheme="majorEastAsia" w:hAnsiTheme="majorHAnsi" w:cstheme="majorBidi"/>
@@ -528,6 +529,7 @@
             </w:rPr>
             <w:t>CheckPoint</w:t>
           </w:r>
+          <w:proofErr w:type="spellEnd"/>
         </w:p>
         <w:p>
           <w:pPr>
@@ -684,7 +686,7 @@
                                               </pic:cNvPicPr>
                                             </pic:nvPicPr>
                                             <pic:blipFill>
-                                              <a:blip r:embed="rId10">
+                                              <a:blip r:embed="rId12">
                                                 <a:extLst>
                                                   <a:ext uri="{28A0092B-C50C-407E-A947-70E740481C1C}">
                                                     <a14:useLocalDpi xmlns:a14="http://schemas.microsoft.com/office/drawing/2010/main" val="0"/>
@@ -735,7 +737,7 @@
                   </wp:anchor>
                 </w:drawing>
               </mc:Choice>
-              <mc:Fallback>
+              <mc:Fallback xmlns:w16se="http://schemas.microsoft.com/office/word/2015/wordml/symex" xmlns:w15="http://schemas.microsoft.com/office/word/2012/wordml" xmlns:cx="http://schemas.microsoft.com/office/drawing/2014/chartex">
                 <w:pict>
                   <v:rect w14:anchorId="47EBE6AE" id="Rectángulo 4" o:spid="_x0000_s1027" style="position:absolute;left:0;text-align:left;margin-left:88.8pt;margin-top:120pt;width:245.8pt;height:328.95pt;z-index:251695104;visibility:visible;mso-wrap-style:square;mso-width-percent:0;mso-height-percent:0;mso-wrap-distance-left:9pt;mso-wrap-distance-top:0;mso-wrap-distance-right:9pt;mso-wrap-distance-bottom:0;mso-position-horizontal:absolute;mso-position-horizontal-relative:text;mso-position-vertical:absolute;mso-position-vertical-relative:text;mso-width-percent:0;mso-height-percent:0;mso-width-relative:page;mso-height-relative:page;v-text-anchor:middle" o:gfxdata="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" filled="f" stroked="f" strokeweight="2pt">
                     <v:path arrowok="t"/>
@@ -772,7 +774,7 @@
                                         </pic:cNvPicPr>
                                       </pic:nvPicPr>
                                       <pic:blipFill>
-                                        <a:blip r:embed="rId10">
+                                        <a:blip r:embed="rId13">
                                           <a:extLst>
                                             <a:ext uri="{28A0092B-C50C-407E-A947-70E740481C1C}">
                                               <a14:useLocalDpi xmlns:a14="http://schemas.microsoft.com/office/drawing/2010/main" val="0"/>
@@ -899,7 +901,7 @@
                   </wp:anchor>
                 </w:drawing>
               </mc:Choice>
-              <mc:Fallback>
+              <mc:Fallback xmlns:w16se="http://schemas.microsoft.com/office/word/2015/wordml/symex" xmlns:w15="http://schemas.microsoft.com/office/word/2012/wordml" xmlns:cx="http://schemas.microsoft.com/office/drawing/2014/chartex">
                 <w:pict>
                   <v:rect w14:anchorId="79863D7B" id="_x0000_s1028" style="position:absolute;left:0;text-align:left;margin-left:179.55pt;margin-top:450.2pt;width:245.8pt;height:328.95pt;z-index:251688960;visibility:visible;mso-wrap-style:square;mso-width-percent:0;mso-height-percent:0;mso-wrap-distance-left:9pt;mso-wrap-distance-top:0;mso-wrap-distance-right:9pt;mso-wrap-distance-bottom:0;mso-position-horizontal:absolute;mso-position-horizontal-relative:text;mso-position-vertical:absolute;mso-position-vertical-relative:text;mso-width-percent:0;mso-height-percent:0;mso-width-relative:page;mso-height-relative:page;v-text-anchor:middle" o:gfxdata="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" filled="f" stroked="f" strokeweight="2pt">
                     <v:path arrowok="t"/>
@@ -988,7 +990,7 @@
                   </wp:anchor>
                 </w:drawing>
               </mc:Choice>
-              <mc:Fallback>
+              <mc:Fallback xmlns:w16se="http://schemas.microsoft.com/office/word/2015/wordml/symex" xmlns:w15="http://schemas.microsoft.com/office/word/2012/wordml" xmlns:cx="http://schemas.microsoft.com/office/drawing/2014/chartex">
                 <w:pict>
                   <v:rect w14:anchorId="2799D655" id="Rectangle 17" o:spid="_x0000_s1026" style="position:absolute;margin-left:315.7pt;margin-top:-91.25pt;width:195.35pt;height:859.9pt;z-index:-251643904;visibility:visible;mso-wrap-style:square;mso-width-percent:0;mso-height-percent:0;mso-wrap-distance-left:9pt;mso-wrap-distance-top:0;mso-wrap-distance-right:9pt;mso-wrap-distance-bottom:0;mso-position-horizontal:absolute;mso-position-horizontal-relative:margin;mso-position-vertical:absolute;mso-position-vertical-relative:margin;mso-width-percent:0;mso-height-percent:0;mso-width-relative:page;mso-height-relative:page;v-text-anchor:top" o:gfxdata="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" fillcolor="#92d050" strokecolor="#ffc000">
                     <w10:wrap type="square" anchorx="margin" anchory="margin"/>
@@ -1134,7 +1136,7 @@
                   </wp:anchor>
                 </w:drawing>
               </mc:Choice>
-              <mc:Fallback>
+              <mc:Fallback xmlns:w16se="http://schemas.microsoft.com/office/word/2015/wordml/symex" xmlns:w15="http://schemas.microsoft.com/office/word/2012/wordml" xmlns:cx="http://schemas.microsoft.com/office/drawing/2014/chartex">
                 <w:pict>
                   <v:shapetype w14:anchorId="1058733B" id="_x0000_t202" coordsize="21600,21600" o:spt="202" path="m,l,21600r21600,l21600,xe">
                     <v:stroke joinstyle="miter"/>
@@ -1309,7 +1311,7 @@
                                               </pic:cNvPicPr>
                                             </pic:nvPicPr>
                                             <pic:blipFill>
-                                              <a:blip r:embed="rId11">
+                                              <a:blip r:embed="rId14">
                                                 <a:extLst>
                                                   <a:ext uri="{28A0092B-C50C-407E-A947-70E740481C1C}">
                                                     <a14:useLocalDpi xmlns:a14="http://schemas.microsoft.com/office/drawing/2010/main" val="0"/>
@@ -1355,7 +1357,7 @@
                   </wp:anchor>
                 </w:drawing>
               </mc:Choice>
-              <mc:Fallback>
+              <mc:Fallback xmlns:w16se="http://schemas.microsoft.com/office/word/2015/wordml/symex" xmlns:w15="http://schemas.microsoft.com/office/word/2012/wordml" xmlns:cx="http://schemas.microsoft.com/office/drawing/2014/chartex">
                 <w:pict>
                   <v:rect w14:anchorId="16114FB6" id="Rectangle 45" o:spid="_x0000_s1030" style="position:absolute;left:0;text-align:left;margin-left:.75pt;margin-top:759pt;width:141.75pt;height:92.25pt;z-index:251697152;visibility:visible;mso-wrap-style:square;mso-width-percent:0;mso-height-percent:0;mso-wrap-distance-left:9pt;mso-wrap-distance-top:0;mso-wrap-distance-right:9pt;mso-wrap-distance-bottom:0;mso-position-horizontal:absolute;mso-position-horizontal-relative:text;mso-position-vertical:absolute;mso-position-vertical-relative:text;mso-width-percent:0;mso-height-percent:0;mso-width-relative:page;mso-height-relative:page;v-text-anchor:top" o:gfxdata="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" stroked="f">
                     <v:textbox>
@@ -1389,7 +1391,7 @@
                                         </pic:cNvPicPr>
                                       </pic:nvPicPr>
                                       <pic:blipFill>
-                                        <a:blip r:embed="rId11">
+                                        <a:blip r:embed="rId15">
                                           <a:extLst>
                                             <a:ext uri="{28A0092B-C50C-407E-A947-70E740481C1C}">
                                               <a14:useLocalDpi xmlns:a14="http://schemas.microsoft.com/office/drawing/2010/main" val="0"/>
@@ -1462,7 +1464,7 @@
       <w:sdtContent>
         <w:p>
           <w:pPr>
-            <w:pStyle w:val="TtuloTDC"/>
+            <w:pStyle w:val="TtulodeTDC"/>
             <w:tabs>
               <w:tab w:val="left" w:pos="5954"/>
             </w:tabs>
@@ -3632,12 +3634,21 @@
           <w:color w:val="auto"/>
         </w:rPr>
       </w:pPr>
+      <w:proofErr w:type="gramStart"/>
       <w:r>
         <w:rPr>
           <w:rFonts w:cstheme="minorHAnsi"/>
           <w:color w:val="auto"/>
         </w:rPr>
-        <w:t>principal del modelo de datos.</w:t>
+        <w:t>principal</w:t>
+      </w:r>
+      <w:proofErr w:type="gramEnd"/>
+      <w:r>
+        <w:rPr>
+          <w:rFonts w:cstheme="minorHAnsi"/>
+          <w:color w:val="auto"/>
+        </w:rPr>
+        <w:t xml:space="preserve"> del modelo de datos.</w:t>
       </w:r>
     </w:p>
     <w:p>
@@ -3758,7 +3769,7 @@
     </w:p>
     <w:tbl>
       <w:tblPr>
-        <w:tblStyle w:val="Tabladecuadrcula2-nfasis3"/>
+        <w:tblStyle w:val="GridTable2Accent3"/>
         <w:tblW w:w="0" w:type="auto"/>
         <w:tblLayout w:type="fixed"/>
         <w:tblLook w:val="0420" w:firstRow="1" w:lastRow="0" w:firstColumn="0" w:lastColumn="0" w:noHBand="0" w:noVBand="1"/>
@@ -3947,6 +3958,7 @@
                 <w:color w:val="auto"/>
               </w:rPr>
             </w:pPr>
+            <w:proofErr w:type="spellStart"/>
             <w:r>
               <w:rPr>
                 <w:rFonts w:cstheme="minorHAnsi"/>
@@ -3955,6 +3967,7 @@
               </w:rPr>
               <w:t>UARGflow</w:t>
             </w:r>
+            <w:proofErr w:type="spellEnd"/>
           </w:p>
         </w:tc>
         <w:tc>
@@ -4147,8 +4160,18 @@
                 <w:b/>
                 <w:color w:val="auto"/>
               </w:rPr>
-              <w:t>Necesidad de sincronía con BD app movil</w:t>
-            </w:r>
+              <w:t xml:space="preserve">Necesidad de sincronía con BD app </w:t>
+            </w:r>
+            <w:proofErr w:type="spellStart"/>
+            <w:r>
+              <w:rPr>
+                <w:rFonts w:cstheme="minorHAnsi"/>
+                <w:b/>
+                <w:color w:val="auto"/>
+              </w:rPr>
+              <w:t>movil</w:t>
+            </w:r>
+            <w:proofErr w:type="spellEnd"/>
           </w:p>
         </w:tc>
         <w:tc>
@@ -4217,7 +4240,7 @@
     </w:p>
     <w:tbl>
       <w:tblPr>
-        <w:tblStyle w:val="Tabladecuadrcula2-nfasis3"/>
+        <w:tblStyle w:val="GridTable2Accent3"/>
         <w:tblW w:w="0" w:type="auto"/>
         <w:tblLayout w:type="fixed"/>
         <w:tblLook w:val="0420" w:firstRow="1" w:lastRow="0" w:firstColumn="0" w:lastColumn="0" w:noHBand="0" w:noVBand="1"/>
@@ -4336,6 +4359,7 @@
                 <w:color w:val="auto"/>
               </w:rPr>
             </w:pPr>
+            <w:proofErr w:type="spellStart"/>
             <w:r>
               <w:rPr>
                 <w:rFonts w:cstheme="minorHAnsi"/>
@@ -4343,6 +4367,7 @@
               </w:rPr>
               <w:t>ideServicio</w:t>
             </w:r>
+            <w:proofErr w:type="spellEnd"/>
           </w:p>
           <w:p>
             <w:pPr>
@@ -4386,6 +4411,7 @@
                 <w:color w:val="auto"/>
               </w:rPr>
             </w:pPr>
+            <w:proofErr w:type="spellStart"/>
             <w:r>
               <w:rPr>
                 <w:rFonts w:cstheme="minorHAnsi"/>
@@ -4393,6 +4419,7 @@
               </w:rPr>
               <w:t>emailValoraciones</w:t>
             </w:r>
+            <w:proofErr w:type="spellEnd"/>
           </w:p>
           <w:p>
             <w:pPr>
@@ -4495,6 +4522,7 @@
                 <w:color w:val="auto"/>
               </w:rPr>
             </w:pPr>
+            <w:proofErr w:type="spellStart"/>
             <w:r>
               <w:rPr>
                 <w:rFonts w:cstheme="minorHAnsi"/>
@@ -4502,6 +4530,7 @@
               </w:rPr>
               <w:t>idValoracion</w:t>
             </w:r>
+            <w:proofErr w:type="spellEnd"/>
           </w:p>
           <w:p>
             <w:pPr>
@@ -4570,6 +4599,7 @@
                 <w:color w:val="auto"/>
               </w:rPr>
             </w:pPr>
+            <w:proofErr w:type="spellStart"/>
             <w:r>
               <w:rPr>
                 <w:rFonts w:cstheme="minorHAnsi"/>
@@ -4577,6 +4607,7 @@
               </w:rPr>
               <w:t>recibirNotificacionesEmail</w:t>
             </w:r>
+            <w:proofErr w:type="spellEnd"/>
           </w:p>
           <w:p>
             <w:pPr>
@@ -4595,6 +4626,7 @@
                 <w:color w:val="auto"/>
               </w:rPr>
             </w:pPr>
+            <w:proofErr w:type="spellStart"/>
             <w:r>
               <w:rPr>
                 <w:rFonts w:cstheme="minorHAnsi"/>
@@ -4602,6 +4634,7 @@
               </w:rPr>
               <w:t>permiteFoto</w:t>
             </w:r>
+            <w:proofErr w:type="spellEnd"/>
           </w:p>
           <w:p>
             <w:pPr>
@@ -4620,6 +4653,7 @@
                 <w:color w:val="auto"/>
               </w:rPr>
             </w:pPr>
+            <w:proofErr w:type="spellStart"/>
             <w:r>
               <w:rPr>
                 <w:rFonts w:cstheme="minorHAnsi"/>
@@ -4627,6 +4661,7 @@
               </w:rPr>
               <w:t>permiteDescripcion</w:t>
             </w:r>
+            <w:proofErr w:type="spellEnd"/>
           </w:p>
           <w:p>
             <w:pPr>
@@ -4645,6 +4680,7 @@
                 <w:color w:val="auto"/>
               </w:rPr>
             </w:pPr>
+            <w:proofErr w:type="spellStart"/>
             <w:r>
               <w:rPr>
                 <w:rFonts w:cstheme="minorHAnsi"/>
@@ -4652,6 +4688,7 @@
               </w:rPr>
               <w:t>permiteEmail</w:t>
             </w:r>
+            <w:proofErr w:type="spellEnd"/>
           </w:p>
           <w:p>
             <w:pPr>
@@ -4755,6 +4792,7 @@
                 <w:color w:val="auto"/>
               </w:rPr>
             </w:pPr>
+            <w:proofErr w:type="spellStart"/>
             <w:r>
               <w:rPr>
                 <w:rFonts w:cstheme="minorHAnsi"/>
@@ -4762,6 +4800,7 @@
               </w:rPr>
               <w:t>idUbicacion</w:t>
             </w:r>
+            <w:proofErr w:type="spellEnd"/>
           </w:p>
           <w:p>
             <w:pPr>
@@ -4805,6 +4844,7 @@
                 <w:color w:val="auto"/>
               </w:rPr>
             </w:pPr>
+            <w:proofErr w:type="spellStart"/>
             <w:r>
               <w:rPr>
                 <w:rFonts w:cstheme="minorHAnsi"/>
@@ -4812,6 +4852,7 @@
               </w:rPr>
               <w:t>codigoQR</w:t>
             </w:r>
+            <w:proofErr w:type="spellEnd"/>
           </w:p>
         </w:tc>
       </w:tr>
@@ -4864,6 +4905,7 @@
                 <w:color w:val="auto"/>
               </w:rPr>
             </w:pPr>
+            <w:proofErr w:type="spellStart"/>
             <w:r>
               <w:rPr>
                 <w:rFonts w:cstheme="minorHAnsi"/>
@@ -4871,6 +4913,7 @@
               </w:rPr>
               <w:t>idUsuario</w:t>
             </w:r>
+            <w:proofErr w:type="spellEnd"/>
           </w:p>
           <w:p>
             <w:pPr>
@@ -4999,6 +5042,7 @@
                 <w:color w:val="auto"/>
               </w:rPr>
             </w:pPr>
+            <w:proofErr w:type="spellStart"/>
             <w:r>
               <w:rPr>
                 <w:rFonts w:cstheme="minorHAnsi"/>
@@ -5006,6 +5050,7 @@
               </w:rPr>
               <w:t>idRol</w:t>
             </w:r>
+            <w:proofErr w:type="spellEnd"/>
           </w:p>
           <w:p>
             <w:pPr>
@@ -5083,6 +5128,7 @@
                 <w:color w:val="auto"/>
               </w:rPr>
             </w:pPr>
+            <w:proofErr w:type="spellStart"/>
             <w:r>
               <w:rPr>
                 <w:rFonts w:cstheme="minorHAnsi"/>
@@ -5090,6 +5136,7 @@
               </w:rPr>
               <w:t>idPermiso</w:t>
             </w:r>
+            <w:proofErr w:type="spellEnd"/>
           </w:p>
           <w:p>
             <w:pPr>
@@ -5168,6 +5215,7 @@
                 <w:color w:val="auto"/>
               </w:rPr>
             </w:pPr>
+            <w:proofErr w:type="spellStart"/>
             <w:r>
               <w:rPr>
                 <w:rFonts w:cstheme="minorHAnsi"/>
@@ -5175,6 +5223,7 @@
               </w:rPr>
               <w:t>googleId</w:t>
             </w:r>
+            <w:proofErr w:type="spellEnd"/>
           </w:p>
           <w:p>
             <w:pPr>
@@ -5277,6 +5326,7 @@
                 <w:color w:val="auto"/>
               </w:rPr>
             </w:pPr>
+            <w:proofErr w:type="spellStart"/>
             <w:r>
               <w:rPr>
                 <w:rFonts w:cstheme="minorHAnsi"/>
@@ -5284,6 +5334,7 @@
               </w:rPr>
               <w:t>idValoracionHecha</w:t>
             </w:r>
+            <w:proofErr w:type="spellEnd"/>
           </w:p>
           <w:p>
             <w:pPr>
@@ -5302,6 +5353,7 @@
                 <w:color w:val="auto"/>
               </w:rPr>
             </w:pPr>
+            <w:proofErr w:type="spellStart"/>
             <w:r>
               <w:rPr>
                 <w:rFonts w:cstheme="minorHAnsi"/>
@@ -5309,6 +5361,7 @@
               </w:rPr>
               <w:t>urlImagen</w:t>
             </w:r>
+            <w:proofErr w:type="spellEnd"/>
           </w:p>
           <w:p>
             <w:pPr>
@@ -5352,6 +5405,7 @@
                 <w:color w:val="auto"/>
               </w:rPr>
             </w:pPr>
+            <w:proofErr w:type="spellStart"/>
             <w:r>
               <w:rPr>
                 <w:rFonts w:cstheme="minorHAnsi"/>
@@ -5359,6 +5413,7 @@
               </w:rPr>
               <w:t>email_devolucion</w:t>
             </w:r>
+            <w:proofErr w:type="spellEnd"/>
           </w:p>
           <w:p>
             <w:pPr>
@@ -5437,6 +5492,7 @@
                 <w:color w:val="auto"/>
               </w:rPr>
             </w:pPr>
+            <w:proofErr w:type="spellStart"/>
             <w:r>
               <w:rPr>
                 <w:rFonts w:cstheme="minorHAnsi"/>
@@ -5444,6 +5500,7 @@
               </w:rPr>
               <w:t>idRegistro</w:t>
             </w:r>
+            <w:proofErr w:type="spellEnd"/>
           </w:p>
           <w:p>
             <w:pPr>
@@ -5663,7 +5720,7 @@
     </w:p>
     <w:tbl>
       <w:tblPr>
-        <w:tblStyle w:val="Tabladecuadrcula2-nfasis3"/>
+        <w:tblStyle w:val="GridTable2Accent3"/>
         <w:tblW w:w="0" w:type="auto"/>
         <w:tblLayout w:type="fixed"/>
         <w:tblLook w:val="0420" w:firstRow="1" w:lastRow="0" w:firstColumn="0" w:lastColumn="0" w:noHBand="0" w:noVBand="1"/>
@@ -5774,6 +5831,7 @@
                 <w:color w:val="auto"/>
               </w:rPr>
             </w:pPr>
+            <w:proofErr w:type="spellStart"/>
             <w:r>
               <w:rPr>
                 <w:rFonts w:cstheme="minorHAnsi"/>
@@ -5781,6 +5839,7 @@
               </w:rPr>
               <w:t>ideServicio</w:t>
             </w:r>
+            <w:proofErr w:type="spellEnd"/>
           </w:p>
         </w:tc>
       </w:tr>
@@ -5833,6 +5892,7 @@
                 <w:color w:val="auto"/>
               </w:rPr>
             </w:pPr>
+            <w:proofErr w:type="spellStart"/>
             <w:r>
               <w:rPr>
                 <w:rFonts w:cstheme="minorHAnsi"/>
@@ -5840,6 +5900,7 @@
               </w:rPr>
               <w:t>idValoracion</w:t>
             </w:r>
+            <w:proofErr w:type="spellEnd"/>
           </w:p>
         </w:tc>
       </w:tr>
@@ -5893,6 +5954,7 @@
                 <w:color w:val="auto"/>
               </w:rPr>
             </w:pPr>
+            <w:proofErr w:type="spellStart"/>
             <w:r>
               <w:rPr>
                 <w:rFonts w:cstheme="minorHAnsi"/>
@@ -5900,6 +5962,7 @@
               </w:rPr>
               <w:t>idUbicacion</w:t>
             </w:r>
+            <w:proofErr w:type="spellEnd"/>
           </w:p>
         </w:tc>
       </w:tr>
@@ -5952,6 +6015,7 @@
                 <w:color w:val="auto"/>
               </w:rPr>
             </w:pPr>
+            <w:proofErr w:type="spellStart"/>
             <w:r>
               <w:rPr>
                 <w:rFonts w:cstheme="minorHAnsi"/>
@@ -5959,6 +6023,7 @@
               </w:rPr>
               <w:t>idUsuario</w:t>
             </w:r>
+            <w:proofErr w:type="spellEnd"/>
           </w:p>
         </w:tc>
       </w:tr>
@@ -6012,6 +6077,7 @@
                 <w:color w:val="auto"/>
               </w:rPr>
             </w:pPr>
+            <w:proofErr w:type="spellStart"/>
             <w:r>
               <w:rPr>
                 <w:rFonts w:cstheme="minorHAnsi"/>
@@ -6019,6 +6085,7 @@
               </w:rPr>
               <w:t>idRol</w:t>
             </w:r>
+            <w:proofErr w:type="spellEnd"/>
           </w:p>
         </w:tc>
       </w:tr>
@@ -6071,6 +6138,7 @@
                 <w:color w:val="auto"/>
               </w:rPr>
             </w:pPr>
+            <w:proofErr w:type="spellStart"/>
             <w:r>
               <w:rPr>
                 <w:rFonts w:cstheme="minorHAnsi"/>
@@ -6078,6 +6146,7 @@
               </w:rPr>
               <w:t>idPermiso</w:t>
             </w:r>
+            <w:proofErr w:type="spellEnd"/>
           </w:p>
         </w:tc>
       </w:tr>
@@ -6131,6 +6200,7 @@
                 <w:color w:val="auto"/>
               </w:rPr>
             </w:pPr>
+            <w:proofErr w:type="spellStart"/>
             <w:r>
               <w:rPr>
                 <w:rFonts w:cstheme="minorHAnsi"/>
@@ -6138,6 +6208,7 @@
               </w:rPr>
               <w:t>googleId</w:t>
             </w:r>
+            <w:proofErr w:type="spellEnd"/>
           </w:p>
         </w:tc>
       </w:tr>
@@ -6190,6 +6261,7 @@
                 <w:color w:val="auto"/>
               </w:rPr>
             </w:pPr>
+            <w:proofErr w:type="spellStart"/>
             <w:r>
               <w:rPr>
                 <w:rFonts w:cstheme="minorHAnsi"/>
@@ -6197,6 +6269,7 @@
               </w:rPr>
               <w:t>idValoracionHecha</w:t>
             </w:r>
+            <w:proofErr w:type="spellEnd"/>
           </w:p>
         </w:tc>
       </w:tr>
@@ -6250,6 +6323,7 @@
                 <w:color w:val="auto"/>
               </w:rPr>
             </w:pPr>
+            <w:proofErr w:type="spellStart"/>
             <w:r>
               <w:rPr>
                 <w:rFonts w:cstheme="minorHAnsi"/>
@@ -6257,6 +6331,7 @@
               </w:rPr>
               <w:t>idRegistro</w:t>
             </w:r>
+            <w:proofErr w:type="spellEnd"/>
           </w:p>
         </w:tc>
       </w:tr>
@@ -6345,7 +6420,7 @@
     </w:p>
     <w:tbl>
       <w:tblPr>
-        <w:tblStyle w:val="Tabladecuadrcula3-nfasis3"/>
+        <w:tblStyle w:val="GridTable3Accent3"/>
         <w:tblW w:w="0" w:type="auto"/>
         <w:tblLook w:val="04A0" w:firstRow="1" w:lastRow="0" w:firstColumn="1" w:lastColumn="0" w:noHBand="0" w:noVBand="1"/>
       </w:tblPr>
@@ -6823,6 +6898,7 @@
                 <w:color w:val="auto"/>
               </w:rPr>
             </w:pPr>
+            <w:proofErr w:type="spellStart"/>
             <w:r>
               <w:rPr>
                 <w:rFonts w:cstheme="minorHAnsi"/>
@@ -6831,6 +6907,7 @@
               </w:rPr>
               <w:t>Ingresa_con</w:t>
             </w:r>
+            <w:proofErr w:type="spellEnd"/>
           </w:p>
         </w:tc>
         <w:tc>
@@ -7190,7 +7267,7 @@
                 <w:b/>
                 <w:color w:val="auto"/>
               </w:rPr>
-              <w:t>Situada</w:t>
+              <w:t>Genera</w:t>
             </w:r>
           </w:p>
         </w:tc>
@@ -7324,6 +7401,95 @@
           </w:p>
         </w:tc>
       </w:tr>
+      <w:tr>
+        <w:trPr>
+          <w:cnfStyle w:val="000000100000" w:firstRow="0" w:lastRow="0" w:firstColumn="0" w:lastColumn="0" w:oddVBand="0" w:evenVBand="0" w:oddHBand="1" w:evenHBand="0" w:firstRowFirstColumn="0" w:firstRowLastColumn="0" w:lastRowFirstColumn="0" w:lastRowLastColumn="0"/>
+        </w:trPr>
+        <w:tc>
+          <w:tcPr>
+            <w:cnfStyle w:val="001000000000" w:firstRow="0" w:lastRow="0" w:firstColumn="1" w:lastColumn="0" w:oddVBand="0" w:evenVBand="0" w:oddHBand="0" w:evenHBand="0" w:firstRowFirstColumn="0" w:firstRowLastColumn="0" w:lastRowFirstColumn="0" w:lastRowLastColumn="0"/>
+            <w:tcW w:w="1843" w:type="dxa"/>
+          </w:tcPr>
+          <w:p>
+            <w:pPr>
+              <w:pStyle w:val="PSI-Comentario"/>
+              <w:spacing w:before="0"/>
+              <w:ind w:left="0" w:firstLine="0"/>
+              <w:rPr>
+                <w:rFonts w:cstheme="minorHAnsi"/>
+                <w:b/>
+                <w:color w:val="auto"/>
+              </w:rPr>
+            </w:pPr>
+            <w:r>
+              <w:rPr>
+                <w:rFonts w:cstheme="minorHAnsi"/>
+                <w:b/>
+                <w:color w:val="auto"/>
+              </w:rPr>
+              <w:t>Gestiona</w:t>
+            </w:r>
+          </w:p>
+        </w:tc>
+        <w:tc>
+          <w:tcPr>
+            <w:tcW w:w="3827" w:type="dxa"/>
+          </w:tcPr>
+          <w:p>
+            <w:pPr>
+              <w:pStyle w:val="PSI-Comentario"/>
+              <w:spacing w:before="0"/>
+              <w:ind w:left="0" w:firstLine="0"/>
+              <w:cnfStyle w:val="000000100000" w:firstRow="0" w:lastRow="0" w:firstColumn="0" w:lastColumn="0" w:oddVBand="0" w:evenVBand="0" w:oddHBand="1" w:evenHBand="0" w:firstRowFirstColumn="0" w:firstRowLastColumn="0" w:lastRowFirstColumn="0" w:lastRowLastColumn="0"/>
+              <w:rPr>
+                <w:rFonts w:cstheme="minorHAnsi"/>
+                <w:color w:val="auto"/>
+              </w:rPr>
+            </w:pPr>
+            <w:r>
+              <w:rPr>
+                <w:rFonts w:cstheme="minorHAnsi"/>
+                <w:color w:val="auto"/>
+              </w:rPr>
+              <w:t>USUARIO y SERVICIO</w:t>
+            </w:r>
+          </w:p>
+        </w:tc>
+        <w:tc>
+          <w:tcPr>
+            <w:tcW w:w="2824" w:type="dxa"/>
+          </w:tcPr>
+          <w:p>
+            <w:pPr>
+              <w:pStyle w:val="PSI-Comentario"/>
+              <w:spacing w:before="0"/>
+              <w:ind w:left="0" w:firstLine="0"/>
+              <w:cnfStyle w:val="000000100000" w:firstRow="0" w:lastRow="0" w:firstColumn="0" w:lastColumn="0" w:oddVBand="0" w:evenVBand="0" w:oddHBand="1" w:evenHBand="0" w:firstRowFirstColumn="0" w:firstRowLastColumn="0" w:lastRowFirstColumn="0" w:lastRowLastColumn="0"/>
+              <w:rPr>
+                <w:rFonts w:cstheme="minorHAnsi"/>
+                <w:b/>
+                <w:color w:val="auto"/>
+              </w:rPr>
+            </w:pPr>
+            <w:r>
+              <w:rPr>
+                <w:rFonts w:cstheme="minorHAnsi"/>
+                <w:b/>
+                <w:color w:val="auto"/>
+              </w:rPr>
+              <w:t>1-N ---&lt;&gt;--- 0</w:t>
+            </w:r>
+            <w:r>
+              <w:rPr>
+                <w:rFonts w:cstheme="minorHAnsi"/>
+                <w:b/>
+                <w:color w:val="auto"/>
+              </w:rPr>
+              <w:t>-N</w:t>
+            </w:r>
+          </w:p>
+        </w:tc>
+      </w:tr>
     </w:tbl>
     <w:p>
       <w:pPr>
@@ -7359,10 +7525,7 @@
         <w:t xml:space="preserve">El diagrama expuesto a continuación fue generado con la herramienta CASE DB-MAIN v </w:t>
       </w:r>
       <w:r>
-        <w:rPr>
-          <w:highlight w:val="yellow"/>
-        </w:rPr>
-        <w:t>ALGO</w:t>
+        <w:t>9.20</w:t>
       </w:r>
     </w:p>
     <w:p>
@@ -7373,6 +7536,7 @@
           <w:color w:val="auto"/>
         </w:rPr>
       </w:pPr>
+      <w:bookmarkStart w:id="10" w:name="_GoBack"/>
       <w:r>
         <w:rPr>
           <w:rFonts w:cstheme="minorHAnsi"/>
@@ -7383,8 +7547,8 @@
         <w:lastRenderedPageBreak/>
         <w:drawing>
           <wp:inline distT="0" distB="0" distL="0" distR="0">
-            <wp:extent cx="5400040" cy="3994785"/>
-            <wp:effectExtent l="0" t="0" r="0" b="5715"/>
+            <wp:extent cx="5762625" cy="4313768"/>
+            <wp:effectExtent l="0" t="0" r="0" b="0"/>
             <wp:docPr id="3" name="Imagen 3"/>
             <wp:cNvGraphicFramePr>
               <a:graphicFrameLocks xmlns:a="http://schemas.openxmlformats.org/drawingml/2006/main" noChangeAspect="1"/>
@@ -7397,7 +7561,7 @@
                     <pic:cNvPicPr/>
                   </pic:nvPicPr>
                   <pic:blipFill>
-                    <a:blip r:embed="rId12">
+                    <a:blip r:embed="rId16">
                       <a:extLst>
                         <a:ext uri="{28A0092B-C50C-407E-A947-70E740481C1C}">
                           <a14:useLocalDpi xmlns:a14="http://schemas.microsoft.com/office/drawing/2010/main" val="0"/>
@@ -7411,7 +7575,7 @@
                   <pic:spPr>
                     <a:xfrm>
                       <a:off x="0" y="0"/>
-                      <a:ext cx="5400040" cy="3994785"/>
+                      <a:ext cx="5768126" cy="4317886"/>
                     </a:xfrm>
                     <a:prstGeom prst="rect">
                       <a:avLst/>
@@ -7423,6 +7587,7 @@
           </wp:inline>
         </w:drawing>
       </w:r>
+      <w:bookmarkEnd w:id="10"/>
     </w:p>
     <w:p>
       <w:pPr>
@@ -7432,7 +7597,7 @@
           <w:color w:val="92D050"/>
         </w:rPr>
       </w:pPr>
-      <w:bookmarkStart w:id="10" w:name="_Toc257619005"/>
+      <w:bookmarkStart w:id="11" w:name="_Toc257619005"/>
       <w:r>
         <w:rPr>
           <w:rFonts w:asciiTheme="minorHAnsi" w:hAnsiTheme="minorHAnsi" w:cstheme="minorHAnsi"/>
@@ -7447,7 +7612,7 @@
         </w:rPr>
         <w:t>delo Relacional</w:t>
       </w:r>
-      <w:bookmarkEnd w:id="10"/>
+      <w:bookmarkEnd w:id="11"/>
     </w:p>
     <w:p>
       <w:pPr>
@@ -7482,7 +7647,7 @@
                     </pic:cNvPicPr>
                   </pic:nvPicPr>
                   <pic:blipFill rotWithShape="1">
-                    <a:blip r:embed="rId13">
+                    <a:blip r:embed="rId17">
                       <a:extLst>
                         <a:ext uri="{28A0092B-C50C-407E-A947-70E740481C1C}">
                           <a14:useLocalDpi xmlns:a14="http://schemas.microsoft.com/office/drawing/2010/main" val="0"/>
@@ -7534,7 +7699,7 @@
           <w:color w:val="92D050"/>
         </w:rPr>
       </w:pPr>
-      <w:bookmarkStart w:id="11" w:name="_Toc257619006"/>
+      <w:bookmarkStart w:id="12" w:name="_Toc257619006"/>
       <w:r>
         <w:rPr>
           <w:rFonts w:asciiTheme="minorHAnsi" w:hAnsiTheme="minorHAnsi" w:cstheme="minorHAnsi"/>
@@ -7542,7 +7707,7 @@
         </w:rPr>
         <w:t>Comentarios sobre el Modelo Relacional</w:t>
       </w:r>
-      <w:bookmarkEnd w:id="11"/>
+      <w:bookmarkEnd w:id="12"/>
     </w:p>
     <w:p>
       <w:pPr>
@@ -7608,8 +7773,6 @@
         </w:rPr>
         <w:t>ACA AGREGAR TODO LO REFERENTE A UNIC Y ESAS COSAS Y DESPUES PONER GRAFO RELACIONAL SI ALCANSO</w:t>
       </w:r>
-      <w:bookmarkStart w:id="12" w:name="_GoBack"/>
-      <w:bookmarkEnd w:id="12"/>
     </w:p>
     <w:p>
       <w:pPr>
@@ -7703,7 +7866,23 @@
           <w:rFonts w:cstheme="minorHAnsi"/>
           <w:color w:val="auto"/>
         </w:rPr>
-        <w:t xml:space="preserve">: la información se repite innecesariamente en muchas tuplas. </w:t>
+        <w:t xml:space="preserve">: la información se repite innecesariamente en muchas </w:t>
+      </w:r>
+      <w:proofErr w:type="spellStart"/>
+      <w:r>
+        <w:rPr>
+          <w:rFonts w:cstheme="minorHAnsi"/>
+          <w:color w:val="auto"/>
+        </w:rPr>
+        <w:t>tuplas</w:t>
+      </w:r>
+      <w:proofErr w:type="spellEnd"/>
+      <w:r>
+        <w:rPr>
+          <w:rFonts w:cstheme="minorHAnsi"/>
+          <w:color w:val="auto"/>
+        </w:rPr>
+        <w:t xml:space="preserve">. </w:t>
       </w:r>
     </w:p>
     <w:p>
@@ -7728,7 +7907,23 @@
           <w:rFonts w:cstheme="minorHAnsi"/>
           <w:color w:val="auto"/>
         </w:rPr>
-        <w:t>: cuando al cambiar la información en una tupla se descuida el actualizarla en otra.</w:t>
+        <w:t xml:space="preserve">: cuando al cambiar la información en una </w:t>
+      </w:r>
+      <w:proofErr w:type="spellStart"/>
+      <w:r>
+        <w:rPr>
+          <w:rFonts w:cstheme="minorHAnsi"/>
+          <w:color w:val="auto"/>
+        </w:rPr>
+        <w:t>tupla</w:t>
+      </w:r>
+      <w:proofErr w:type="spellEnd"/>
+      <w:r>
+        <w:rPr>
+          <w:rFonts w:cstheme="minorHAnsi"/>
+          <w:color w:val="auto"/>
+        </w:rPr>
+        <w:t xml:space="preserve"> se descuida el actualizarla en otra.</w:t>
       </w:r>
     </w:p>
     <w:p>
@@ -7815,7 +8010,55 @@
           <w:rFonts w:cstheme="minorHAnsi"/>
           <w:color w:val="auto"/>
         </w:rPr>
-        <w:t>Luego de adoptar alguna forma normal (primera forma normal, segunda forma normal, tercera forma normal o bien la Forma normal de Boyce-Codd (BCNF)) se debe justificar por que se selecciono esa forma normal y aclarar sus mejo</w:t>
+        <w:t xml:space="preserve">Luego de adoptar alguna forma normal (primera forma normal, segunda forma normal, tercera forma normal o bien la Forma normal de </w:t>
+      </w:r>
+      <w:proofErr w:type="spellStart"/>
+      <w:r>
+        <w:rPr>
+          <w:rFonts w:cstheme="minorHAnsi"/>
+          <w:color w:val="auto"/>
+        </w:rPr>
+        <w:t>Boyce-Codd</w:t>
+      </w:r>
+      <w:proofErr w:type="spellEnd"/>
+      <w:r>
+        <w:rPr>
+          <w:rFonts w:cstheme="minorHAnsi"/>
+          <w:color w:val="auto"/>
+        </w:rPr>
+        <w:t xml:space="preserve"> (BCNF)) se debe justificar </w:t>
+      </w:r>
+      <w:proofErr w:type="spellStart"/>
+      <w:r>
+        <w:rPr>
+          <w:rFonts w:cstheme="minorHAnsi"/>
+          <w:color w:val="auto"/>
+        </w:rPr>
+        <w:t>por que</w:t>
+      </w:r>
+      <w:proofErr w:type="spellEnd"/>
+      <w:r>
+        <w:rPr>
+          <w:rFonts w:cstheme="minorHAnsi"/>
+          <w:color w:val="auto"/>
+        </w:rPr>
+        <w:t xml:space="preserve"> se </w:t>
+      </w:r>
+      <w:proofErr w:type="spellStart"/>
+      <w:r>
+        <w:rPr>
+          <w:rFonts w:cstheme="minorHAnsi"/>
+          <w:color w:val="auto"/>
+        </w:rPr>
+        <w:t>selecciono</w:t>
+      </w:r>
+      <w:proofErr w:type="spellEnd"/>
+      <w:r>
+        <w:rPr>
+          <w:rFonts w:cstheme="minorHAnsi"/>
+          <w:color w:val="auto"/>
+        </w:rPr>
+        <w:t xml:space="preserve"> esa forma normal y aclarar sus mejo</w:t>
       </w:r>
       <w:r>
         <w:rPr>
@@ -7918,8 +8161,8 @@
       </w:pPr>
     </w:p>
     <w:sectPr>
-      <w:headerReference w:type="default" r:id="rId14"/>
-      <w:footerReference w:type="default" r:id="rId15"/>
+      <w:headerReference w:type="default" r:id="rId18"/>
+      <w:footerReference w:type="default" r:id="rId19"/>
       <w:pgSz w:w="11906" w:h="16838"/>
       <w:pgMar w:top="1843" w:right="1701" w:bottom="1417" w:left="1701" w:header="567" w:footer="572" w:gutter="0"/>
       <w:cols w:space="708"/>
@@ -7931,7 +8174,7 @@
 </file>
 
 <file path=word/endnotes.xml><?xml version="1.0" encoding="utf-8"?>
-<w:endnotes xmlns:wpc="http://schemas.microsoft.com/office/word/2010/wordprocessingCanvas" xmlns:cx="http://schemas.microsoft.com/office/drawing/2014/chartex" xmlns:mc="http://schemas.openxmlformats.org/markup-compatibility/2006" xmlns:o="urn:schemas-microsoft-com:office:office" xmlns:r="http://schemas.openxmlformats.org/officeDocument/2006/relationships" xmlns:m="http://schemas.openxmlformats.org/officeDocument/2006/math" xmlns:v="urn:schemas-microsoft-com:vml" xmlns:wp14="http://schemas.microsoft.com/office/word/2010/wordprocessingDrawing" xmlns:wp="http://schemas.openxmlformats.org/drawingml/2006/wordprocessingDrawing" xmlns:w10="urn:schemas-microsoft-com:office:word" xmlns:w="http://schemas.openxmlformats.org/wordprocessingml/2006/main" xmlns:w14="http://schemas.microsoft.com/office/word/2010/wordml" xmlns:w15="http://schemas.microsoft.com/office/word/2012/wordml" xmlns:w16se="http://schemas.microsoft.com/office/word/2015/wordml/symex" xmlns:wpg="http://schemas.microsoft.com/office/word/2010/wordprocessingGroup" xmlns:wpi="http://schemas.microsoft.com/office/word/2010/wordprocessingInk" xmlns:wne="http://schemas.microsoft.com/office/word/2006/wordml" xmlns:wps="http://schemas.microsoft.com/office/word/2010/wordprocessingShape" mc:Ignorable="w14 w15 w16se wp14">
+<w:endnotes xmlns:wpc="http://schemas.microsoft.com/office/word/2010/wordprocessingCanvas" xmlns:mc="http://schemas.openxmlformats.org/markup-compatibility/2006" xmlns:o="urn:schemas-microsoft-com:office:office" xmlns:r="http://schemas.openxmlformats.org/officeDocument/2006/relationships" xmlns:m="http://schemas.openxmlformats.org/officeDocument/2006/math" xmlns:v="urn:schemas-microsoft-com:vml" xmlns:wp14="http://schemas.microsoft.com/office/word/2010/wordprocessingDrawing" xmlns:wp="http://schemas.openxmlformats.org/drawingml/2006/wordprocessingDrawing" xmlns:w10="urn:schemas-microsoft-com:office:word" xmlns:w="http://schemas.openxmlformats.org/wordprocessingml/2006/main" xmlns:w14="http://schemas.microsoft.com/office/word/2010/wordml" xmlns:wpg="http://schemas.microsoft.com/office/word/2010/wordprocessingGroup" xmlns:wpi="http://schemas.microsoft.com/office/word/2010/wordprocessingInk" xmlns:wne="http://schemas.microsoft.com/office/word/2006/wordml" xmlns:wps="http://schemas.microsoft.com/office/word/2010/wordprocessingShape" mc:Ignorable="w14 wp14">
   <w:endnote w:type="separator" w:id="-1">
     <w:p>
       <w:pPr>
@@ -7958,7 +8201,7 @@
 </file>
 
 <file path=word/footer1.xml><?xml version="1.0" encoding="utf-8"?>
-<w:ftr xmlns:wpc="http://schemas.microsoft.com/office/word/2010/wordprocessingCanvas" xmlns:cx="http://schemas.microsoft.com/office/drawing/2014/chartex" xmlns:mc="http://schemas.openxmlformats.org/markup-compatibility/2006" xmlns:o="urn:schemas-microsoft-com:office:office" xmlns:r="http://schemas.openxmlformats.org/officeDocument/2006/relationships" xmlns:m="http://schemas.openxmlformats.org/officeDocument/2006/math" xmlns:v="urn:schemas-microsoft-com:vml" xmlns:wp14="http://schemas.microsoft.com/office/word/2010/wordprocessingDrawing" xmlns:wp="http://schemas.openxmlformats.org/drawingml/2006/wordprocessingDrawing" xmlns:w10="urn:schemas-microsoft-com:office:word" xmlns:w="http://schemas.openxmlformats.org/wordprocessingml/2006/main" xmlns:w14="http://schemas.microsoft.com/office/word/2010/wordml" xmlns:w15="http://schemas.microsoft.com/office/word/2012/wordml" xmlns:w16se="http://schemas.microsoft.com/office/word/2015/wordml/symex" xmlns:wpg="http://schemas.microsoft.com/office/word/2010/wordprocessingGroup" xmlns:wpi="http://schemas.microsoft.com/office/word/2010/wordprocessingInk" xmlns:wne="http://schemas.microsoft.com/office/word/2006/wordml" xmlns:wps="http://schemas.microsoft.com/office/word/2010/wordprocessingShape" mc:Ignorable="w14 w15 w16se wp14">
+<w:ftr xmlns:wpc="http://schemas.microsoft.com/office/word/2010/wordprocessingCanvas" xmlns:mc="http://schemas.openxmlformats.org/markup-compatibility/2006" xmlns:o="urn:schemas-microsoft-com:office:office" xmlns:r="http://schemas.openxmlformats.org/officeDocument/2006/relationships" xmlns:m="http://schemas.openxmlformats.org/officeDocument/2006/math" xmlns:v="urn:schemas-microsoft-com:vml" xmlns:wp14="http://schemas.microsoft.com/office/word/2010/wordprocessingDrawing" xmlns:wp="http://schemas.openxmlformats.org/drawingml/2006/wordprocessingDrawing" xmlns:w10="urn:schemas-microsoft-com:office:word" xmlns:w="http://schemas.openxmlformats.org/wordprocessingml/2006/main" xmlns:w14="http://schemas.microsoft.com/office/word/2010/wordml" xmlns:wpg="http://schemas.microsoft.com/office/word/2010/wordprocessingGroup" xmlns:wpi="http://schemas.microsoft.com/office/word/2010/wordprocessingInk" xmlns:wne="http://schemas.microsoft.com/office/word/2006/wordml" xmlns:wps="http://schemas.microsoft.com/office/word/2010/wordprocessingShape" mc:Ignorable="w14 wp14">
   <w:p>
     <w:pPr>
       <w:pStyle w:val="Piedepgina"/>
@@ -8102,7 +8345,7 @@
             </wp:anchor>
           </w:drawing>
         </mc:Choice>
-        <mc:Fallback>
+        <mc:Fallback xmlns:w16se="http://schemas.microsoft.com/office/word/2015/wordml/symex" xmlns:w15="http://schemas.microsoft.com/office/word/2012/wordml" xmlns:cx="http://schemas.microsoft.com/office/drawing/2014/chartex">
           <w:pict>
             <v:rect id="_x0000_s1032" style="position:absolute;left:0;text-align:left;margin-left:-83.55pt;margin-top:-28.85pt;width:136.5pt;height:69.75pt;z-index:251662336;visibility:visible;mso-wrap-style:square;mso-width-percent:0;mso-height-percent:0;mso-wrap-distance-left:9pt;mso-wrap-distance-top:0;mso-wrap-distance-right:9pt;mso-wrap-distance-bottom:0;mso-position-horizontal:absolute;mso-position-horizontal-relative:text;mso-position-vertical:absolute;mso-position-vertical-relative:text;mso-width-percent:0;mso-height-percent:0;mso-width-relative:page;mso-height-relative:page;v-text-anchor:top" o:gfxdata="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" stroked="f">
               <v:textbox>
@@ -8136,7 +8379,7 @@
                                   </pic:cNvPicPr>
                                 </pic:nvPicPr>
                                 <pic:blipFill rotWithShape="1">
-                                  <a:blip r:embed="rId1">
+                                  <a:blip r:embed="rId2">
                                     <a:extLst>
                                       <a:ext uri="{28A0092B-C50C-407E-A947-70E740481C1C}">
                                         <a14:useLocalDpi xmlns:a14="http://schemas.microsoft.com/office/drawing/2010/main" val="0"/>
@@ -8265,7 +8508,7 @@
                                         </pic:cNvPicPr>
                                       </pic:nvPicPr>
                                       <pic:blipFill>
-                                        <a:blip r:embed="rId2">
+                                        <a:blip r:embed="rId3">
                                           <a:extLst>
                                             <a:ext uri="{28A0092B-C50C-407E-A947-70E740481C1C}">
                                               <a14:useLocalDpi xmlns:a14="http://schemas.microsoft.com/office/drawing/2010/main" val="0"/>
@@ -8311,7 +8554,7 @@
             </wp:anchor>
           </w:drawing>
         </mc:Choice>
-        <mc:Fallback>
+        <mc:Fallback xmlns:w16se="http://schemas.microsoft.com/office/word/2015/wordml/symex" xmlns:w15="http://schemas.microsoft.com/office/word/2012/wordml" xmlns:cx="http://schemas.microsoft.com/office/drawing/2014/chartex">
           <w:pict>
             <v:rect id="_x0000_s1033" style="position:absolute;left:0;text-align:left;margin-left:.75pt;margin-top:759pt;width:141.75pt;height:92.25pt;z-index:251661312;visibility:visible;mso-wrap-style:square;mso-width-percent:0;mso-height-percent:0;mso-wrap-distance-left:9pt;mso-wrap-distance-top:0;mso-wrap-distance-right:9pt;mso-wrap-distance-bottom:0;mso-position-horizontal:absolute;mso-position-horizontal-relative:text;mso-position-vertical:absolute;mso-position-vertical-relative:text;mso-width-percent:0;mso-height-percent:0;mso-width-relative:page;mso-height-relative:page;v-text-anchor:top" o:gfxdata="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" stroked="f">
               <v:textbox>
@@ -8345,7 +8588,7 @@
                                   </pic:cNvPicPr>
                                 </pic:nvPicPr>
                                 <pic:blipFill>
-                                  <a:blip r:embed="rId2">
+                                  <a:blip r:embed="rId4">
                                     <a:extLst>
                                       <a:ext uri="{28A0092B-C50C-407E-A947-70E740481C1C}">
                                         <a14:useLocalDpi xmlns:a14="http://schemas.microsoft.com/office/drawing/2010/main" val="0"/>
@@ -8386,7 +8629,7 @@
 </file>
 
 <file path=word/footnotes.xml><?xml version="1.0" encoding="utf-8"?>
-<w:footnotes xmlns:wpc="http://schemas.microsoft.com/office/word/2010/wordprocessingCanvas" xmlns:cx="http://schemas.microsoft.com/office/drawing/2014/chartex" xmlns:mc="http://schemas.openxmlformats.org/markup-compatibility/2006" xmlns:o="urn:schemas-microsoft-com:office:office" xmlns:r="http://schemas.openxmlformats.org/officeDocument/2006/relationships" xmlns:m="http://schemas.openxmlformats.org/officeDocument/2006/math" xmlns:v="urn:schemas-microsoft-com:vml" xmlns:wp14="http://schemas.microsoft.com/office/word/2010/wordprocessingDrawing" xmlns:wp="http://schemas.openxmlformats.org/drawingml/2006/wordprocessingDrawing" xmlns:w10="urn:schemas-microsoft-com:office:word" xmlns:w="http://schemas.openxmlformats.org/wordprocessingml/2006/main" xmlns:w14="http://schemas.microsoft.com/office/word/2010/wordml" xmlns:w15="http://schemas.microsoft.com/office/word/2012/wordml" xmlns:w16se="http://schemas.microsoft.com/office/word/2015/wordml/symex" xmlns:wpg="http://schemas.microsoft.com/office/word/2010/wordprocessingGroup" xmlns:wpi="http://schemas.microsoft.com/office/word/2010/wordprocessingInk" xmlns:wne="http://schemas.microsoft.com/office/word/2006/wordml" xmlns:wps="http://schemas.microsoft.com/office/word/2010/wordprocessingShape" mc:Ignorable="w14 w15 w16se wp14">
+<w:footnotes xmlns:wpc="http://schemas.microsoft.com/office/word/2010/wordprocessingCanvas" xmlns:mc="http://schemas.openxmlformats.org/markup-compatibility/2006" xmlns:o="urn:schemas-microsoft-com:office:office" xmlns:r="http://schemas.openxmlformats.org/officeDocument/2006/relationships" xmlns:m="http://schemas.openxmlformats.org/officeDocument/2006/math" xmlns:v="urn:schemas-microsoft-com:vml" xmlns:wp14="http://schemas.microsoft.com/office/word/2010/wordprocessingDrawing" xmlns:wp="http://schemas.openxmlformats.org/drawingml/2006/wordprocessingDrawing" xmlns:w10="urn:schemas-microsoft-com:office:word" xmlns:w="http://schemas.openxmlformats.org/wordprocessingml/2006/main" xmlns:w14="http://schemas.microsoft.com/office/word/2010/wordml" xmlns:wpg="http://schemas.microsoft.com/office/word/2010/wordprocessingGroup" xmlns:wpi="http://schemas.microsoft.com/office/word/2010/wordprocessingInk" xmlns:wne="http://schemas.microsoft.com/office/word/2006/wordml" xmlns:wps="http://schemas.microsoft.com/office/word/2010/wordprocessingShape" mc:Ignorable="w14 wp14">
   <w:footnote w:type="separator" w:id="-1">
     <w:p>
       <w:pPr>
@@ -8413,7 +8656,7 @@
 </file>
 
 <file path=word/header1.xml><?xml version="1.0" encoding="utf-8"?>
-<w:hdr xmlns:wpc="http://schemas.microsoft.com/office/word/2010/wordprocessingCanvas" xmlns:cx="http://schemas.microsoft.com/office/drawing/2014/chartex" xmlns:mc="http://schemas.openxmlformats.org/markup-compatibility/2006" xmlns:o="urn:schemas-microsoft-com:office:office" xmlns:r="http://schemas.openxmlformats.org/officeDocument/2006/relationships" xmlns:m="http://schemas.openxmlformats.org/officeDocument/2006/math" xmlns:v="urn:schemas-microsoft-com:vml" xmlns:wp14="http://schemas.microsoft.com/office/word/2010/wordprocessingDrawing" xmlns:wp="http://schemas.openxmlformats.org/drawingml/2006/wordprocessingDrawing" xmlns:w10="urn:schemas-microsoft-com:office:word" xmlns:w="http://schemas.openxmlformats.org/wordprocessingml/2006/main" xmlns:w14="http://schemas.microsoft.com/office/word/2010/wordml" xmlns:w15="http://schemas.microsoft.com/office/word/2012/wordml" xmlns:w16se="http://schemas.microsoft.com/office/word/2015/wordml/symex" xmlns:wpg="http://schemas.microsoft.com/office/word/2010/wordprocessingGroup" xmlns:wpi="http://schemas.microsoft.com/office/word/2010/wordprocessingInk" xmlns:wne="http://schemas.microsoft.com/office/word/2006/wordml" xmlns:wps="http://schemas.microsoft.com/office/word/2010/wordprocessingShape" mc:Ignorable="w14 w15 w16se wp14">
+<w:hdr xmlns:wpc="http://schemas.microsoft.com/office/word/2010/wordprocessingCanvas" xmlns:mc="http://schemas.openxmlformats.org/markup-compatibility/2006" xmlns:o="urn:schemas-microsoft-com:office:office" xmlns:r="http://schemas.openxmlformats.org/officeDocument/2006/relationships" xmlns:m="http://schemas.openxmlformats.org/officeDocument/2006/math" xmlns:v="urn:schemas-microsoft-com:vml" xmlns:wp14="http://schemas.microsoft.com/office/word/2010/wordprocessingDrawing" xmlns:wp="http://schemas.openxmlformats.org/drawingml/2006/wordprocessingDrawing" xmlns:w10="urn:schemas-microsoft-com:office:word" xmlns:w="http://schemas.openxmlformats.org/wordprocessingml/2006/main" xmlns:w14="http://schemas.microsoft.com/office/word/2010/wordml" xmlns:wpg="http://schemas.microsoft.com/office/word/2010/wordprocessingGroup" xmlns:wpi="http://schemas.microsoft.com/office/word/2010/wordprocessingInk" xmlns:wne="http://schemas.microsoft.com/office/word/2006/wordml" xmlns:wps="http://schemas.microsoft.com/office/word/2010/wordprocessingShape" mc:Ignorable="w14 wp14">
   <w:p>
     <w:pPr>
       <w:pStyle w:val="Encabezado"/>
@@ -8560,7 +8803,7 @@
             </wp:anchor>
           </w:drawing>
         </mc:Choice>
-        <mc:Fallback>
+        <mc:Fallback xmlns:w16se="http://schemas.microsoft.com/office/word/2015/wordml/symex" xmlns:w15="http://schemas.microsoft.com/office/word/2012/wordml" xmlns:cx="http://schemas.microsoft.com/office/drawing/2014/chartex">
           <w:pict>
             <v:rect id="Rectángulo 5" o:spid="_x0000_s1031" style="position:absolute;left:0;text-align:left;margin-left:165.9pt;margin-top:-41.85pt;width:88.1pt;height:110.45pt;z-index:251659264;visibility:visible;mso-wrap-style:square;mso-width-percent:0;mso-height-percent:0;mso-wrap-distance-left:9pt;mso-wrap-distance-top:0;mso-wrap-distance-right:9pt;mso-wrap-distance-bottom:0;mso-position-horizontal:absolute;mso-position-horizontal-relative:margin;mso-position-vertical:absolute;mso-position-vertical-relative:text;mso-width-percent:0;mso-height-percent:0;mso-width-relative:margin;mso-height-relative:margin;v-text-anchor:middle" o:gfxdata="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" filled="f" stroked="f" strokeweight="2pt">
               <v:path arrowok="t"/>
@@ -8597,7 +8840,7 @@
                                   </pic:cNvPicPr>
                                 </pic:nvPicPr>
                                 <pic:blipFill>
-                                  <a:blip r:embed="rId1" cstate="print">
+                                  <a:blip r:embed="rId2" cstate="print">
                                     <a:extLst>
                                       <a:ext uri="{28A0092B-C50C-407E-A947-70E740481C1C}">
                                         <a14:useLocalDpi xmlns:a14="http://schemas.microsoft.com/office/drawing/2010/main" val="0"/>
@@ -8641,8 +8884,8 @@
 </file>
 
 <file path=word/numbering.xml><?xml version="1.0" encoding="utf-8"?>
-<w:numbering xmlns:wpc="http://schemas.microsoft.com/office/word/2010/wordprocessingCanvas" xmlns:cx="http://schemas.microsoft.com/office/drawing/2014/chartex" xmlns:mc="http://schemas.openxmlformats.org/markup-compatibility/2006" xmlns:o="urn:schemas-microsoft-com:office:office" xmlns:r="http://schemas.openxmlformats.org/officeDocument/2006/relationships" xmlns:m="http://schemas.openxmlformats.org/officeDocument/2006/math" xmlns:v="urn:schemas-microsoft-com:vml" xmlns:wp14="http://schemas.microsoft.com/office/word/2010/wordprocessingDrawing" xmlns:wp="http://schemas.openxmlformats.org/drawingml/2006/wordprocessingDrawing" xmlns:w10="urn:schemas-microsoft-com:office:word" xmlns:w="http://schemas.openxmlformats.org/wordprocessingml/2006/main" xmlns:w14="http://schemas.microsoft.com/office/word/2010/wordml" xmlns:w15="http://schemas.microsoft.com/office/word/2012/wordml" xmlns:w16se="http://schemas.microsoft.com/office/word/2015/wordml/symex" xmlns:wpg="http://schemas.microsoft.com/office/word/2010/wordprocessingGroup" xmlns:wpi="http://schemas.microsoft.com/office/word/2010/wordprocessingInk" xmlns:wne="http://schemas.microsoft.com/office/word/2006/wordml" xmlns:wps="http://schemas.microsoft.com/office/word/2010/wordprocessingShape" mc:Ignorable="w14 w15 w16se wp14">
-  <w:abstractNum w:abstractNumId="0" w15:restartNumberingAfterBreak="0">
+<w:numbering xmlns:wpc="http://schemas.microsoft.com/office/word/2010/wordprocessingCanvas" xmlns:mc="http://schemas.openxmlformats.org/markup-compatibility/2006" xmlns:o="urn:schemas-microsoft-com:office:office" xmlns:r="http://schemas.openxmlformats.org/officeDocument/2006/relationships" xmlns:m="http://schemas.openxmlformats.org/officeDocument/2006/math" xmlns:v="urn:schemas-microsoft-com:vml" xmlns:wp14="http://schemas.microsoft.com/office/word/2010/wordprocessingDrawing" xmlns:wp="http://schemas.openxmlformats.org/drawingml/2006/wordprocessingDrawing" xmlns:w10="urn:schemas-microsoft-com:office:word" xmlns:w="http://schemas.openxmlformats.org/wordprocessingml/2006/main" xmlns:w14="http://schemas.microsoft.com/office/word/2010/wordml" xmlns:wpg="http://schemas.microsoft.com/office/word/2010/wordprocessingGroup" xmlns:wpi="http://schemas.microsoft.com/office/word/2010/wordprocessingInk" xmlns:wne="http://schemas.microsoft.com/office/word/2006/wordml" xmlns:wps="http://schemas.microsoft.com/office/word/2010/wordprocessingShape" mc:Ignorable="w14 wp14">
+  <w:abstractNum w:abstractNumId="0">
     <w:nsid w:val="00000003"/>
     <w:multiLevelType w:val="multilevel"/>
     <w:tmpl w:val="00000003"/>
@@ -8800,7 +9043,7 @@
       </w:rPr>
     </w:lvl>
   </w:abstractNum>
-  <w:abstractNum w:abstractNumId="1" w15:restartNumberingAfterBreak="0">
+  <w:abstractNum w:abstractNumId="1">
     <w:nsid w:val="00000004"/>
     <w:multiLevelType w:val="multilevel"/>
     <w:tmpl w:val="796A7516"/>
@@ -8958,7 +9201,7 @@
       </w:rPr>
     </w:lvl>
   </w:abstractNum>
-  <w:abstractNum w:abstractNumId="2" w15:restartNumberingAfterBreak="0">
+  <w:abstractNum w:abstractNumId="2">
     <w:nsid w:val="00000005"/>
     <w:multiLevelType w:val="multilevel"/>
     <w:tmpl w:val="00000005"/>
@@ -9116,7 +9359,7 @@
       </w:rPr>
     </w:lvl>
   </w:abstractNum>
-  <w:abstractNum w:abstractNumId="3" w15:restartNumberingAfterBreak="0">
+  <w:abstractNum w:abstractNumId="3">
     <w:nsid w:val="00000006"/>
     <w:multiLevelType w:val="multilevel"/>
     <w:tmpl w:val="00000006"/>
@@ -9274,7 +9517,7 @@
       </w:rPr>
     </w:lvl>
   </w:abstractNum>
-  <w:abstractNum w:abstractNumId="4" w15:restartNumberingAfterBreak="0">
+  <w:abstractNum w:abstractNumId="4">
     <w:nsid w:val="03591150"/>
     <w:multiLevelType w:val="multilevel"/>
     <w:tmpl w:val="C7D26AB0"/>
@@ -9423,7 +9666,7 @@
       </w:rPr>
     </w:lvl>
   </w:abstractNum>
-  <w:abstractNum w:abstractNumId="5" w15:restartNumberingAfterBreak="0">
+  <w:abstractNum w:abstractNumId="5">
     <w:nsid w:val="11EC450D"/>
     <w:multiLevelType w:val="hybridMultilevel"/>
     <w:tmpl w:val="8D1847A2"/>
@@ -9536,7 +9779,7 @@
       </w:rPr>
     </w:lvl>
   </w:abstractNum>
-  <w:abstractNum w:abstractNumId="6" w15:restartNumberingAfterBreak="0">
+  <w:abstractNum w:abstractNumId="6">
     <w:nsid w:val="1DAB5759"/>
     <w:multiLevelType w:val="multilevel"/>
     <w:tmpl w:val="9648D4CE"/>
@@ -9649,7 +9892,7 @@
       </w:pPr>
     </w:lvl>
   </w:abstractNum>
-  <w:abstractNum w:abstractNumId="7" w15:restartNumberingAfterBreak="0">
+  <w:abstractNum w:abstractNumId="7">
     <w:nsid w:val="255F5799"/>
     <w:multiLevelType w:val="hybridMultilevel"/>
     <w:tmpl w:val="B8F40458"/>
@@ -9735,7 +9978,7 @@
       </w:pPr>
     </w:lvl>
   </w:abstractNum>
-  <w:abstractNum w:abstractNumId="8" w15:restartNumberingAfterBreak="0">
+  <w:abstractNum w:abstractNumId="8">
     <w:nsid w:val="35746D8D"/>
     <w:multiLevelType w:val="multilevel"/>
     <w:tmpl w:val="06F429D2"/>
@@ -9884,7 +10127,7 @@
       </w:rPr>
     </w:lvl>
   </w:abstractNum>
-  <w:abstractNum w:abstractNumId="9" w15:restartNumberingAfterBreak="0">
+  <w:abstractNum w:abstractNumId="9">
     <w:nsid w:val="39C758E7"/>
     <w:multiLevelType w:val="multilevel"/>
     <w:tmpl w:val="B484C422"/>
@@ -10033,7 +10276,7 @@
       </w:rPr>
     </w:lvl>
   </w:abstractNum>
-  <w:abstractNum w:abstractNumId="10" w15:restartNumberingAfterBreak="0">
+  <w:abstractNum w:abstractNumId="10">
     <w:nsid w:val="487036EC"/>
     <w:multiLevelType w:val="hybridMultilevel"/>
     <w:tmpl w:val="BDFE724A"/>
@@ -10119,7 +10362,7 @@
       </w:pPr>
     </w:lvl>
   </w:abstractNum>
-  <w:abstractNum w:abstractNumId="11" w15:restartNumberingAfterBreak="0">
+  <w:abstractNum w:abstractNumId="11">
     <w:nsid w:val="5F922BDB"/>
     <w:multiLevelType w:val="multilevel"/>
     <w:tmpl w:val="4DD2E8D6"/>
@@ -10268,7 +10511,7 @@
       </w:rPr>
     </w:lvl>
   </w:abstractNum>
-  <w:abstractNum w:abstractNumId="12" w15:restartNumberingAfterBreak="0">
+  <w:abstractNum w:abstractNumId="12">
     <w:nsid w:val="5FAA5499"/>
     <w:multiLevelType w:val="hybridMultilevel"/>
     <w:tmpl w:val="64BC1E0A"/>
@@ -10381,7 +10624,7 @@
       </w:rPr>
     </w:lvl>
   </w:abstractNum>
-  <w:abstractNum w:abstractNumId="13" w15:restartNumberingAfterBreak="0">
+  <w:abstractNum w:abstractNumId="13">
     <w:nsid w:val="651F1126"/>
     <w:multiLevelType w:val="multilevel"/>
     <w:tmpl w:val="484CF930"/>
@@ -10530,7 +10773,7 @@
       </w:rPr>
     </w:lvl>
   </w:abstractNum>
-  <w:abstractNum w:abstractNumId="14" w15:restartNumberingAfterBreak="0">
+  <w:abstractNum w:abstractNumId="14">
     <w:nsid w:val="676F6333"/>
     <w:multiLevelType w:val="hybridMultilevel"/>
     <w:tmpl w:val="A3D25A04"/>
@@ -10643,7 +10886,7 @@
       </w:rPr>
     </w:lvl>
   </w:abstractNum>
-  <w:abstractNum w:abstractNumId="15" w15:restartNumberingAfterBreak="0">
+  <w:abstractNum w:abstractNumId="15">
     <w:nsid w:val="6C71778C"/>
     <w:multiLevelType w:val="singleLevel"/>
     <w:tmpl w:val="C966EFC0"/>
@@ -10661,7 +10904,7 @@
       </w:rPr>
     </w:lvl>
   </w:abstractNum>
-  <w:abstractNum w:abstractNumId="16" w15:restartNumberingAfterBreak="0">
+  <w:abstractNum w:abstractNumId="16">
     <w:nsid w:val="708E589C"/>
     <w:multiLevelType w:val="multilevel"/>
     <w:tmpl w:val="381042DE"/>
@@ -10801,7 +11044,7 @@
       </w:rPr>
     </w:lvl>
   </w:abstractNum>
-  <w:abstractNum w:abstractNumId="17" w15:restartNumberingAfterBreak="0">
+  <w:abstractNum w:abstractNumId="17">
     <w:nsid w:val="7DD64906"/>
     <w:multiLevelType w:val="hybridMultilevel"/>
     <w:tmpl w:val="795E7434"/>
@@ -10979,7 +11222,7 @@
 </file>
 
 <file path=word/styles.xml><?xml version="1.0" encoding="utf-8"?>
-<w:styles xmlns:mc="http://schemas.openxmlformats.org/markup-compatibility/2006" xmlns:r="http://schemas.openxmlformats.org/officeDocument/2006/relationships" xmlns:w="http://schemas.openxmlformats.org/wordprocessingml/2006/main" xmlns:w14="http://schemas.microsoft.com/office/word/2010/wordml" xmlns:w15="http://schemas.microsoft.com/office/word/2012/wordml" xmlns:w16se="http://schemas.microsoft.com/office/word/2015/wordml/symex" mc:Ignorable="w14 w15 w16se">
+<w:styles xmlns:mc="http://schemas.openxmlformats.org/markup-compatibility/2006" xmlns:r="http://schemas.openxmlformats.org/officeDocument/2006/relationships" xmlns:w="http://schemas.openxmlformats.org/wordprocessingml/2006/main" xmlns:w14="http://schemas.microsoft.com/office/word/2010/wordml" mc:Ignorable="w14">
   <w:docDefaults>
     <w:rPrDefault>
       <w:rPr>
@@ -10996,378 +11239,145 @@
       </w:pPr>
     </w:pPrDefault>
   </w:docDefaults>
-  <w:latentStyles w:defLockedState="0" w:defUIPriority="99" w:defSemiHidden="0" w:defUnhideWhenUsed="0" w:defQFormat="0" w:count="371">
-    <w:lsdException w:name="Normal" w:uiPriority="0" w:qFormat="1"/>
-    <w:lsdException w:name="heading 1" w:uiPriority="0" w:qFormat="1"/>
-    <w:lsdException w:name="heading 2" w:semiHidden="1" w:uiPriority="0" w:unhideWhenUsed="1" w:qFormat="1"/>
-    <w:lsdException w:name="heading 3" w:semiHidden="1" w:uiPriority="0" w:unhideWhenUsed="1" w:qFormat="1"/>
-    <w:lsdException w:name="heading 4" w:semiHidden="1" w:uiPriority="0" w:unhideWhenUsed="1" w:qFormat="1"/>
-    <w:lsdException w:name="heading 5" w:semiHidden="1" w:uiPriority="0" w:unhideWhenUsed="1" w:qFormat="1"/>
-    <w:lsdException w:name="heading 6" w:semiHidden="1" w:uiPriority="0" w:unhideWhenUsed="1" w:qFormat="1"/>
-    <w:lsdException w:name="heading 7" w:semiHidden="1" w:uiPriority="0" w:unhideWhenUsed="1" w:qFormat="1"/>
-    <w:lsdException w:name="heading 8" w:semiHidden="1" w:uiPriority="0" w:unhideWhenUsed="1" w:qFormat="1"/>
-    <w:lsdException w:name="heading 9" w:semiHidden="1" w:uiPriority="0" w:unhideWhenUsed="1" w:qFormat="1"/>
-    <w:lsdException w:name="index 1" w:semiHidden="1" w:unhideWhenUsed="1"/>
-    <w:lsdException w:name="index 2" w:semiHidden="1" w:unhideWhenUsed="1"/>
-    <w:lsdException w:name="index 3" w:semiHidden="1" w:unhideWhenUsed="1"/>
-    <w:lsdException w:name="index 4" w:semiHidden="1" w:unhideWhenUsed="1"/>
-    <w:lsdException w:name="index 5" w:semiHidden="1" w:unhideWhenUsed="1"/>
-    <w:lsdException w:name="index 6" w:semiHidden="1" w:unhideWhenUsed="1"/>
-    <w:lsdException w:name="index 7" w:semiHidden="1" w:unhideWhenUsed="1"/>
-    <w:lsdException w:name="index 8" w:semiHidden="1" w:unhideWhenUsed="1"/>
-    <w:lsdException w:name="index 9" w:semiHidden="1" w:unhideWhenUsed="1"/>
-    <w:lsdException w:name="toc 1" w:semiHidden="1" w:uiPriority="39" w:unhideWhenUsed="1" w:qFormat="1"/>
-    <w:lsdException w:name="toc 2" w:semiHidden="1" w:uiPriority="39" w:unhideWhenUsed="1" w:qFormat="1"/>
-    <w:lsdException w:name="toc 3" w:semiHidden="1" w:uiPriority="39" w:unhideWhenUsed="1" w:qFormat="1"/>
-    <w:lsdException w:name="toc 4" w:semiHidden="1" w:uiPriority="39" w:unhideWhenUsed="1"/>
-    <w:lsdException w:name="toc 5" w:semiHidden="1" w:uiPriority="39" w:unhideWhenUsed="1"/>
-    <w:lsdException w:name="toc 6" w:semiHidden="1" w:uiPriority="39" w:unhideWhenUsed="1"/>
-    <w:lsdException w:name="toc 7" w:semiHidden="1" w:uiPriority="39" w:unhideWhenUsed="1"/>
-    <w:lsdException w:name="toc 8" w:semiHidden="1" w:uiPriority="39" w:unhideWhenUsed="1"/>
-    <w:lsdException w:name="toc 9" w:semiHidden="1" w:uiPriority="39" w:unhideWhenUsed="1"/>
-    <w:lsdException w:name="Normal Indent" w:semiHidden="1" w:unhideWhenUsed="1"/>
-    <w:lsdException w:name="footnote text" w:semiHidden="1" w:unhideWhenUsed="1"/>
-    <w:lsdException w:name="annotation text" w:semiHidden="1" w:unhideWhenUsed="1"/>
-    <w:lsdException w:name="header" w:semiHidden="1" w:unhideWhenUsed="1"/>
-    <w:lsdException w:name="footer" w:semiHidden="1" w:unhideWhenUsed="1"/>
-    <w:lsdException w:name="index heading" w:semiHidden="1" w:unhideWhenUsed="1"/>
-    <w:lsdException w:name="caption" w:semiHidden="1" w:uiPriority="35" w:unhideWhenUsed="1" w:qFormat="1"/>
-    <w:lsdException w:name="table of figures" w:semiHidden="1" w:unhideWhenUsed="1"/>
-    <w:lsdException w:name="envelope address" w:semiHidden="1" w:unhideWhenUsed="1"/>
-    <w:lsdException w:name="envelope return" w:semiHidden="1" w:unhideWhenUsed="1"/>
-    <w:lsdException w:name="footnote reference" w:semiHidden="1" w:unhideWhenUsed="1"/>
-    <w:lsdException w:name="annotation reference" w:semiHidden="1" w:unhideWhenUsed="1"/>
-    <w:lsdException w:name="line number" w:semiHidden="1" w:unhideWhenUsed="1"/>
-    <w:lsdException w:name="page number" w:semiHidden="1" w:unhideWhenUsed="1"/>
-    <w:lsdException w:name="endnote reference" w:semiHidden="1" w:unhideWhenUsed="1"/>
-    <w:lsdException w:name="endnote text" w:semiHidden="1" w:unhideWhenUsed="1"/>
-    <w:lsdException w:name="table of authorities" w:semiHidden="1" w:unhideWhenUsed="1"/>
-    <w:lsdException w:name="macro" w:semiHidden="1" w:unhideWhenUsed="1"/>
-    <w:lsdException w:name="toa heading" w:semiHidden="1" w:unhideWhenUsed="1"/>
-    <w:lsdException w:name="List" w:semiHidden="1" w:unhideWhenUsed="1"/>
-    <w:lsdException w:name="List Bullet" w:semiHidden="1" w:unhideWhenUsed="1"/>
-    <w:lsdException w:name="List Number" w:semiHidden="1" w:unhideWhenUsed="1"/>
-    <w:lsdException w:name="List 2" w:semiHidden="1" w:unhideWhenUsed="1"/>
-    <w:lsdException w:name="List 3" w:semiHidden="1" w:unhideWhenUsed="1"/>
-    <w:lsdException w:name="List 4" w:semiHidden="1" w:unhideWhenUsed="1"/>
-    <w:lsdException w:name="List 5" w:semiHidden="1" w:unhideWhenUsed="1"/>
-    <w:lsdException w:name="List Bullet 2" w:semiHidden="1" w:unhideWhenUsed="1"/>
-    <w:lsdException w:name="List Bullet 3" w:semiHidden="1" w:unhideWhenUsed="1"/>
-    <w:lsdException w:name="List Bullet 4" w:semiHidden="1" w:unhideWhenUsed="1"/>
-    <w:lsdException w:name="List Bullet 5" w:semiHidden="1" w:unhideWhenUsed="1"/>
-    <w:lsdException w:name="List Number 2" w:semiHidden="1" w:unhideWhenUsed="1"/>
-    <w:lsdException w:name="List Number 3" w:semiHidden="1" w:unhideWhenUsed="1"/>
-    <w:lsdException w:name="List Number 4" w:semiHidden="1" w:unhideWhenUsed="1"/>
-    <w:lsdException w:name="List Number 5" w:semiHidden="1" w:unhideWhenUsed="1"/>
-    <w:lsdException w:name="Title" w:uiPriority="10" w:qFormat="1"/>
-    <w:lsdException w:name="Closing" w:semiHidden="1" w:unhideWhenUsed="1"/>
-    <w:lsdException w:name="Signature" w:semiHidden="1" w:unhideWhenUsed="1"/>
-    <w:lsdException w:name="Default Paragraph Font" w:semiHidden="1" w:uiPriority="1" w:unhideWhenUsed="1"/>
-    <w:lsdException w:name="Body Text" w:semiHidden="1" w:uiPriority="0" w:unhideWhenUsed="1"/>
-    <w:lsdException w:name="Body Text Indent" w:semiHidden="1" w:unhideWhenUsed="1"/>
-    <w:lsdException w:name="List Continue" w:semiHidden="1" w:unhideWhenUsed="1"/>
-    <w:lsdException w:name="List Continue 2" w:semiHidden="1" w:unhideWhenUsed="1"/>
-    <w:lsdException w:name="List Continue 3" w:semiHidden="1" w:unhideWhenUsed="1"/>
-    <w:lsdException w:name="List Continue 4" w:semiHidden="1" w:unhideWhenUsed="1"/>
-    <w:lsdException w:name="List Continue 5" w:semiHidden="1" w:unhideWhenUsed="1"/>
-    <w:lsdException w:name="Message Header" w:semiHidden="1" w:unhideWhenUsed="1"/>
-    <w:lsdException w:name="Subtitle" w:uiPriority="11" w:qFormat="1"/>
-    <w:lsdException w:name="Salutation" w:semiHidden="1" w:unhideWhenUsed="1"/>
-    <w:lsdException w:name="Date" w:semiHidden="1" w:unhideWhenUsed="1"/>
-    <w:lsdException w:name="Body Text First Indent" w:semiHidden="1" w:unhideWhenUsed="1"/>
-    <w:lsdException w:name="Body Text First Indent 2" w:semiHidden="1" w:unhideWhenUsed="1"/>
-    <w:lsdException w:name="Note Heading" w:semiHidden="1" w:unhideWhenUsed="1"/>
-    <w:lsdException w:name="Body Text 2" w:semiHidden="1" w:unhideWhenUsed="1"/>
-    <w:lsdException w:name="Body Text 3" w:semiHidden="1" w:unhideWhenUsed="1"/>
-    <w:lsdException w:name="Body Text Indent 2" w:semiHidden="1" w:unhideWhenUsed="1"/>
-    <w:lsdException w:name="Body Text Indent 3" w:semiHidden="1" w:unhideWhenUsed="1"/>
-    <w:lsdException w:name="Block Text" w:semiHidden="1" w:unhideWhenUsed="1"/>
-    <w:lsdException w:name="Hyperlink" w:semiHidden="1" w:unhideWhenUsed="1"/>
-    <w:lsdException w:name="FollowedHyperlink" w:semiHidden="1" w:unhideWhenUsed="1"/>
-    <w:lsdException w:name="Strong" w:uiPriority="22" w:qFormat="1"/>
-    <w:lsdException w:name="Emphasis" w:uiPriority="20" w:qFormat="1"/>
-    <w:lsdException w:name="Document Map" w:semiHidden="1" w:unhideWhenUsed="1"/>
-    <w:lsdException w:name="Plain Text" w:semiHidden="1" w:unhideWhenUsed="1"/>
-    <w:lsdException w:name="E-mail Signature" w:semiHidden="1" w:unhideWhenUsed="1"/>
-    <w:lsdException w:name="HTML Top of Form" w:semiHidden="1" w:unhideWhenUsed="1"/>
-    <w:lsdException w:name="HTML Bottom of Form" w:semiHidden="1" w:unhideWhenUsed="1"/>
-    <w:lsdException w:name="Normal (Web)" w:semiHidden="1" w:unhideWhenUsed="1"/>
-    <w:lsdException w:name="HTML Acronym" w:semiHidden="1" w:unhideWhenUsed="1"/>
-    <w:lsdException w:name="HTML Address" w:semiHidden="1" w:unhideWhenUsed="1"/>
-    <w:lsdException w:name="HTML Cite" w:semiHidden="1" w:unhideWhenUsed="1"/>
-    <w:lsdException w:name="HTML Code" w:semiHidden="1" w:unhideWhenUsed="1"/>
-    <w:lsdException w:name="HTML Definition" w:semiHidden="1" w:unhideWhenUsed="1"/>
-    <w:lsdException w:name="HTML Keyboard" w:semiHidden="1" w:unhideWhenUsed="1"/>
-    <w:lsdException w:name="HTML Preformatted" w:semiHidden="1" w:unhideWhenUsed="1"/>
-    <w:lsdException w:name="HTML Sample" w:semiHidden="1" w:unhideWhenUsed="1"/>
-    <w:lsdException w:name="HTML Typewriter" w:semiHidden="1" w:unhideWhenUsed="1"/>
-    <w:lsdException w:name="HTML Variable" w:semiHidden="1" w:unhideWhenUsed="1"/>
-    <w:lsdException w:name="Normal Table" w:semiHidden="1" w:unhideWhenUsed="1"/>
-    <w:lsdException w:name="annotation subject" w:semiHidden="1" w:unhideWhenUsed="1"/>
-    <w:lsdException w:name="No List" w:semiHidden="1" w:unhideWhenUsed="1"/>
-    <w:lsdException w:name="Outline List 1" w:semiHidden="1" w:unhideWhenUsed="1"/>
-    <w:lsdException w:name="Outline List 2" w:semiHidden="1" w:unhideWhenUsed="1"/>
-    <w:lsdException w:name="Outline List 3" w:semiHidden="1" w:unhideWhenUsed="1"/>
-    <w:lsdException w:name="Table Simple 1" w:semiHidden="1" w:unhideWhenUsed="1"/>
-    <w:lsdException w:name="Table Simple 2" w:semiHidden="1" w:unhideWhenUsed="1"/>
-    <w:lsdException w:name="Table Simple 3" w:semiHidden="1" w:unhideWhenUsed="1"/>
-    <w:lsdException w:name="Table Classic 1" w:semiHidden="1" w:unhideWhenUsed="1"/>
-    <w:lsdException w:name="Table Classic 2" w:semiHidden="1" w:unhideWhenUsed="1"/>
-    <w:lsdException w:name="Table Classic 3" w:semiHidden="1" w:unhideWhenUsed="1"/>
-    <w:lsdException w:name="Table Classic 4" w:semiHidden="1" w:unhideWhenUsed="1"/>
-    <w:lsdException w:name="Table Colorful 1" w:semiHidden="1" w:unhideWhenUsed="1"/>
-    <w:lsdException w:name="Table Colorful 2" w:semiHidden="1" w:unhideWhenUsed="1"/>
-    <w:lsdException w:name="Table Colorful 3" w:semiHidden="1" w:unhideWhenUsed="1"/>
-    <w:lsdException w:name="Table Columns 1" w:semiHidden="1" w:unhideWhenUsed="1"/>
-    <w:lsdException w:name="Table Columns 2" w:semiHidden="1" w:unhideWhenUsed="1"/>
-    <w:lsdException w:name="Table Columns 3" w:semiHidden="1" w:unhideWhenUsed="1"/>
-    <w:lsdException w:name="Table Columns 4" w:semiHidden="1" w:unhideWhenUsed="1"/>
-    <w:lsdException w:name="Table Columns 5" w:semiHidden="1" w:unhideWhenUsed="1"/>
-    <w:lsdException w:name="Table Grid 1" w:semiHidden="1" w:unhideWhenUsed="1"/>
-    <w:lsdException w:name="Table Grid 2" w:semiHidden="1" w:unhideWhenUsed="1"/>
-    <w:lsdException w:name="Table Grid 3" w:semiHidden="1" w:unhideWhenUsed="1"/>
-    <w:lsdException w:name="Table Grid 4" w:semiHidden="1" w:unhideWhenUsed="1"/>
-    <w:lsdException w:name="Table Grid 5" w:semiHidden="1" w:unhideWhenUsed="1"/>
-    <w:lsdException w:name="Table Grid 6" w:semiHidden="1" w:unhideWhenUsed="1"/>
-    <w:lsdException w:name="Table Grid 7" w:semiHidden="1" w:unhideWhenUsed="1"/>
-    <w:lsdException w:name="Table Grid 8" w:semiHidden="1" w:unhideWhenUsed="1"/>
-    <w:lsdException w:name="Table List 1" w:semiHidden="1" w:unhideWhenUsed="1"/>
-    <w:lsdException w:name="Table List 2" w:semiHidden="1" w:unhideWhenUsed="1"/>
-    <w:lsdException w:name="Table List 3" w:semiHidden="1" w:unhideWhenUsed="1"/>
-    <w:lsdException w:name="Table List 4" w:semiHidden="1" w:unhideWhenUsed="1"/>
-    <w:lsdException w:name="Table List 5" w:semiHidden="1" w:unhideWhenUsed="1"/>
-    <w:lsdException w:name="Table List 6" w:semiHidden="1" w:unhideWhenUsed="1"/>
-    <w:lsdException w:name="Table List 7" w:semiHidden="1" w:unhideWhenUsed="1"/>
-    <w:lsdException w:name="Table List 8" w:semiHidden="1" w:unhideWhenUsed="1"/>
-    <w:lsdException w:name="Table 3D effects 1" w:semiHidden="1" w:unhideWhenUsed="1"/>
-    <w:lsdException w:name="Table 3D effects 2" w:semiHidden="1" w:unhideWhenUsed="1"/>
-    <w:lsdException w:name="Table 3D effects 3" w:semiHidden="1" w:unhideWhenUsed="1"/>
-    <w:lsdException w:name="Table Contemporary" w:semiHidden="1" w:unhideWhenUsed="1"/>
-    <w:lsdException w:name="Table Elegant" w:semiHidden="1" w:unhideWhenUsed="1"/>
-    <w:lsdException w:name="Table Professional" w:semiHidden="1" w:unhideWhenUsed="1"/>
-    <w:lsdException w:name="Table Subtle 1" w:semiHidden="1" w:unhideWhenUsed="1"/>
-    <w:lsdException w:name="Table Subtle 2" w:semiHidden="1" w:unhideWhenUsed="1"/>
-    <w:lsdException w:name="Table Web 1" w:semiHidden="1" w:unhideWhenUsed="1"/>
-    <w:lsdException w:name="Table Web 2" w:semiHidden="1" w:unhideWhenUsed="1"/>
-    <w:lsdException w:name="Table Web 3" w:semiHidden="1" w:unhideWhenUsed="1"/>
-    <w:lsdException w:name="Balloon Text" w:semiHidden="1" w:unhideWhenUsed="1"/>
-    <w:lsdException w:name="Table Grid" w:uiPriority="59"/>
-    <w:lsdException w:name="Table Theme" w:semiHidden="1" w:unhideWhenUsed="1"/>
-    <w:lsdException w:name="Placeholder Text" w:semiHidden="1"/>
-    <w:lsdException w:name="No Spacing" w:uiPriority="1" w:qFormat="1"/>
-    <w:lsdException w:name="Light Shading" w:uiPriority="60"/>
-    <w:lsdException w:name="Light List" w:uiPriority="61"/>
-    <w:lsdException w:name="Light Grid" w:uiPriority="62"/>
-    <w:lsdException w:name="Medium Shading 1" w:uiPriority="63"/>
-    <w:lsdException w:name="Medium Shading 2" w:uiPriority="64"/>
-    <w:lsdException w:name="Medium List 1" w:uiPriority="65"/>
-    <w:lsdException w:name="Medium List 2" w:uiPriority="66"/>
-    <w:lsdException w:name="Medium Grid 1" w:uiPriority="67"/>
-    <w:lsdException w:name="Medium Grid 2" w:uiPriority="68"/>
-    <w:lsdException w:name="Medium Grid 3" w:uiPriority="69"/>
-    <w:lsdException w:name="Dark List" w:uiPriority="70"/>
-    <w:lsdException w:name="Colorful Shading" w:uiPriority="71"/>
-    <w:lsdException w:name="Colorful List" w:uiPriority="72"/>
-    <w:lsdException w:name="Colorful Grid" w:uiPriority="73"/>
-    <w:lsdException w:name="Light Shading Accent 1" w:uiPriority="60"/>
-    <w:lsdException w:name="Light List Accent 1" w:uiPriority="61"/>
-    <w:lsdException w:name="Light Grid Accent 1" w:uiPriority="62"/>
-    <w:lsdException w:name="Medium Shading 1 Accent 1" w:uiPriority="63"/>
-    <w:lsdException w:name="Medium Shading 2 Accent 1" w:uiPriority="64"/>
-    <w:lsdException w:name="Medium List 1 Accent 1" w:uiPriority="65"/>
-    <w:lsdException w:name="Revision" w:semiHidden="1"/>
-    <w:lsdException w:name="List Paragraph" w:uiPriority="34" w:qFormat="1"/>
-    <w:lsdException w:name="Quote" w:uiPriority="29" w:qFormat="1"/>
-    <w:lsdException w:name="Intense Quote" w:uiPriority="30" w:qFormat="1"/>
-    <w:lsdException w:name="Medium List 2 Accent 1" w:uiPriority="66"/>
-    <w:lsdException w:name="Medium Grid 1 Accent 1" w:uiPriority="67"/>
-    <w:lsdException w:name="Medium Grid 2 Accent 1" w:uiPriority="68"/>
-    <w:lsdException w:name="Medium Grid 3 Accent 1" w:uiPriority="69"/>
-    <w:lsdException w:name="Dark List Accent 1" w:uiPriority="70"/>
-    <w:lsdException w:name="Colorful Shading Accent 1" w:uiPriority="71"/>
-    <w:lsdException w:name="Colorful List Accent 1" w:uiPriority="72"/>
-    <w:lsdException w:name="Colorful Grid Accent 1" w:uiPriority="73"/>
-    <w:lsdException w:name="Light Shading Accent 2" w:uiPriority="60"/>
-    <w:lsdException w:name="Light List Accent 2" w:uiPriority="61"/>
-    <w:lsdException w:name="Light Grid Accent 2" w:uiPriority="62"/>
-    <w:lsdException w:name="Medium Shading 1 Accent 2" w:uiPriority="63"/>
-    <w:lsdException w:name="Medium Shading 2 Accent 2" w:uiPriority="64"/>
-    <w:lsdException w:name="Medium List 1 Accent 2" w:uiPriority="65"/>
-    <w:lsdException w:name="Medium List 2 Accent 2" w:uiPriority="66"/>
-    <w:lsdException w:name="Medium Grid 1 Accent 2" w:uiPriority="67"/>
-    <w:lsdException w:name="Medium Grid 2 Accent 2" w:uiPriority="68"/>
-    <w:lsdException w:name="Medium Grid 3 Accent 2" w:uiPriority="69"/>
-    <w:lsdException w:name="Dark List Accent 2" w:uiPriority="70"/>
-    <w:lsdException w:name="Colorful Shading Accent 2" w:uiPriority="71"/>
-    <w:lsdException w:name="Colorful List Accent 2" w:uiPriority="72"/>
-    <w:lsdException w:name="Colorful Grid Accent 2" w:uiPriority="73"/>
-    <w:lsdException w:name="Light Shading Accent 3" w:uiPriority="60"/>
-    <w:lsdException w:name="Light List Accent 3" w:uiPriority="61"/>
-    <w:lsdException w:name="Light Grid Accent 3" w:uiPriority="62"/>
-    <w:lsdException w:name="Medium Shading 1 Accent 3" w:uiPriority="63"/>
-    <w:lsdException w:name="Medium Shading 2 Accent 3" w:uiPriority="64"/>
-    <w:lsdException w:name="Medium List 1 Accent 3" w:uiPriority="65"/>
-    <w:lsdException w:name="Medium List 2 Accent 3" w:uiPriority="66"/>
-    <w:lsdException w:name="Medium Grid 1 Accent 3" w:uiPriority="67"/>
-    <w:lsdException w:name="Medium Grid 2 Accent 3" w:uiPriority="68"/>
-    <w:lsdException w:name="Medium Grid 3 Accent 3" w:uiPriority="69"/>
-    <w:lsdException w:name="Dark List Accent 3" w:uiPriority="70"/>
-    <w:lsdException w:name="Colorful Shading Accent 3" w:uiPriority="71"/>
-    <w:lsdException w:name="Colorful List Accent 3" w:uiPriority="72"/>
-    <w:lsdException w:name="Colorful Grid Accent 3" w:uiPriority="73"/>
-    <w:lsdException w:name="Light Shading Accent 4" w:uiPriority="60"/>
-    <w:lsdException w:name="Light List Accent 4" w:uiPriority="61"/>
-    <w:lsdException w:name="Light Grid Accent 4" w:uiPriority="62"/>
-    <w:lsdException w:name="Medium Shading 1 Accent 4" w:uiPriority="63"/>
-    <w:lsdException w:name="Medium Shading 2 Accent 4" w:uiPriority="64"/>
-    <w:lsdException w:name="Medium List 1 Accent 4" w:uiPriority="65"/>
-    <w:lsdException w:name="Medium List 2 Accent 4" w:uiPriority="66"/>
-    <w:lsdException w:name="Medium Grid 1 Accent 4" w:uiPriority="67"/>
-    <w:lsdException w:name="Medium Grid 2 Accent 4" w:uiPriority="68"/>
-    <w:lsdException w:name="Medium Grid 3 Accent 4" w:uiPriority="69"/>
-    <w:lsdException w:name="Dark List Accent 4" w:uiPriority="70"/>
-    <w:lsdException w:name="Colorful Shading Accent 4" w:uiPriority="71"/>
-    <w:lsdException w:name="Colorful List Accent 4" w:uiPriority="72"/>
-    <w:lsdException w:name="Colorful Grid Accent 4" w:uiPriority="73"/>
-    <w:lsdException w:name="Light Shading Accent 5" w:uiPriority="60"/>
-    <w:lsdException w:name="Light List Accent 5" w:uiPriority="61"/>
-    <w:lsdException w:name="Light Grid Accent 5" w:uiPriority="62"/>
-    <w:lsdException w:name="Medium Shading 1 Accent 5" w:uiPriority="63"/>
-    <w:lsdException w:name="Medium Shading 2 Accent 5" w:uiPriority="64"/>
-    <w:lsdException w:name="Medium List 1 Accent 5" w:uiPriority="65"/>
-    <w:lsdException w:name="Medium List 2 Accent 5" w:uiPriority="66"/>
-    <w:lsdException w:name="Medium Grid 1 Accent 5" w:uiPriority="67"/>
-    <w:lsdException w:name="Medium Grid 2 Accent 5" w:uiPriority="68"/>
-    <w:lsdException w:name="Medium Grid 3 Accent 5" w:uiPriority="69"/>
-    <w:lsdException w:name="Dark List Accent 5" w:uiPriority="70"/>
-    <w:lsdException w:name="Colorful Shading Accent 5" w:uiPriority="71"/>
-    <w:lsdException w:name="Colorful List Accent 5" w:uiPriority="72"/>
-    <w:lsdException w:name="Colorful Grid Accent 5" w:uiPriority="73"/>
-    <w:lsdException w:name="Light Shading Accent 6" w:uiPriority="60"/>
-    <w:lsdException w:name="Light List Accent 6" w:uiPriority="61"/>
-    <w:lsdException w:name="Light Grid Accent 6" w:uiPriority="62"/>
-    <w:lsdException w:name="Medium Shading 1 Accent 6" w:uiPriority="63"/>
-    <w:lsdException w:name="Medium Shading 2 Accent 6" w:uiPriority="64"/>
-    <w:lsdException w:name="Medium List 1 Accent 6" w:uiPriority="65"/>
-    <w:lsdException w:name="Medium List 2 Accent 6" w:uiPriority="66"/>
-    <w:lsdException w:name="Medium Grid 1 Accent 6" w:uiPriority="67"/>
-    <w:lsdException w:name="Medium Grid 2 Accent 6" w:uiPriority="68"/>
-    <w:lsdException w:name="Medium Grid 3 Accent 6" w:uiPriority="69"/>
-    <w:lsdException w:name="Dark List Accent 6" w:uiPriority="70"/>
-    <w:lsdException w:name="Colorful Shading Accent 6" w:uiPriority="71"/>
-    <w:lsdException w:name="Colorful List Accent 6" w:uiPriority="72"/>
-    <w:lsdException w:name="Colorful Grid Accent 6" w:uiPriority="73"/>
-    <w:lsdException w:name="Subtle Emphasis" w:uiPriority="19" w:qFormat="1"/>
-    <w:lsdException w:name="Intense Emphasis" w:uiPriority="21" w:qFormat="1"/>
-    <w:lsdException w:name="Subtle Reference" w:uiPriority="31" w:qFormat="1"/>
-    <w:lsdException w:name="Intense Reference" w:uiPriority="32" w:qFormat="1"/>
-    <w:lsdException w:name="Book Title" w:uiPriority="33" w:qFormat="1"/>
-    <w:lsdException w:name="Bibliography" w:semiHidden="1" w:uiPriority="37" w:unhideWhenUsed="1"/>
-    <w:lsdException w:name="TOC Heading" w:semiHidden="1" w:uiPriority="39" w:unhideWhenUsed="1" w:qFormat="1"/>
-    <w:lsdException w:name="Plain Table 1" w:uiPriority="41"/>
-    <w:lsdException w:name="Plain Table 2" w:uiPriority="42"/>
-    <w:lsdException w:name="Plain Table 3" w:uiPriority="43"/>
-    <w:lsdException w:name="Plain Table 4" w:uiPriority="44"/>
-    <w:lsdException w:name="Plain Table 5" w:uiPriority="45"/>
-    <w:lsdException w:name="Grid Table Light" w:uiPriority="40"/>
-    <w:lsdException w:name="Grid Table 1 Light" w:uiPriority="46"/>
-    <w:lsdException w:name="Grid Table 2" w:uiPriority="47"/>
-    <w:lsdException w:name="Grid Table 3" w:uiPriority="48"/>
-    <w:lsdException w:name="Grid Table 4" w:uiPriority="49"/>
-    <w:lsdException w:name="Grid Table 5 Dark" w:uiPriority="50"/>
-    <w:lsdException w:name="Grid Table 6 Colorful" w:uiPriority="51"/>
-    <w:lsdException w:name="Grid Table 7 Colorful" w:uiPriority="52"/>
-    <w:lsdException w:name="Grid Table 1 Light Accent 1" w:uiPriority="46"/>
-    <w:lsdException w:name="Grid Table 2 Accent 1" w:uiPriority="47"/>
-    <w:lsdException w:name="Grid Table 3 Accent 1" w:uiPriority="48"/>
-    <w:lsdException w:name="Grid Table 4 Accent 1" w:uiPriority="49"/>
-    <w:lsdException w:name="Grid Table 5 Dark Accent 1" w:uiPriority="50"/>
-    <w:lsdException w:name="Grid Table 6 Colorful Accent 1" w:uiPriority="51"/>
-    <w:lsdException w:name="Grid Table 7 Colorful Accent 1" w:uiPriority="52"/>
-    <w:lsdException w:name="Grid Table 1 Light Accent 2" w:uiPriority="46"/>
-    <w:lsdException w:name="Grid Table 2 Accent 2" w:uiPriority="47"/>
-    <w:lsdException w:name="Grid Table 3 Accent 2" w:uiPriority="48"/>
-    <w:lsdException w:name="Grid Table 4 Accent 2" w:uiPriority="49"/>
-    <w:lsdException w:name="Grid Table 5 Dark Accent 2" w:uiPriority="50"/>
-    <w:lsdException w:name="Grid Table 6 Colorful Accent 2" w:uiPriority="51"/>
-    <w:lsdException w:name="Grid Table 7 Colorful Accent 2" w:uiPriority="52"/>
-    <w:lsdException w:name="Grid Table 1 Light Accent 3" w:uiPriority="46"/>
-    <w:lsdException w:name="Grid Table 2 Accent 3" w:uiPriority="47"/>
-    <w:lsdException w:name="Grid Table 3 Accent 3" w:uiPriority="48"/>
-    <w:lsdException w:name="Grid Table 4 Accent 3" w:uiPriority="49"/>
-    <w:lsdException w:name="Grid Table 5 Dark Accent 3" w:uiPriority="50"/>
-    <w:lsdException w:name="Grid Table 6 Colorful Accent 3" w:uiPriority="51"/>
-    <w:lsdException w:name="Grid Table 7 Colorful Accent 3" w:uiPriority="52"/>
-    <w:lsdException w:name="Grid Table 1 Light Accent 4" w:uiPriority="46"/>
-    <w:lsdException w:name="Grid Table 2 Accent 4" w:uiPriority="47"/>
-    <w:lsdException w:name="Grid Table 3 Accent 4" w:uiPriority="48"/>
-    <w:lsdException w:name="Grid Table 4 Accent 4" w:uiPriority="49"/>
-    <w:lsdException w:name="Grid Table 5 Dark Accent 4" w:uiPriority="50"/>
-    <w:lsdException w:name="Grid Table 6 Colorful Accent 4" w:uiPriority="51"/>
-    <w:lsdException w:name="Grid Table 7 Colorful Accent 4" w:uiPriority="52"/>
-    <w:lsdException w:name="Grid Table 1 Light Accent 5" w:uiPriority="46"/>
-    <w:lsdException w:name="Grid Table 2 Accent 5" w:uiPriority="47"/>
-    <w:lsdException w:name="Grid Table 3 Accent 5" w:uiPriority="48"/>
-    <w:lsdException w:name="Grid Table 4 Accent 5" w:uiPriority="49"/>
-    <w:lsdException w:name="Grid Table 5 Dark Accent 5" w:uiPriority="50"/>
-    <w:lsdException w:name="Grid Table 6 Colorful Accent 5" w:uiPriority="51"/>
-    <w:lsdException w:name="Grid Table 7 Colorful Accent 5" w:uiPriority="52"/>
-    <w:lsdException w:name="Grid Table 1 Light Accent 6" w:uiPriority="46"/>
-    <w:lsdException w:name="Grid Table 2 Accent 6" w:uiPriority="47"/>
-    <w:lsdException w:name="Grid Table 3 Accent 6" w:uiPriority="48"/>
-    <w:lsdException w:name="Grid Table 4 Accent 6" w:uiPriority="49"/>
-    <w:lsdException w:name="Grid Table 5 Dark Accent 6" w:uiPriority="50"/>
-    <w:lsdException w:name="Grid Table 6 Colorful Accent 6" w:uiPriority="51"/>
-    <w:lsdException w:name="Grid Table 7 Colorful Accent 6" w:uiPriority="52"/>
-    <w:lsdException w:name="List Table 1 Light" w:uiPriority="46"/>
-    <w:lsdException w:name="List Table 2" w:uiPriority="47"/>
-    <w:lsdException w:name="List Table 3" w:uiPriority="48"/>
-    <w:lsdException w:name="List Table 4" w:uiPriority="49"/>
-    <w:lsdException w:name="List Table 5 Dark" w:uiPriority="50"/>
-    <w:lsdException w:name="List Table 6 Colorful" w:uiPriority="51"/>
-    <w:lsdException w:name="List Table 7 Colorful" w:uiPriority="52"/>
-    <w:lsdException w:name="List Table 1 Light Accent 1" w:uiPriority="46"/>
-    <w:lsdException w:name="List Table 2 Accent 1" w:uiPriority="47"/>
-    <w:lsdException w:name="List Table 3 Accent 1" w:uiPriority="48"/>
-    <w:lsdException w:name="List Table 4 Accent 1" w:uiPriority="49"/>
-    <w:lsdException w:name="List Table 5 Dark Accent 1" w:uiPriority="50"/>
-    <w:lsdException w:name="List Table 6 Colorful Accent 1" w:uiPriority="51"/>
-    <w:lsdException w:name="List Table 7 Colorful Accent 1" w:uiPriority="52"/>
-    <w:lsdException w:name="List Table 1 Light Accent 2" w:uiPriority="46"/>
-    <w:lsdException w:name="List Table 2 Accent 2" w:uiPriority="47"/>
-    <w:lsdException w:name="List Table 3 Accent 2" w:uiPriority="48"/>
-    <w:lsdException w:name="List Table 4 Accent 2" w:uiPriority="49"/>
-    <w:lsdException w:name="List Table 5 Dark Accent 2" w:uiPriority="50"/>
-    <w:lsdException w:name="List Table 6 Colorful Accent 2" w:uiPriority="51"/>
-    <w:lsdException w:name="List Table 7 Colorful Accent 2" w:uiPriority="52"/>
-    <w:lsdException w:name="List Table 1 Light Accent 3" w:uiPriority="46"/>
-    <w:lsdException w:name="List Table 2 Accent 3" w:uiPriority="47"/>
-    <w:lsdException w:name="List Table 3 Accent 3" w:uiPriority="48"/>
-    <w:lsdException w:name="List Table 4 Accent 3" w:uiPriority="49"/>
-    <w:lsdException w:name="List Table 5 Dark Accent 3" w:uiPriority="50"/>
-    <w:lsdException w:name="List Table 6 Colorful Accent 3" w:uiPriority="51"/>
-    <w:lsdException w:name="List Table 7 Colorful Accent 3" w:uiPriority="52"/>
-    <w:lsdException w:name="List Table 1 Light Accent 4" w:uiPriority="46"/>
-    <w:lsdException w:name="List Table 2 Accent 4" w:uiPriority="47"/>
-    <w:lsdException w:name="List Table 3 Accent 4" w:uiPriority="48"/>
-    <w:lsdException w:name="List Table 4 Accent 4" w:uiPriority="49"/>
-    <w:lsdException w:name="List Table 5 Dark Accent 4" w:uiPriority="50"/>
-    <w:lsdException w:name="List Table 6 Colorful Accent 4" w:uiPriority="51"/>
-    <w:lsdException w:name="List Table 7 Colorful Accent 4" w:uiPriority="52"/>
-    <w:lsdException w:name="List Table 1 Light Accent 5" w:uiPriority="46"/>
-    <w:lsdException w:name="List Table 2 Accent 5" w:uiPriority="47"/>
-    <w:lsdException w:name="List Table 3 Accent 5" w:uiPriority="48"/>
-    <w:lsdException w:name="List Table 4 Accent 5" w:uiPriority="49"/>
-    <w:lsdException w:name="List Table 5 Dark Accent 5" w:uiPriority="50"/>
-    <w:lsdException w:name="List Table 6 Colorful Accent 5" w:uiPriority="51"/>
-    <w:lsdException w:name="List Table 7 Colorful Accent 5" w:uiPriority="52"/>
-    <w:lsdException w:name="List Table 1 Light Accent 6" w:uiPriority="46"/>
-    <w:lsdException w:name="List Table 2 Accent 6" w:uiPriority="47"/>
-    <w:lsdException w:name="List Table 3 Accent 6" w:uiPriority="48"/>
-    <w:lsdException w:name="List Table 4 Accent 6" w:uiPriority="49"/>
-    <w:lsdException w:name="List Table 5 Dark Accent 6" w:uiPriority="50"/>
-    <w:lsdException w:name="List Table 6 Colorful Accent 6" w:uiPriority="51"/>
-    <w:lsdException w:name="List Table 7 Colorful Accent 6" w:uiPriority="52"/>
+  <w:latentStyles w:defLockedState="0" w:defUIPriority="99" w:defSemiHidden="1" w:defUnhideWhenUsed="1" w:defQFormat="0" w:count="267">
+    <w:lsdException w:name="Normal" w:semiHidden="0" w:uiPriority="0" w:unhideWhenUsed="0" w:qFormat="1"/>
+    <w:lsdException w:name="heading 1" w:semiHidden="0" w:uiPriority="0" w:unhideWhenUsed="0" w:qFormat="1"/>
+    <w:lsdException w:name="heading 2" w:uiPriority="0" w:qFormat="1"/>
+    <w:lsdException w:name="heading 3" w:uiPriority="0" w:qFormat="1"/>
+    <w:lsdException w:name="heading 4" w:uiPriority="0" w:qFormat="1"/>
+    <w:lsdException w:name="heading 5" w:uiPriority="0" w:qFormat="1"/>
+    <w:lsdException w:name="heading 6" w:uiPriority="0" w:qFormat="1"/>
+    <w:lsdException w:name="heading 7" w:uiPriority="0" w:qFormat="1"/>
+    <w:lsdException w:name="heading 8" w:uiPriority="0" w:qFormat="1"/>
+    <w:lsdException w:name="heading 9" w:uiPriority="0" w:qFormat="1"/>
+    <w:lsdException w:name="toc 1" w:uiPriority="39" w:qFormat="1"/>
+    <w:lsdException w:name="toc 2" w:uiPriority="39" w:qFormat="1"/>
+    <w:lsdException w:name="toc 3" w:uiPriority="39" w:qFormat="1"/>
+    <w:lsdException w:name="toc 4" w:uiPriority="39"/>
+    <w:lsdException w:name="toc 5" w:uiPriority="39"/>
+    <w:lsdException w:name="toc 6" w:uiPriority="39"/>
+    <w:lsdException w:name="toc 7" w:uiPriority="39"/>
+    <w:lsdException w:name="toc 8" w:uiPriority="39"/>
+    <w:lsdException w:name="toc 9" w:uiPriority="39"/>
+    <w:lsdException w:name="caption" w:uiPriority="35" w:qFormat="1"/>
+    <w:lsdException w:name="Title" w:semiHidden="0" w:uiPriority="10" w:unhideWhenUsed="0" w:qFormat="1"/>
+    <w:lsdException w:name="Default Paragraph Font" w:uiPriority="1"/>
+    <w:lsdException w:name="Body Text" w:uiPriority="0"/>
+    <w:lsdException w:name="Subtitle" w:semiHidden="0" w:uiPriority="11" w:unhideWhenUsed="0" w:qFormat="1"/>
+    <w:lsdException w:name="Strong" w:semiHidden="0" w:uiPriority="22" w:unhideWhenUsed="0" w:qFormat="1"/>
+    <w:lsdException w:name="Emphasis" w:semiHidden="0" w:uiPriority="20" w:unhideWhenUsed="0" w:qFormat="1"/>
+    <w:lsdException w:name="Table Grid" w:semiHidden="0" w:uiPriority="59" w:unhideWhenUsed="0"/>
+    <w:lsdException w:name="Placeholder Text" w:unhideWhenUsed="0"/>
+    <w:lsdException w:name="No Spacing" w:semiHidden="0" w:uiPriority="1" w:unhideWhenUsed="0" w:qFormat="1"/>
+    <w:lsdException w:name="Light Shading" w:semiHidden="0" w:uiPriority="60" w:unhideWhenUsed="0"/>
+    <w:lsdException w:name="Light List" w:semiHidden="0" w:uiPriority="61" w:unhideWhenUsed="0"/>
+    <w:lsdException w:name="Light Grid" w:semiHidden="0" w:uiPriority="62" w:unhideWhenUsed="0"/>
+    <w:lsdException w:name="Medium Shading 1" w:semiHidden="0" w:uiPriority="63" w:unhideWhenUsed="0"/>
+    <w:lsdException w:name="Medium Shading 2" w:semiHidden="0" w:uiPriority="64" w:unhideWhenUsed="0"/>
+    <w:lsdException w:name="Medium List 1" w:semiHidden="0" w:uiPriority="65" w:unhideWhenUsed="0"/>
+    <w:lsdException w:name="Medium List 2" w:semiHidden="0" w:uiPriority="66" w:unhideWhenUsed="0"/>
+    <w:lsdException w:name="Medium Grid 1" w:semiHidden="0" w:uiPriority="67" w:unhideWhenUsed="0"/>
+    <w:lsdException w:name="Medium Grid 2" w:semiHidden="0" w:uiPriority="68" w:unhideWhenUsed="0"/>
+    <w:lsdException w:name="Medium Grid 3" w:semiHidden="0" w:uiPriority="69" w:unhideWhenUsed="0"/>
+    <w:lsdException w:name="Dark List" w:semiHidden="0" w:uiPriority="70" w:unhideWhenUsed="0"/>
+    <w:lsdException w:name="Colorful Shading" w:semiHidden="0" w:uiPriority="71" w:unhideWhenUsed="0"/>
+    <w:lsdException w:name="Colorful List" w:semiHidden="0" w:uiPriority="72" w:unhideWhenUsed="0"/>
+    <w:lsdException w:name="Colorful Grid" w:semiHidden="0" w:uiPriority="73" w:unhideWhenUsed="0"/>
+    <w:lsdException w:name="Light Shading Accent 1" w:semiHidden="0" w:uiPriority="60" w:unhideWhenUsed="0"/>
+    <w:lsdException w:name="Light List Accent 1" w:semiHidden="0" w:uiPriority="61" w:unhideWhenUsed="0"/>
+    <w:lsdException w:name="Light Grid Accent 1" w:semiHidden="0" w:uiPriority="62" w:unhideWhenUsed="0"/>
+    <w:lsdException w:name="Medium Shading 1 Accent 1" w:semiHidden="0" w:uiPriority="63" w:unhideWhenUsed="0"/>
+    <w:lsdException w:name="Medium Shading 2 Accent 1" w:semiHidden="0" w:uiPriority="64" w:unhideWhenUsed="0"/>
+    <w:lsdException w:name="Medium List 1 Accent 1" w:semiHidden="0" w:uiPriority="65" w:unhideWhenUsed="0"/>
+    <w:lsdException w:name="Revision" w:unhideWhenUsed="0"/>
+    <w:lsdException w:name="List Paragraph" w:semiHidden="0" w:uiPriority="34" w:unhideWhenUsed="0" w:qFormat="1"/>
+    <w:lsdException w:name="Quote" w:semiHidden="0" w:uiPriority="29" w:unhideWhenUsed="0" w:qFormat="1"/>
+    <w:lsdException w:name="Intense Quote" w:semiHidden="0" w:uiPriority="30" w:unhideWhenUsed="0" w:qFormat="1"/>
+    <w:lsdException w:name="Medium List 2 Accent 1" w:semiHidden="0" w:uiPriority="66" w:unhideWhenUsed="0"/>
+    <w:lsdException w:name="Medium Grid 1 Accent 1" w:semiHidden="0" w:uiPriority="67" w:unhideWhenUsed="0"/>
+    <w:lsdException w:name="Medium Grid 2 Accent 1" w:semiHidden="0" w:uiPriority="68" w:unhideWhenUsed="0"/>
+    <w:lsdException w:name="Medium Grid 3 Accent 1" w:semiHidden="0" w:uiPriority="69" w:unhideWhenUsed="0"/>
+    <w:lsdException w:name="Dark List Accent 1" w:semiHidden="0" w:uiPriority="70" w:unhideWhenUsed="0"/>
+    <w:lsdException w:name="Colorful Shading Accent 1" w:semiHidden="0" w:uiPriority="71" w:unhideWhenUsed="0"/>
+    <w:lsdException w:name="Colorful List Accent 1" w:semiHidden="0" w:uiPriority="72" w:unhideWhenUsed="0"/>
+    <w:lsdException w:name="Colorful Grid Accent 1" w:semiHidden="0" w:uiPriority="73" w:unhideWhenUsed="0"/>
+    <w:lsdException w:name="Light Shading Accent 2" w:semiHidden="0" w:uiPriority="60" w:unhideWhenUsed="0"/>
+    <w:lsdException w:name="Light List Accent 2" w:semiHidden="0" w:uiPriority="61" w:unhideWhenUsed="0"/>
+    <w:lsdException w:name="Light Grid Accent 2" w:semiHidden="0" w:uiPriority="62" w:unhideWhenUsed="0"/>
+    <w:lsdException w:name="Medium Shading 1 Accent 2" w:semiHidden="0" w:uiPriority="63" w:unhideWhenUsed="0"/>
+    <w:lsdException w:name="Medium Shading 2 Accent 2" w:semiHidden="0" w:uiPriority="64" w:unhideWhenUsed="0"/>
+    <w:lsdException w:name="Medium List 1 Accent 2" w:semiHidden="0" w:uiPriority="65" w:unhideWhenUsed="0"/>
+    <w:lsdException w:name="Medium List 2 Accent 2" w:semiHidden="0" w:uiPriority="66" w:unhideWhenUsed="0"/>
+    <w:lsdException w:name="Medium Grid 1 Accent 2" w:semiHidden="0" w:uiPriority="67" w:unhideWhenUsed="0"/>
+    <w:lsdException w:name="Medium Grid 2 Accent 2" w:semiHidden="0" w:uiPriority="68" w:unhideWhenUsed="0"/>
+    <w:lsdException w:name="Medium Grid 3 Accent 2" w:semiHidden="0" w:uiPriority="69" w:unhideWhenUsed="0"/>
+    <w:lsdException w:name="Dark List Accent 2" w:semiHidden="0" w:uiPriority="70" w:unhideWhenUsed="0"/>
+    <w:lsdException w:name="Colorful Shading Accent 2" w:semiHidden="0" w:uiPriority="71" w:unhideWhenUsed="0"/>
+    <w:lsdException w:name="Colorful List Accent 2" w:semiHidden="0" w:uiPriority="72" w:unhideWhenUsed="0"/>
+    <w:lsdException w:name="Colorful Grid Accent 2" w:semiHidden="0" w:uiPriority="73" w:unhideWhenUsed="0"/>
+    <w:lsdException w:name="Light Shading Accent 3" w:semiHidden="0" w:uiPriority="60" w:unhideWhenUsed="0"/>
+    <w:lsdException w:name="Light List Accent 3" w:semiHidden="0" w:uiPriority="61" w:unhideWhenUsed="0"/>
+    <w:lsdException w:name="Light Grid Accent 3" w:semiHidden="0" w:uiPriority="62" w:unhideWhenUsed="0"/>
+    <w:lsdException w:name="Medium Shading 1 Accent 3" w:semiHidden="0" w:uiPriority="63" w:unhideWhenUsed="0"/>
+    <w:lsdException w:name="Medium Shading 2 Accent 3" w:semiHidden="0" w:uiPriority="64" w:unhideWhenUsed="0"/>
+    <w:lsdException w:name="Medium List 1 Accent 3" w:semiHidden="0" w:uiPriority="65" w:unhideWhenUsed="0"/>
+    <w:lsdException w:name="Medium List 2 Accent 3" w:semiHidden="0" w:uiPriority="66" w:unhideWhenUsed="0"/>
+    <w:lsdException w:name="Medium Grid 1 Accent 3" w:semiHidden="0" w:uiPriority="67" w:unhideWhenUsed="0"/>
+    <w:lsdException w:name="Medium Grid 2 Accent 3" w:semiHidden="0" w:uiPriority="68" w:unhideWhenUsed="0"/>
+    <w:lsdException w:name="Medium Grid 3 Accent 3" w:semiHidden="0" w:uiPriority="69" w:unhideWhenUsed="0"/>
+    <w:lsdException w:name="Dark List Accent 3" w:semiHidden="0" w:uiPriority="70" w:unhideWhenUsed="0"/>
+    <w:lsdException w:name="Colorful Shading Accent 3" w:semiHidden="0" w:uiPriority="71" w:unhideWhenUsed="0"/>
+    <w:lsdException w:name="Colorful List Accent 3" w:semiHidden="0" w:uiPriority="72" w:unhideWhenUsed="0"/>
+    <w:lsdException w:name="Colorful Grid Accent 3" w:semiHidden="0" w:uiPriority="73" w:unhideWhenUsed="0"/>
+    <w:lsdException w:name="Light Shading Accent 4" w:semiHidden="0" w:uiPriority="60" w:unhideWhenUsed="0"/>
+    <w:lsdException w:name="Light List Accent 4" w:semiHidden="0" w:uiPriority="61" w:unhideWhenUsed="0"/>
+    <w:lsdException w:name="Light Grid Accent 4" w:semiHidden="0" w:uiPriority="62" w:unhideWhenUsed="0"/>
+    <w:lsdException w:name="Medium Shading 1 Accent 4" w:semiHidden="0" w:uiPriority="63" w:unhideWhenUsed="0"/>
+    <w:lsdException w:name="Medium Shading 2 Accent 4" w:semiHidden="0" w:uiPriority="64" w:unhideWhenUsed="0"/>
+    <w:lsdException w:name="Medium List 1 Accent 4" w:semiHidden="0" w:uiPriority="65" w:unhideWhenUsed="0"/>
+    <w:lsdException w:name="Medium List 2 Accent 4" w:semiHidden="0" w:uiPriority="66" w:unhideWhenUsed="0"/>
+    <w:lsdException w:name="Medium Grid 1 Accent 4" w:semiHidden="0" w:uiPriority="67" w:unhideWhenUsed="0"/>
+    <w:lsdException w:name="Medium Grid 2 Accent 4" w:semiHidden="0" w:uiPriority="68" w:unhideWhenUsed="0"/>
+    <w:lsdException w:name="Medium Grid 3 Accent 4" w:semiHidden="0" w:uiPriority="69" w:unhideWhenUsed="0"/>
+    <w:lsdException w:name="Dark List Accent 4" w:semiHidden="0" w:uiPriority="70" w:unhideWhenUsed="0"/>
+    <w:lsdException w:name="Colorful Shading Accent 4" w:semiHidden="0" w:uiPriority="71" w:unhideWhenUsed="0"/>
+    <w:lsdException w:name="Colorful List Accent 4" w:semiHidden="0" w:uiPriority="72" w:unhideWhenUsed="0"/>
+    <w:lsdException w:name="Colorful Grid Accent 4" w:semiHidden="0" w:uiPriority="73" w:unhideWhenUsed="0"/>
+    <w:lsdException w:name="Light Shading Accent 5" w:semiHidden="0" w:uiPriority="60" w:unhideWhenUsed="0"/>
+    <w:lsdException w:name="Light List Accent 5" w:semiHidden="0" w:uiPriority="61" w:unhideWhenUsed="0"/>
+    <w:lsdException w:name="Light Grid Accent 5" w:semiHidden="0" w:uiPriority="62" w:unhideWhenUsed="0"/>
+    <w:lsdException w:name="Medium Shading 1 Accent 5" w:semiHidden="0" w:uiPriority="63" w:unhideWhenUsed="0"/>
+    <w:lsdException w:name="Medium Shading 2 Accent 5" w:semiHidden="0" w:uiPriority="64" w:unhideWhenUsed="0"/>
+    <w:lsdException w:name="Medium List 1 Accent 5" w:semiHidden="0" w:uiPriority="65" w:unhideWhenUsed="0"/>
+    <w:lsdException w:name="Medium List 2 Accent 5" w:semiHidden="0" w:uiPriority="66" w:unhideWhenUsed="0"/>
+    <w:lsdException w:name="Medium Grid 1 Accent 5" w:semiHidden="0" w:uiPriority="67" w:unhideWhenUsed="0"/>
+    <w:lsdException w:name="Medium Grid 2 Accent 5" w:semiHidden="0" w:uiPriority="68" w:unhideWhenUsed="0"/>
+    <w:lsdException w:name="Medium Grid 3 Accent 5" w:semiHidden="0" w:uiPriority="69" w:unhideWhenUsed="0"/>
+    <w:lsdException w:name="Dark List Accent 5" w:semiHidden="0" w:uiPriority="70" w:unhideWhenUsed="0"/>
+    <w:lsdException w:name="Colorful Shading Accent 5" w:semiHidden="0" w:uiPriority="71" w:unhideWhenUsed="0"/>
+    <w:lsdException w:name="Colorful List Accent 5" w:semiHidden="0" w:uiPriority="72" w:unhideWhenUsed="0"/>
+    <w:lsdException w:name="Colorful Grid Accent 5" w:semiHidden="0" w:uiPriority="73" w:unhideWhenUsed="0"/>
+    <w:lsdException w:name="Light Shading Accent 6" w:semiHidden="0" w:uiPriority="60" w:unhideWhenUsed="0"/>
+    <w:lsdException w:name="Light List Accent 6" w:semiHidden="0" w:uiPriority="61" w:unhideWhenUsed="0"/>
+    <w:lsdException w:name="Light Grid Accent 6" w:semiHidden="0" w:uiPriority="62" w:unhideWhenUsed="0"/>
+    <w:lsdException w:name="Medium Shading 1 Accent 6" w:semiHidden="0" w:uiPriority="63" w:unhideWhenUsed="0"/>
+    <w:lsdException w:name="Medium Shading 2 Accent 6" w:semiHidden="0" w:uiPriority="64" w:unhideWhenUsed="0"/>
+    <w:lsdException w:name="Medium List 1 Accent 6" w:semiHidden="0" w:uiPriority="65" w:unhideWhenUsed="0"/>
+    <w:lsdException w:name="Medium List 2 Accent 6" w:semiHidden="0" w:uiPriority="66" w:unhideWhenUsed="0"/>
+    <w:lsdException w:name="Medium Grid 1 Accent 6" w:semiHidden="0" w:uiPriority="67" w:unhideWhenUsed="0"/>
+    <w:lsdException w:name="Medium Grid 2 Accent 6" w:semiHidden="0" w:uiPriority="68" w:unhideWhenUsed="0"/>
+    <w:lsdException w:name="Medium Grid 3 Accent 6" w:semiHidden="0" w:uiPriority="69" w:unhideWhenUsed="0"/>
+    <w:lsdException w:name="Dark List Accent 6" w:semiHidden="0" w:uiPriority="70" w:unhideWhenUsed="0"/>
+    <w:lsdException w:name="Colorful Shading Accent 6" w:semiHidden="0" w:uiPriority="71" w:unhideWhenUsed="0"/>
+    <w:lsdException w:name="Colorful List Accent 6" w:semiHidden="0" w:uiPriority="72" w:unhideWhenUsed="0"/>
+    <w:lsdException w:name="Colorful Grid Accent 6" w:semiHidden="0" w:uiPriority="73" w:unhideWhenUsed="0"/>
+    <w:lsdException w:name="Subtle Emphasis" w:semiHidden="0" w:uiPriority="19" w:unhideWhenUsed="0" w:qFormat="1"/>
+    <w:lsdException w:name="Intense Emphasis" w:semiHidden="0" w:uiPriority="21" w:unhideWhenUsed="0" w:qFormat="1"/>
+    <w:lsdException w:name="Subtle Reference" w:semiHidden="0" w:uiPriority="31" w:unhideWhenUsed="0" w:qFormat="1"/>
+    <w:lsdException w:name="Intense Reference" w:semiHidden="0" w:uiPriority="32" w:unhideWhenUsed="0" w:qFormat="1"/>
+    <w:lsdException w:name="Book Title" w:semiHidden="0" w:uiPriority="33" w:unhideWhenUsed="0" w:qFormat="1"/>
+    <w:lsdException w:name="Bibliography" w:uiPriority="37"/>
+    <w:lsdException w:name="TOC Heading" w:uiPriority="39" w:qFormat="1"/>
   </w:latentStyles>
   <w:style w:type="paragraph" w:default="1" w:styleId="Normal">
     <w:name w:val="Normal"/>
@@ -11956,7 +11966,7 @@
       <w:u w:val="single"/>
     </w:rPr>
   </w:style>
-  <w:style w:type="paragraph" w:styleId="TtuloTDC">
+  <w:style w:type="paragraph" w:styleId="TtulodeTDC">
     <w:name w:val="TOC Heading"/>
     <w:basedOn w:val="Ttulo1"/>
     <w:next w:val="Normal"/>
@@ -12305,7 +12315,7 @@
       <w:bCs/>
     </w:rPr>
   </w:style>
-  <w:style w:type="table" w:styleId="Tabladecuadrcula2-nfasis3">
+  <w:style w:type="table" w:customStyle="1" w:styleId="GridTable2Accent3">
     <w:name w:val="Grid Table 2 Accent 3"/>
     <w:basedOn w:val="Tablanormal"/>
     <w:uiPriority w:val="47"/>
@@ -12398,7 +12408,7 @@
       <w:lang w:val="es-AR"/>
     </w:rPr>
   </w:style>
-  <w:style w:type="table" w:styleId="Tabladecuadrcula5oscura-nfasis3">
+  <w:style w:type="table" w:customStyle="1" w:styleId="GridTable5DarkAccent3">
     <w:name w:val="Grid Table 5 Dark Accent 3"/>
     <w:basedOn w:val="Tablanormal"/>
     <w:uiPriority w:val="50"/>
@@ -12504,7 +12514,1439 @@
       </w:tcPr>
     </w:tblStylePr>
   </w:style>
-  <w:style w:type="table" w:styleId="Tabladecuadrcula3-nfasis3">
+  <w:style w:type="table" w:customStyle="1" w:styleId="GridTable3Accent3">
+    <w:name w:val="Grid Table 3 Accent 3"/>
+    <w:basedOn w:val="Tablanormal"/>
+    <w:uiPriority w:val="48"/>
+    <w:rsid w:val="00F3772C"/>
+    <w:pPr>
+      <w:spacing w:line="240" w:lineRule="auto"/>
+    </w:pPr>
+    <w:tblPr>
+      <w:tblStyleRowBandSize w:val="1"/>
+      <w:tblStyleColBandSize w:val="1"/>
+      <w:tblBorders>
+        <w:top w:val="single" w:sz="4" w:space="0" w:color="C2D69B" w:themeColor="accent3" w:themeTint="99"/>
+        <w:left w:val="single" w:sz="4" w:space="0" w:color="C2D69B" w:themeColor="accent3" w:themeTint="99"/>
+        <w:bottom w:val="single" w:sz="4" w:space="0" w:color="C2D69B" w:themeColor="accent3" w:themeTint="99"/>
+        <w:right w:val="single" w:sz="4" w:space="0" w:color="C2D69B" w:themeColor="accent3" w:themeTint="99"/>
+        <w:insideH w:val="single" w:sz="4" w:space="0" w:color="C2D69B" w:themeColor="accent3" w:themeTint="99"/>
+        <w:insideV w:val="single" w:sz="4" w:space="0" w:color="C2D69B" w:themeColor="accent3" w:themeTint="99"/>
+      </w:tblBorders>
+    </w:tblPr>
+    <w:tblStylePr w:type="firstRow">
+      <w:rPr>
+        <w:b/>
+        <w:bCs/>
+      </w:rPr>
+      <w:tblPr/>
+      <w:tcPr>
+        <w:tcBorders>
+          <w:top w:val="nil"/>
+          <w:left w:val="nil"/>
+          <w:right w:val="nil"/>
+          <w:insideH w:val="nil"/>
+          <w:insideV w:val="nil"/>
+        </w:tcBorders>
+        <w:shd w:val="clear" w:color="auto" w:fill="FFFFFF" w:themeFill="background1"/>
+      </w:tcPr>
+    </w:tblStylePr>
+    <w:tblStylePr w:type="lastRow">
+      <w:rPr>
+        <w:b/>
+        <w:bCs/>
+      </w:rPr>
+      <w:tblPr/>
+      <w:tcPr>
+        <w:tcBorders>
+          <w:left w:val="nil"/>
+          <w:bottom w:val="nil"/>
+          <w:right w:val="nil"/>
+          <w:insideH w:val="nil"/>
+          <w:insideV w:val="nil"/>
+        </w:tcBorders>
+        <w:shd w:val="clear" w:color="auto" w:fill="FFFFFF" w:themeFill="background1"/>
+      </w:tcPr>
+    </w:tblStylePr>
+    <w:tblStylePr w:type="firstCol">
+      <w:pPr>
+        <w:jc w:val="right"/>
+      </w:pPr>
+      <w:rPr>
+        <w:i/>
+        <w:iCs/>
+      </w:rPr>
+      <w:tblPr/>
+      <w:tcPr>
+        <w:tcBorders>
+          <w:top w:val="nil"/>
+          <w:left w:val="nil"/>
+          <w:bottom w:val="nil"/>
+          <w:insideH w:val="nil"/>
+          <w:insideV w:val="nil"/>
+        </w:tcBorders>
+        <w:shd w:val="clear" w:color="auto" w:fill="FFFFFF" w:themeFill="background1"/>
+      </w:tcPr>
+    </w:tblStylePr>
+    <w:tblStylePr w:type="lastCol">
+      <w:rPr>
+        <w:i/>
+        <w:iCs/>
+      </w:rPr>
+      <w:tblPr/>
+      <w:tcPr>
+        <w:tcBorders>
+          <w:top w:val="nil"/>
+          <w:bottom w:val="nil"/>
+          <w:right w:val="nil"/>
+          <w:insideH w:val="nil"/>
+          <w:insideV w:val="nil"/>
+        </w:tcBorders>
+        <w:shd w:val="clear" w:color="auto" w:fill="FFFFFF" w:themeFill="background1"/>
+      </w:tcPr>
+    </w:tblStylePr>
+    <w:tblStylePr w:type="band1Vert">
+      <w:tblPr/>
+      <w:tcPr>
+        <w:shd w:val="clear" w:color="auto" w:fill="EAF1DD" w:themeFill="accent3" w:themeFillTint="33"/>
+      </w:tcPr>
+    </w:tblStylePr>
+    <w:tblStylePr w:type="band1Horz">
+      <w:tblPr/>
+      <w:tcPr>
+        <w:shd w:val="clear" w:color="auto" w:fill="EAF1DD" w:themeFill="accent3" w:themeFillTint="33"/>
+      </w:tcPr>
+    </w:tblStylePr>
+    <w:tblStylePr w:type="neCell">
+      <w:tblPr/>
+      <w:tcPr>
+        <w:tcBorders>
+          <w:bottom w:val="single" w:sz="4" w:space="0" w:color="C2D69B" w:themeColor="accent3" w:themeTint="99"/>
+        </w:tcBorders>
+      </w:tcPr>
+    </w:tblStylePr>
+    <w:tblStylePr w:type="nwCell">
+      <w:tblPr/>
+      <w:tcPr>
+        <w:tcBorders>
+          <w:bottom w:val="single" w:sz="4" w:space="0" w:color="C2D69B" w:themeColor="accent3" w:themeTint="99"/>
+        </w:tcBorders>
+      </w:tcPr>
+    </w:tblStylePr>
+    <w:tblStylePr w:type="seCell">
+      <w:tblPr/>
+      <w:tcPr>
+        <w:tcBorders>
+          <w:top w:val="single" w:sz="4" w:space="0" w:color="C2D69B" w:themeColor="accent3" w:themeTint="99"/>
+        </w:tcBorders>
+      </w:tcPr>
+    </w:tblStylePr>
+    <w:tblStylePr w:type="swCell">
+      <w:tblPr/>
+      <w:tcPr>
+        <w:tcBorders>
+          <w:top w:val="single" w:sz="4" w:space="0" w:color="C2D69B" w:themeColor="accent3" w:themeTint="99"/>
+        </w:tcBorders>
+      </w:tcPr>
+    </w:tblStylePr>
+  </w:style>
+</w:styles>
+</file>
+
+<file path=word/stylesWithEffects.xml><?xml version="1.0" encoding="utf-8"?>
+<w:styles xmlns:wpc="http://schemas.microsoft.com/office/word/2010/wordprocessingCanvas" xmlns:mc="http://schemas.openxmlformats.org/markup-compatibility/2006" xmlns:o="urn:schemas-microsoft-com:office:office" xmlns:r="http://schemas.openxmlformats.org/officeDocument/2006/relationships" xmlns:m="http://schemas.openxmlformats.org/officeDocument/2006/math" xmlns:v="urn:schemas-microsoft-com:vml" xmlns:wp14="http://schemas.microsoft.com/office/word/2010/wordprocessingDrawing" xmlns:wp="http://schemas.openxmlformats.org/drawingml/2006/wordprocessingDrawing" xmlns:w10="urn:schemas-microsoft-com:office:word" xmlns:w="http://schemas.openxmlformats.org/wordprocessingml/2006/main" xmlns:w14="http://schemas.microsoft.com/office/word/2010/wordml" xmlns:wpg="http://schemas.microsoft.com/office/word/2010/wordprocessingGroup" xmlns:wpi="http://schemas.microsoft.com/office/word/2010/wordprocessingInk" xmlns:wne="http://schemas.microsoft.com/office/word/2006/wordml" xmlns:wps="http://schemas.microsoft.com/office/word/2010/wordprocessingShape" mc:Ignorable="w14 wp14">
+  <w:docDefaults>
+    <w:rPrDefault>
+      <w:rPr>
+        <w:rFonts w:asciiTheme="minorHAnsi" w:eastAsiaTheme="minorHAnsi" w:hAnsiTheme="minorHAnsi" w:cstheme="minorBidi"/>
+        <w:sz w:val="22"/>
+        <w:szCs w:val="22"/>
+        <w:lang w:val="es-ES" w:eastAsia="en-US" w:bidi="ar-SA"/>
+      </w:rPr>
+    </w:rPrDefault>
+    <w:pPrDefault>
+      <w:pPr>
+        <w:spacing w:before="200" w:line="276" w:lineRule="auto"/>
+        <w:ind w:left="357" w:hanging="357"/>
+      </w:pPr>
+    </w:pPrDefault>
+  </w:docDefaults>
+  <w:latentStyles w:defLockedState="0" w:defUIPriority="99" w:defSemiHidden="1" w:defUnhideWhenUsed="1" w:defQFormat="0" w:count="267">
+    <w:lsdException w:name="Normal" w:semiHidden="0" w:uiPriority="0" w:unhideWhenUsed="0" w:qFormat="1"/>
+    <w:lsdException w:name="heading 1" w:semiHidden="0" w:uiPriority="0" w:unhideWhenUsed="0" w:qFormat="1"/>
+    <w:lsdException w:name="heading 2" w:uiPriority="0" w:qFormat="1"/>
+    <w:lsdException w:name="heading 3" w:uiPriority="0" w:qFormat="1"/>
+    <w:lsdException w:name="heading 4" w:uiPriority="0" w:qFormat="1"/>
+    <w:lsdException w:name="heading 5" w:uiPriority="0" w:qFormat="1"/>
+    <w:lsdException w:name="heading 6" w:uiPriority="0" w:qFormat="1"/>
+    <w:lsdException w:name="heading 7" w:uiPriority="0" w:qFormat="1"/>
+    <w:lsdException w:name="heading 8" w:uiPriority="0" w:qFormat="1"/>
+    <w:lsdException w:name="heading 9" w:uiPriority="0" w:qFormat="1"/>
+    <w:lsdException w:name="toc 1" w:uiPriority="39" w:qFormat="1"/>
+    <w:lsdException w:name="toc 2" w:uiPriority="39" w:qFormat="1"/>
+    <w:lsdException w:name="toc 3" w:uiPriority="39" w:qFormat="1"/>
+    <w:lsdException w:name="toc 4" w:uiPriority="39"/>
+    <w:lsdException w:name="toc 5" w:uiPriority="39"/>
+    <w:lsdException w:name="toc 6" w:uiPriority="39"/>
+    <w:lsdException w:name="toc 7" w:uiPriority="39"/>
+    <w:lsdException w:name="toc 8" w:uiPriority="39"/>
+    <w:lsdException w:name="toc 9" w:uiPriority="39"/>
+    <w:lsdException w:name="caption" w:uiPriority="35" w:qFormat="1"/>
+    <w:lsdException w:name="Title" w:semiHidden="0" w:uiPriority="10" w:unhideWhenUsed="0" w:qFormat="1"/>
+    <w:lsdException w:name="Default Paragraph Font" w:uiPriority="1"/>
+    <w:lsdException w:name="Body Text" w:uiPriority="0"/>
+    <w:lsdException w:name="Subtitle" w:semiHidden="0" w:uiPriority="11" w:unhideWhenUsed="0" w:qFormat="1"/>
+    <w:lsdException w:name="Strong" w:semiHidden="0" w:uiPriority="22" w:unhideWhenUsed="0" w:qFormat="1"/>
+    <w:lsdException w:name="Emphasis" w:semiHidden="0" w:uiPriority="20" w:unhideWhenUsed="0" w:qFormat="1"/>
+    <w:lsdException w:name="Table Grid" w:semiHidden="0" w:uiPriority="59" w:unhideWhenUsed="0"/>
+    <w:lsdException w:name="Placeholder Text" w:unhideWhenUsed="0"/>
+    <w:lsdException w:name="No Spacing" w:semiHidden="0" w:uiPriority="1" w:unhideWhenUsed="0" w:qFormat="1"/>
+    <w:lsdException w:name="Light Shading" w:semiHidden="0" w:uiPriority="60" w:unhideWhenUsed="0"/>
+    <w:lsdException w:name="Light List" w:semiHidden="0" w:uiPriority="61" w:unhideWhenUsed="0"/>
+    <w:lsdException w:name="Light Grid" w:semiHidden="0" w:uiPriority="62" w:unhideWhenUsed="0"/>
+    <w:lsdException w:name="Medium Shading 1" w:semiHidden="0" w:uiPriority="63" w:unhideWhenUsed="0"/>
+    <w:lsdException w:name="Medium Shading 2" w:semiHidden="0" w:uiPriority="64" w:unhideWhenUsed="0"/>
+    <w:lsdException w:name="Medium List 1" w:semiHidden="0" w:uiPriority="65" w:unhideWhenUsed="0"/>
+    <w:lsdException w:name="Medium List 2" w:semiHidden="0" w:uiPriority="66" w:unhideWhenUsed="0"/>
+    <w:lsdException w:name="Medium Grid 1" w:semiHidden="0" w:uiPriority="67" w:unhideWhenUsed="0"/>
+    <w:lsdException w:name="Medium Grid 2" w:semiHidden="0" w:uiPriority="68" w:unhideWhenUsed="0"/>
+    <w:lsdException w:name="Medium Grid 3" w:semiHidden="0" w:uiPriority="69" w:unhideWhenUsed="0"/>
+    <w:lsdException w:name="Dark List" w:semiHidden="0" w:uiPriority="70" w:unhideWhenUsed="0"/>
+    <w:lsdException w:name="Colorful Shading" w:semiHidden="0" w:uiPriority="71" w:unhideWhenUsed="0"/>
+    <w:lsdException w:name="Colorful List" w:semiHidden="0" w:uiPriority="72" w:unhideWhenUsed="0"/>
+    <w:lsdException w:name="Colorful Grid" w:semiHidden="0" w:uiPriority="73" w:unhideWhenUsed="0"/>
+    <w:lsdException w:name="Light Shading Accent 1" w:semiHidden="0" w:uiPriority="60" w:unhideWhenUsed="0"/>
+    <w:lsdException w:name="Light List Accent 1" w:semiHidden="0" w:uiPriority="61" w:unhideWhenUsed="0"/>
+    <w:lsdException w:name="Light Grid Accent 1" w:semiHidden="0" w:uiPriority="62" w:unhideWhenUsed="0"/>
+    <w:lsdException w:name="Medium Shading 1 Accent 1" w:semiHidden="0" w:uiPriority="63" w:unhideWhenUsed="0"/>
+    <w:lsdException w:name="Medium Shading 2 Accent 1" w:semiHidden="0" w:uiPriority="64" w:unhideWhenUsed="0"/>
+    <w:lsdException w:name="Medium List 1 Accent 1" w:semiHidden="0" w:uiPriority="65" w:unhideWhenUsed="0"/>
+    <w:lsdException w:name="Revision" w:unhideWhenUsed="0"/>
+    <w:lsdException w:name="List Paragraph" w:semiHidden="0" w:uiPriority="34" w:unhideWhenUsed="0" w:qFormat="1"/>
+    <w:lsdException w:name="Quote" w:semiHidden="0" w:uiPriority="29" w:unhideWhenUsed="0" w:qFormat="1"/>
+    <w:lsdException w:name="Intense Quote" w:semiHidden="0" w:uiPriority="30" w:unhideWhenUsed="0" w:qFormat="1"/>
+    <w:lsdException w:name="Medium List 2 Accent 1" w:semiHidden="0" w:uiPriority="66" w:unhideWhenUsed="0"/>
+    <w:lsdException w:name="Medium Grid 1 Accent 1" w:semiHidden="0" w:uiPriority="67" w:unhideWhenUsed="0"/>
+    <w:lsdException w:name="Medium Grid 2 Accent 1" w:semiHidden="0" w:uiPriority="68" w:unhideWhenUsed="0"/>
+    <w:lsdException w:name="Medium Grid 3 Accent 1" w:semiHidden="0" w:uiPriority="69" w:unhideWhenUsed="0"/>
+    <w:lsdException w:name="Dark List Accent 1" w:semiHidden="0" w:uiPriority="70" w:unhideWhenUsed="0"/>
+    <w:lsdException w:name="Colorful Shading Accent 1" w:semiHidden="0" w:uiPriority="71" w:unhideWhenUsed="0"/>
+    <w:lsdException w:name="Colorful List Accent 1" w:semiHidden="0" w:uiPriority="72" w:unhideWhenUsed="0"/>
+    <w:lsdException w:name="Colorful Grid Accent 1" w:semiHidden="0" w:uiPriority="73" w:unhideWhenUsed="0"/>
+    <w:lsdException w:name="Light Shading Accent 2" w:semiHidden="0" w:uiPriority="60" w:unhideWhenUsed="0"/>
+    <w:lsdException w:name="Light List Accent 2" w:semiHidden="0" w:uiPriority="61" w:unhideWhenUsed="0"/>
+    <w:lsdException w:name="Light Grid Accent 2" w:semiHidden="0" w:uiPriority="62" w:unhideWhenUsed="0"/>
+    <w:lsdException w:name="Medium Shading 1 Accent 2" w:semiHidden="0" w:uiPriority="63" w:unhideWhenUsed="0"/>
+    <w:lsdException w:name="Medium Shading 2 Accent 2" w:semiHidden="0" w:uiPriority="64" w:unhideWhenUsed="0"/>
+    <w:lsdException w:name="Medium List 1 Accent 2" w:semiHidden="0" w:uiPriority="65" w:unhideWhenUsed="0"/>
+    <w:lsdException w:name="Medium List 2 Accent 2" w:semiHidden="0" w:uiPriority="66" w:unhideWhenUsed="0"/>
+    <w:lsdException w:name="Medium Grid 1 Accent 2" w:semiHidden="0" w:uiPriority="67" w:unhideWhenUsed="0"/>
+    <w:lsdException w:name="Medium Grid 2 Accent 2" w:semiHidden="0" w:uiPriority="68" w:unhideWhenUsed="0"/>
+    <w:lsdException w:name="Medium Grid 3 Accent 2" w:semiHidden="0" w:uiPriority="69" w:unhideWhenUsed="0"/>
+    <w:lsdException w:name="Dark List Accent 2" w:semiHidden="0" w:uiPriority="70" w:unhideWhenUsed="0"/>
+    <w:lsdException w:name="Colorful Shading Accent 2" w:semiHidden="0" w:uiPriority="71" w:unhideWhenUsed="0"/>
+    <w:lsdException w:name="Colorful List Accent 2" w:semiHidden="0" w:uiPriority="72" w:unhideWhenUsed="0"/>
+    <w:lsdException w:name="Colorful Grid Accent 2" w:semiHidden="0" w:uiPriority="73" w:unhideWhenUsed="0"/>
+    <w:lsdException w:name="Light Shading Accent 3" w:semiHidden="0" w:uiPriority="60" w:unhideWhenUsed="0"/>
+    <w:lsdException w:name="Light List Accent 3" w:semiHidden="0" w:uiPriority="61" w:unhideWhenUsed="0"/>
+    <w:lsdException w:name="Light Grid Accent 3" w:semiHidden="0" w:uiPriority="62" w:unhideWhenUsed="0"/>
+    <w:lsdException w:name="Medium Shading 1 Accent 3" w:semiHidden="0" w:uiPriority="63" w:unhideWhenUsed="0"/>
+    <w:lsdException w:name="Medium Shading 2 Accent 3" w:semiHidden="0" w:uiPriority="64" w:unhideWhenUsed="0"/>
+    <w:lsdException w:name="Medium List 1 Accent 3" w:semiHidden="0" w:uiPriority="65" w:unhideWhenUsed="0"/>
+    <w:lsdException w:name="Medium List 2 Accent 3" w:semiHidden="0" w:uiPriority="66" w:unhideWhenUsed="0"/>
+    <w:lsdException w:name="Medium Grid 1 Accent 3" w:semiHidden="0" w:uiPriority="67" w:unhideWhenUsed="0"/>
+    <w:lsdException w:name="Medium Grid 2 Accent 3" w:semiHidden="0" w:uiPriority="68" w:unhideWhenUsed="0"/>
+    <w:lsdException w:name="Medium Grid 3 Accent 3" w:semiHidden="0" w:uiPriority="69" w:unhideWhenUsed="0"/>
+    <w:lsdException w:name="Dark List Accent 3" w:semiHidden="0" w:uiPriority="70" w:unhideWhenUsed="0"/>
+    <w:lsdException w:name="Colorful Shading Accent 3" w:semiHidden="0" w:uiPriority="71" w:unhideWhenUsed="0"/>
+    <w:lsdException w:name="Colorful List Accent 3" w:semiHidden="0" w:uiPriority="72" w:unhideWhenUsed="0"/>
+    <w:lsdException w:name="Colorful Grid Accent 3" w:semiHidden="0" w:uiPriority="73" w:unhideWhenUsed="0"/>
+    <w:lsdException w:name="Light Shading Accent 4" w:semiHidden="0" w:uiPriority="60" w:unhideWhenUsed="0"/>
+    <w:lsdException w:name="Light List Accent 4" w:semiHidden="0" w:uiPriority="61" w:unhideWhenUsed="0"/>
+    <w:lsdException w:name="Light Grid Accent 4" w:semiHidden="0" w:uiPriority="62" w:unhideWhenUsed="0"/>
+    <w:lsdException w:name="Medium Shading 1 Accent 4" w:semiHidden="0" w:uiPriority="63" w:unhideWhenUsed="0"/>
+    <w:lsdException w:name="Medium Shading 2 Accent 4" w:semiHidden="0" w:uiPriority="64" w:unhideWhenUsed="0"/>
+    <w:lsdException w:name="Medium List 1 Accent 4" w:semiHidden="0" w:uiPriority="65" w:unhideWhenUsed="0"/>
+    <w:lsdException w:name="Medium List 2 Accent 4" w:semiHidden="0" w:uiPriority="66" w:unhideWhenUsed="0"/>
+    <w:lsdException w:name="Medium Grid 1 Accent 4" w:semiHidden="0" w:uiPriority="67" w:unhideWhenUsed="0"/>
+    <w:lsdException w:name="Medium Grid 2 Accent 4" w:semiHidden="0" w:uiPriority="68" w:unhideWhenUsed="0"/>
+    <w:lsdException w:name="Medium Grid 3 Accent 4" w:semiHidden="0" w:uiPriority="69" w:unhideWhenUsed="0"/>
+    <w:lsdException w:name="Dark List Accent 4" w:semiHidden="0" w:uiPriority="70" w:unhideWhenUsed="0"/>
+    <w:lsdException w:name="Colorful Shading Accent 4" w:semiHidden="0" w:uiPriority="71" w:unhideWhenUsed="0"/>
+    <w:lsdException w:name="Colorful List Accent 4" w:semiHidden="0" w:uiPriority="72" w:unhideWhenUsed="0"/>
+    <w:lsdException w:name="Colorful Grid Accent 4" w:semiHidden="0" w:uiPriority="73" w:unhideWhenUsed="0"/>
+    <w:lsdException w:name="Light Shading Accent 5" w:semiHidden="0" w:uiPriority="60" w:unhideWhenUsed="0"/>
+    <w:lsdException w:name="Light List Accent 5" w:semiHidden="0" w:uiPriority="61" w:unhideWhenUsed="0"/>
+    <w:lsdException w:name="Light Grid Accent 5" w:semiHidden="0" w:uiPriority="62" w:unhideWhenUsed="0"/>
+    <w:lsdException w:name="Medium Shading 1 Accent 5" w:semiHidden="0" w:uiPriority="63" w:unhideWhenUsed="0"/>
+    <w:lsdException w:name="Medium Shading 2 Accent 5" w:semiHidden="0" w:uiPriority="64" w:unhideWhenUsed="0"/>
+    <w:lsdException w:name="Medium List 1 Accent 5" w:semiHidden="0" w:uiPriority="65" w:unhideWhenUsed="0"/>
+    <w:lsdException w:name="Medium List 2 Accent 5" w:semiHidden="0" w:uiPriority="66" w:unhideWhenUsed="0"/>
+    <w:lsdException w:name="Medium Grid 1 Accent 5" w:semiHidden="0" w:uiPriority="67" w:unhideWhenUsed="0"/>
+    <w:lsdException w:name="Medium Grid 2 Accent 5" w:semiHidden="0" w:uiPriority="68" w:unhideWhenUsed="0"/>
+    <w:lsdException w:name="Medium Grid 3 Accent 5" w:semiHidden="0" w:uiPriority="69" w:unhideWhenUsed="0"/>
+    <w:lsdException w:name="Dark List Accent 5" w:semiHidden="0" w:uiPriority="70" w:unhideWhenUsed="0"/>
+    <w:lsdException w:name="Colorful Shading Accent 5" w:semiHidden="0" w:uiPriority="71" w:unhideWhenUsed="0"/>
+    <w:lsdException w:name="Colorful List Accent 5" w:semiHidden="0" w:uiPriority="72" w:unhideWhenUsed="0"/>
+    <w:lsdException w:name="Colorful Grid Accent 5" w:semiHidden="0" w:uiPriority="73" w:unhideWhenUsed="0"/>
+    <w:lsdException w:name="Light Shading Accent 6" w:semiHidden="0" w:uiPriority="60" w:unhideWhenUsed="0"/>
+    <w:lsdException w:name="Light List Accent 6" w:semiHidden="0" w:uiPriority="61" w:unhideWhenUsed="0"/>
+    <w:lsdException w:name="Light Grid Accent 6" w:semiHidden="0" w:uiPriority="62" w:unhideWhenUsed="0"/>
+    <w:lsdException w:name="Medium Shading 1 Accent 6" w:semiHidden="0" w:uiPriority="63" w:unhideWhenUsed="0"/>
+    <w:lsdException w:name="Medium Shading 2 Accent 6" w:semiHidden="0" w:uiPriority="64" w:unhideWhenUsed="0"/>
+    <w:lsdException w:name="Medium List 1 Accent 6" w:semiHidden="0" w:uiPriority="65" w:unhideWhenUsed="0"/>
+    <w:lsdException w:name="Medium List 2 Accent 6" w:semiHidden="0" w:uiPriority="66" w:unhideWhenUsed="0"/>
+    <w:lsdException w:name="Medium Grid 1 Accent 6" w:semiHidden="0" w:uiPriority="67" w:unhideWhenUsed="0"/>
+    <w:lsdException w:name="Medium Grid 2 Accent 6" w:semiHidden="0" w:uiPriority="68" w:unhideWhenUsed="0"/>
+    <w:lsdException w:name="Medium Grid 3 Accent 6" w:semiHidden="0" w:uiPriority="69" w:unhideWhenUsed="0"/>
+    <w:lsdException w:name="Dark List Accent 6" w:semiHidden="0" w:uiPriority="70" w:unhideWhenUsed="0"/>
+    <w:lsdException w:name="Colorful Shading Accent 6" w:semiHidden="0" w:uiPriority="71" w:unhideWhenUsed="0"/>
+    <w:lsdException w:name="Colorful List Accent 6" w:semiHidden="0" w:uiPriority="72" w:unhideWhenUsed="0"/>
+    <w:lsdException w:name="Colorful Grid Accent 6" w:semiHidden="0" w:uiPriority="73" w:unhideWhenUsed="0"/>
+    <w:lsdException w:name="Subtle Emphasis" w:semiHidden="0" w:uiPriority="19" w:unhideWhenUsed="0" w:qFormat="1"/>
+    <w:lsdException w:name="Intense Emphasis" w:semiHidden="0" w:uiPriority="21" w:unhideWhenUsed="0" w:qFormat="1"/>
+    <w:lsdException w:name="Subtle Reference" w:semiHidden="0" w:uiPriority="31" w:unhideWhenUsed="0" w:qFormat="1"/>
+    <w:lsdException w:name="Intense Reference" w:semiHidden="0" w:uiPriority="32" w:unhideWhenUsed="0" w:qFormat="1"/>
+    <w:lsdException w:name="Book Title" w:semiHidden="0" w:uiPriority="33" w:unhideWhenUsed="0" w:qFormat="1"/>
+    <w:lsdException w:name="Bibliography" w:uiPriority="37"/>
+    <w:lsdException w:name="TOC Heading" w:uiPriority="39" w:qFormat="1"/>
+  </w:latentStyles>
+  <w:style w:type="paragraph" w:default="1" w:styleId="Normal">
+    <w:name w:val="Normal"/>
+    <w:qFormat/>
+    <w:rsid w:val="00A0436A"/>
+  </w:style>
+  <w:style w:type="paragraph" w:styleId="Ttulo1">
+    <w:name w:val="heading 1"/>
+    <w:basedOn w:val="Normal"/>
+    <w:next w:val="Normal"/>
+    <w:link w:val="Ttulo1Car"/>
+    <w:qFormat/>
+    <w:rsid w:val="007F38C0"/>
+    <w:pPr>
+      <w:keepNext/>
+      <w:keepLines/>
+      <w:spacing w:before="480"/>
+      <w:outlineLvl w:val="0"/>
+    </w:pPr>
+    <w:rPr>
+      <w:rFonts w:asciiTheme="majorHAnsi" w:eastAsiaTheme="majorEastAsia" w:hAnsiTheme="majorHAnsi" w:cstheme="majorBidi"/>
+      <w:b/>
+      <w:bCs/>
+      <w:color w:val="365F91" w:themeColor="accent1" w:themeShade="BF"/>
+      <w:sz w:val="28"/>
+      <w:szCs w:val="28"/>
+    </w:rPr>
+  </w:style>
+  <w:style w:type="paragraph" w:styleId="Ttulo2">
+    <w:name w:val="heading 2"/>
+    <w:basedOn w:val="Normal"/>
+    <w:next w:val="Normal"/>
+    <w:link w:val="Ttulo2Car"/>
+    <w:unhideWhenUsed/>
+    <w:qFormat/>
+    <w:rsid w:val="00A670E3"/>
+    <w:pPr>
+      <w:keepNext/>
+      <w:keepLines/>
+      <w:outlineLvl w:val="1"/>
+    </w:pPr>
+    <w:rPr>
+      <w:rFonts w:asciiTheme="majorHAnsi" w:eastAsiaTheme="majorEastAsia" w:hAnsiTheme="majorHAnsi" w:cstheme="majorBidi"/>
+      <w:b/>
+      <w:bCs/>
+      <w:color w:val="4F81BD" w:themeColor="accent1"/>
+      <w:sz w:val="26"/>
+      <w:szCs w:val="26"/>
+    </w:rPr>
+  </w:style>
+  <w:style w:type="paragraph" w:styleId="Ttulo3">
+    <w:name w:val="heading 3"/>
+    <w:basedOn w:val="Normal"/>
+    <w:next w:val="Normal"/>
+    <w:link w:val="Ttulo3Car"/>
+    <w:unhideWhenUsed/>
+    <w:qFormat/>
+    <w:rsid w:val="007F38C0"/>
+    <w:pPr>
+      <w:keepNext/>
+      <w:keepLines/>
+      <w:outlineLvl w:val="2"/>
+    </w:pPr>
+    <w:rPr>
+      <w:rFonts w:asciiTheme="majorHAnsi" w:eastAsiaTheme="majorEastAsia" w:hAnsiTheme="majorHAnsi" w:cstheme="majorBidi"/>
+      <w:b/>
+      <w:bCs/>
+      <w:color w:val="4F81BD" w:themeColor="accent1"/>
+    </w:rPr>
+  </w:style>
+  <w:style w:type="paragraph" w:styleId="Ttulo4">
+    <w:name w:val="heading 4"/>
+    <w:basedOn w:val="Normal"/>
+    <w:next w:val="Normal"/>
+    <w:link w:val="Ttulo4Car"/>
+    <w:unhideWhenUsed/>
+    <w:qFormat/>
+    <w:rsid w:val="005F60BA"/>
+    <w:pPr>
+      <w:keepNext/>
+      <w:keepLines/>
+      <w:outlineLvl w:val="3"/>
+    </w:pPr>
+    <w:rPr>
+      <w:rFonts w:asciiTheme="majorHAnsi" w:eastAsiaTheme="majorEastAsia" w:hAnsiTheme="majorHAnsi" w:cstheme="majorBidi"/>
+      <w:b/>
+      <w:bCs/>
+      <w:i/>
+      <w:iCs/>
+      <w:color w:val="4F81BD" w:themeColor="accent1"/>
+    </w:rPr>
+  </w:style>
+  <w:style w:type="paragraph" w:styleId="Ttulo5">
+    <w:name w:val="heading 5"/>
+    <w:basedOn w:val="Normal"/>
+    <w:next w:val="Normal"/>
+    <w:link w:val="Ttulo5Car"/>
+    <w:qFormat/>
+    <w:rsid w:val="00581D90"/>
+    <w:pPr>
+      <w:widowControl w:val="0"/>
+      <w:spacing w:before="240" w:after="60" w:line="240" w:lineRule="atLeast"/>
+      <w:ind w:left="2880" w:firstLine="0"/>
+      <w:outlineLvl w:val="4"/>
+    </w:pPr>
+    <w:rPr>
+      <w:rFonts w:ascii="Times New Roman" w:eastAsia="Times New Roman" w:hAnsi="Times New Roman" w:cs="Times New Roman"/>
+      <w:szCs w:val="20"/>
+      <w:lang w:val="es-ES_tradnl"/>
+    </w:rPr>
+  </w:style>
+  <w:style w:type="paragraph" w:styleId="Ttulo6">
+    <w:name w:val="heading 6"/>
+    <w:basedOn w:val="Normal"/>
+    <w:next w:val="Normal"/>
+    <w:link w:val="Ttulo6Car"/>
+    <w:qFormat/>
+    <w:rsid w:val="00581D90"/>
+    <w:pPr>
+      <w:widowControl w:val="0"/>
+      <w:spacing w:before="240" w:after="60" w:line="240" w:lineRule="atLeast"/>
+      <w:ind w:left="2880" w:firstLine="0"/>
+      <w:outlineLvl w:val="5"/>
+    </w:pPr>
+    <w:rPr>
+      <w:rFonts w:ascii="Times New Roman" w:eastAsia="Times New Roman" w:hAnsi="Times New Roman" w:cs="Times New Roman"/>
+      <w:i/>
+      <w:szCs w:val="20"/>
+      <w:lang w:val="es-ES_tradnl"/>
+    </w:rPr>
+  </w:style>
+  <w:style w:type="paragraph" w:styleId="Ttulo7">
+    <w:name w:val="heading 7"/>
+    <w:basedOn w:val="Normal"/>
+    <w:next w:val="Normal"/>
+    <w:link w:val="Ttulo7Car"/>
+    <w:qFormat/>
+    <w:rsid w:val="00581D90"/>
+    <w:pPr>
+      <w:widowControl w:val="0"/>
+      <w:spacing w:before="240" w:after="60" w:line="240" w:lineRule="atLeast"/>
+      <w:ind w:left="2880" w:firstLine="0"/>
+      <w:outlineLvl w:val="6"/>
+    </w:pPr>
+    <w:rPr>
+      <w:rFonts w:ascii="Times New Roman" w:eastAsia="Times New Roman" w:hAnsi="Times New Roman" w:cs="Times New Roman"/>
+      <w:sz w:val="20"/>
+      <w:szCs w:val="20"/>
+      <w:lang w:val="es-ES_tradnl"/>
+    </w:rPr>
+  </w:style>
+  <w:style w:type="paragraph" w:styleId="Ttulo8">
+    <w:name w:val="heading 8"/>
+    <w:basedOn w:val="Normal"/>
+    <w:next w:val="Normal"/>
+    <w:link w:val="Ttulo8Car"/>
+    <w:qFormat/>
+    <w:rsid w:val="00581D90"/>
+    <w:pPr>
+      <w:widowControl w:val="0"/>
+      <w:spacing w:before="240" w:after="60" w:line="240" w:lineRule="atLeast"/>
+      <w:ind w:left="2880" w:firstLine="0"/>
+      <w:outlineLvl w:val="7"/>
+    </w:pPr>
+    <w:rPr>
+      <w:rFonts w:ascii="Times New Roman" w:eastAsia="Times New Roman" w:hAnsi="Times New Roman" w:cs="Times New Roman"/>
+      <w:i/>
+      <w:sz w:val="20"/>
+      <w:szCs w:val="20"/>
+      <w:lang w:val="es-ES_tradnl"/>
+    </w:rPr>
+  </w:style>
+  <w:style w:type="paragraph" w:styleId="Ttulo9">
+    <w:name w:val="heading 9"/>
+    <w:basedOn w:val="Normal"/>
+    <w:next w:val="Normal"/>
+    <w:link w:val="Ttulo9Car"/>
+    <w:qFormat/>
+    <w:rsid w:val="00581D90"/>
+    <w:pPr>
+      <w:widowControl w:val="0"/>
+      <w:spacing w:before="240" w:after="60" w:line="240" w:lineRule="atLeast"/>
+      <w:ind w:left="2880" w:firstLine="0"/>
+      <w:outlineLvl w:val="8"/>
+    </w:pPr>
+    <w:rPr>
+      <w:rFonts w:ascii="Times New Roman" w:eastAsia="Times New Roman" w:hAnsi="Times New Roman" w:cs="Times New Roman"/>
+      <w:b/>
+      <w:i/>
+      <w:sz w:val="18"/>
+      <w:szCs w:val="20"/>
+      <w:lang w:val="es-ES_tradnl"/>
+    </w:rPr>
+  </w:style>
+  <w:style w:type="character" w:default="1" w:styleId="Fuentedeprrafopredeter">
+    <w:name w:val="Default Paragraph Font"/>
+    <w:uiPriority w:val="1"/>
+    <w:semiHidden/>
+    <w:unhideWhenUsed/>
+  </w:style>
+  <w:style w:type="table" w:default="1" w:styleId="Tablanormal">
+    <w:name w:val="Normal Table"/>
+    <w:uiPriority w:val="99"/>
+    <w:semiHidden/>
+    <w:unhideWhenUsed/>
+    <w:tblPr>
+      <w:tblInd w:w="0" w:type="dxa"/>
+      <w:tblCellMar>
+        <w:top w:w="0" w:type="dxa"/>
+        <w:left w:w="108" w:type="dxa"/>
+        <w:bottom w:w="0" w:type="dxa"/>
+        <w:right w:w="108" w:type="dxa"/>
+      </w:tblCellMar>
+    </w:tblPr>
+  </w:style>
+  <w:style w:type="numbering" w:default="1" w:styleId="Sinlista">
+    <w:name w:val="No List"/>
+    <w:uiPriority w:val="99"/>
+    <w:semiHidden/>
+    <w:unhideWhenUsed/>
+  </w:style>
+  <w:style w:type="paragraph" w:customStyle="1" w:styleId="PSI-Comentario">
+    <w:name w:val="PSI - Comentario"/>
+    <w:basedOn w:val="Normal"/>
+    <w:autoRedefine/>
+    <w:qFormat/>
+    <w:rsid w:val="008D7588"/>
+    <w:pPr>
+      <w:tabs>
+        <w:tab w:val="left" w:pos="0"/>
+      </w:tabs>
+      <w:ind w:left="115" w:hanging="6"/>
+      <w:jc w:val="both"/>
+    </w:pPr>
+    <w:rPr>
+      <w:i/>
+      <w:color w:val="548DD4"/>
+      <w:lang w:val="es-AR"/>
+    </w:rPr>
+  </w:style>
+  <w:style w:type="paragraph" w:customStyle="1" w:styleId="PSI-ComentarioenTabla">
+    <w:name w:val="PSI - Comentario en Tabla"/>
+    <w:basedOn w:val="PSI-Comentario"/>
+    <w:autoRedefine/>
+    <w:qFormat/>
+    <w:rsid w:val="00581D90"/>
+    <w:pPr>
+      <w:jc w:val="left"/>
+    </w:pPr>
+  </w:style>
+  <w:style w:type="paragraph" w:customStyle="1" w:styleId="PSI-DescripcindelDocumentos">
+    <w:name w:val="PSI - Descripción del Documentos"/>
+    <w:basedOn w:val="Normal"/>
+    <w:autoRedefine/>
+    <w:qFormat/>
+    <w:rsid w:val="00F771E5"/>
+    <w:pPr>
+      <w:shd w:val="clear" w:color="auto" w:fill="FFFFFF" w:themeFill="background1"/>
+    </w:pPr>
+    <w:rPr>
+      <w:i/>
+      <w:color w:val="548DD4"/>
+      <w:szCs w:val="21"/>
+      <w:lang w:val="es-AR"/>
+    </w:rPr>
+  </w:style>
+  <w:style w:type="character" w:customStyle="1" w:styleId="Ttulo2Car">
+    <w:name w:val="Título 2 Car"/>
+    <w:basedOn w:val="Fuentedeprrafopredeter"/>
+    <w:link w:val="Ttulo2"/>
+    <w:uiPriority w:val="9"/>
+    <w:rsid w:val="00A670E3"/>
+    <w:rPr>
+      <w:rFonts w:asciiTheme="majorHAnsi" w:eastAsiaTheme="majorEastAsia" w:hAnsiTheme="majorHAnsi" w:cstheme="majorBidi"/>
+      <w:b/>
+      <w:bCs/>
+      <w:color w:val="4F81BD" w:themeColor="accent1"/>
+      <w:sz w:val="26"/>
+      <w:szCs w:val="26"/>
+    </w:rPr>
+  </w:style>
+  <w:style w:type="paragraph" w:customStyle="1" w:styleId="PSI-Ttulo1">
+    <w:name w:val="PSI - Título 1"/>
+    <w:basedOn w:val="Ttulo1"/>
+    <w:autoRedefine/>
+    <w:qFormat/>
+    <w:rsid w:val="00EE3CA1"/>
+    <w:pPr>
+      <w:keepLines w:val="0"/>
+      <w:widowControl w:val="0"/>
+      <w:tabs>
+        <w:tab w:val="left" w:pos="0"/>
+      </w:tabs>
+      <w:suppressAutoHyphens/>
+      <w:spacing w:before="120" w:after="60" w:line="240" w:lineRule="atLeast"/>
+      <w:ind w:left="0" w:firstLine="0"/>
+    </w:pPr>
+    <w:rPr>
+      <w:rFonts w:asciiTheme="minorHAnsi" w:hAnsiTheme="minorHAnsi" w:cstheme="minorHAnsi"/>
+      <w:color w:val="00B050"/>
+      <w:lang w:val="es-AR"/>
+    </w:rPr>
+  </w:style>
+  <w:style w:type="paragraph" w:customStyle="1" w:styleId="PSI-ComentarioVieta">
+    <w:name w:val="PSI - Comentario + Viñeta"/>
+    <w:basedOn w:val="PSI-Comentario"/>
+    <w:autoRedefine/>
+    <w:qFormat/>
+    <w:rsid w:val="008B3B0F"/>
+    <w:pPr>
+      <w:numPr>
+        <w:numId w:val="10"/>
+      </w:numPr>
+      <w:spacing w:before="0" w:line="360" w:lineRule="auto"/>
+    </w:pPr>
+  </w:style>
+  <w:style w:type="paragraph" w:customStyle="1" w:styleId="PSI-Ttulo2">
+    <w:name w:val="PSI - Título 2"/>
+    <w:basedOn w:val="Ttulo2"/>
+    <w:qFormat/>
+    <w:rsid w:val="008B3B0F"/>
+    <w:rPr>
+      <w:lang w:val="es-AR"/>
+    </w:rPr>
+  </w:style>
+  <w:style w:type="paragraph" w:styleId="TDC4">
+    <w:name w:val="toc 4"/>
+    <w:basedOn w:val="Normal"/>
+    <w:next w:val="Normal"/>
+    <w:autoRedefine/>
+    <w:uiPriority w:val="39"/>
+    <w:unhideWhenUsed/>
+    <w:rsid w:val="000F79DF"/>
+    <w:pPr>
+      <w:spacing w:before="0"/>
+      <w:ind w:left="660"/>
+    </w:pPr>
+    <w:rPr>
+      <w:sz w:val="20"/>
+      <w:szCs w:val="20"/>
+    </w:rPr>
+  </w:style>
+  <w:style w:type="paragraph" w:styleId="TDC5">
+    <w:name w:val="toc 5"/>
+    <w:basedOn w:val="Normal"/>
+    <w:next w:val="Normal"/>
+    <w:autoRedefine/>
+    <w:uiPriority w:val="39"/>
+    <w:unhideWhenUsed/>
+    <w:rsid w:val="000F79DF"/>
+    <w:pPr>
+      <w:spacing w:before="0"/>
+      <w:ind w:left="880"/>
+    </w:pPr>
+    <w:rPr>
+      <w:sz w:val="20"/>
+      <w:szCs w:val="20"/>
+    </w:rPr>
+  </w:style>
+  <w:style w:type="paragraph" w:styleId="TDC6">
+    <w:name w:val="toc 6"/>
+    <w:basedOn w:val="Normal"/>
+    <w:next w:val="Normal"/>
+    <w:autoRedefine/>
+    <w:uiPriority w:val="39"/>
+    <w:unhideWhenUsed/>
+    <w:rsid w:val="000F79DF"/>
+    <w:pPr>
+      <w:spacing w:before="0"/>
+      <w:ind w:left="1100"/>
+    </w:pPr>
+    <w:rPr>
+      <w:sz w:val="20"/>
+      <w:szCs w:val="20"/>
+    </w:rPr>
+  </w:style>
+  <w:style w:type="paragraph" w:styleId="TDC7">
+    <w:name w:val="toc 7"/>
+    <w:basedOn w:val="Normal"/>
+    <w:next w:val="Normal"/>
+    <w:autoRedefine/>
+    <w:uiPriority w:val="39"/>
+    <w:unhideWhenUsed/>
+    <w:rsid w:val="000F79DF"/>
+    <w:pPr>
+      <w:spacing w:before="0"/>
+      <w:ind w:left="1320"/>
+    </w:pPr>
+    <w:rPr>
+      <w:sz w:val="20"/>
+      <w:szCs w:val="20"/>
+    </w:rPr>
+  </w:style>
+  <w:style w:type="paragraph" w:styleId="Encabezado">
+    <w:name w:val="header"/>
+    <w:basedOn w:val="Normal"/>
+    <w:link w:val="EncabezadoCar"/>
+    <w:uiPriority w:val="99"/>
+    <w:unhideWhenUsed/>
+    <w:rsid w:val="00C94FBE"/>
+    <w:pPr>
+      <w:tabs>
+        <w:tab w:val="center" w:pos="4252"/>
+        <w:tab w:val="right" w:pos="8504"/>
+      </w:tabs>
+      <w:spacing w:before="0" w:line="240" w:lineRule="auto"/>
+    </w:pPr>
+  </w:style>
+  <w:style w:type="character" w:customStyle="1" w:styleId="EncabezadoCar">
+    <w:name w:val="Encabezado Car"/>
+    <w:basedOn w:val="Fuentedeprrafopredeter"/>
+    <w:link w:val="Encabezado"/>
+    <w:uiPriority w:val="99"/>
+    <w:rsid w:val="00C94FBE"/>
+  </w:style>
+  <w:style w:type="paragraph" w:styleId="Piedepgina">
+    <w:name w:val="footer"/>
+    <w:basedOn w:val="Normal"/>
+    <w:link w:val="PiedepginaCar"/>
+    <w:uiPriority w:val="99"/>
+    <w:unhideWhenUsed/>
+    <w:rsid w:val="00C94FBE"/>
+    <w:pPr>
+      <w:tabs>
+        <w:tab w:val="center" w:pos="4252"/>
+        <w:tab w:val="right" w:pos="8504"/>
+      </w:tabs>
+      <w:spacing w:before="0" w:line="240" w:lineRule="auto"/>
+    </w:pPr>
+  </w:style>
+  <w:style w:type="character" w:customStyle="1" w:styleId="PiedepginaCar">
+    <w:name w:val="Pie de página Car"/>
+    <w:basedOn w:val="Fuentedeprrafopredeter"/>
+    <w:link w:val="Piedepgina"/>
+    <w:uiPriority w:val="99"/>
+    <w:rsid w:val="00C94FBE"/>
+  </w:style>
+  <w:style w:type="paragraph" w:customStyle="1" w:styleId="14B321CC4E794F07AD0E6FF1AA38FC7C">
+    <w:name w:val="14B321CC4E794F07AD0E6FF1AA38FC7C"/>
+    <w:rsid w:val="00C94FBE"/>
+    <w:pPr>
+      <w:spacing w:before="0" w:after="200"/>
+      <w:ind w:left="0" w:firstLine="0"/>
+    </w:pPr>
+    <w:rPr>
+      <w:rFonts w:eastAsiaTheme="minorEastAsia"/>
+      <w:lang w:val="en-US"/>
+    </w:rPr>
+  </w:style>
+  <w:style w:type="paragraph" w:styleId="Textodeglobo">
+    <w:name w:val="Balloon Text"/>
+    <w:basedOn w:val="Normal"/>
+    <w:link w:val="TextodegloboCar"/>
+    <w:uiPriority w:val="99"/>
+    <w:semiHidden/>
+    <w:unhideWhenUsed/>
+    <w:rsid w:val="00C94FBE"/>
+    <w:pPr>
+      <w:spacing w:before="0" w:line="240" w:lineRule="auto"/>
+    </w:pPr>
+    <w:rPr>
+      <w:rFonts w:ascii="Tahoma" w:hAnsi="Tahoma" w:cs="Tahoma"/>
+      <w:sz w:val="16"/>
+      <w:szCs w:val="16"/>
+    </w:rPr>
+  </w:style>
+  <w:style w:type="character" w:customStyle="1" w:styleId="TextodegloboCar">
+    <w:name w:val="Texto de globo Car"/>
+    <w:basedOn w:val="Fuentedeprrafopredeter"/>
+    <w:link w:val="Textodeglobo"/>
+    <w:uiPriority w:val="99"/>
+    <w:semiHidden/>
+    <w:rsid w:val="00C94FBE"/>
+    <w:rPr>
+      <w:rFonts w:ascii="Tahoma" w:hAnsi="Tahoma" w:cs="Tahoma"/>
+      <w:sz w:val="16"/>
+      <w:szCs w:val="16"/>
+    </w:rPr>
+  </w:style>
+  <w:style w:type="paragraph" w:styleId="Sinespaciado">
+    <w:name w:val="No Spacing"/>
+    <w:link w:val="SinespaciadoCar"/>
+    <w:uiPriority w:val="1"/>
+    <w:qFormat/>
+    <w:rsid w:val="00C94FBE"/>
+    <w:pPr>
+      <w:spacing w:before="0" w:line="240" w:lineRule="auto"/>
+      <w:ind w:left="0" w:firstLine="0"/>
+    </w:pPr>
+    <w:rPr>
+      <w:rFonts w:eastAsiaTheme="minorEastAsia"/>
+    </w:rPr>
+  </w:style>
+  <w:style w:type="character" w:customStyle="1" w:styleId="SinespaciadoCar">
+    <w:name w:val="Sin espaciado Car"/>
+    <w:basedOn w:val="Fuentedeprrafopredeter"/>
+    <w:link w:val="Sinespaciado"/>
+    <w:uiPriority w:val="1"/>
+    <w:rsid w:val="00C94FBE"/>
+    <w:rPr>
+      <w:rFonts w:eastAsiaTheme="minorEastAsia"/>
+    </w:rPr>
+  </w:style>
+  <w:style w:type="character" w:customStyle="1" w:styleId="Ttulo1Car">
+    <w:name w:val="Título 1 Car"/>
+    <w:basedOn w:val="Fuentedeprrafopredeter"/>
+    <w:link w:val="Ttulo1"/>
+    <w:uiPriority w:val="9"/>
+    <w:rsid w:val="007F38C0"/>
+    <w:rPr>
+      <w:rFonts w:asciiTheme="majorHAnsi" w:eastAsiaTheme="majorEastAsia" w:hAnsiTheme="majorHAnsi" w:cstheme="majorBidi"/>
+      <w:b/>
+      <w:bCs/>
+      <w:color w:val="365F91" w:themeColor="accent1" w:themeShade="BF"/>
+      <w:sz w:val="28"/>
+      <w:szCs w:val="28"/>
+    </w:rPr>
+  </w:style>
+  <w:style w:type="character" w:customStyle="1" w:styleId="Ttulo3Car">
+    <w:name w:val="Título 3 Car"/>
+    <w:basedOn w:val="Fuentedeprrafopredeter"/>
+    <w:link w:val="Ttulo3"/>
+    <w:uiPriority w:val="9"/>
+    <w:rsid w:val="007F38C0"/>
+    <w:rPr>
+      <w:rFonts w:asciiTheme="majorHAnsi" w:eastAsiaTheme="majorEastAsia" w:hAnsiTheme="majorHAnsi" w:cstheme="majorBidi"/>
+      <w:b/>
+      <w:bCs/>
+      <w:color w:val="4F81BD" w:themeColor="accent1"/>
+    </w:rPr>
+  </w:style>
+  <w:style w:type="paragraph" w:styleId="TDC1">
+    <w:name w:val="toc 1"/>
+    <w:basedOn w:val="Normal"/>
+    <w:next w:val="Normal"/>
+    <w:autoRedefine/>
+    <w:uiPriority w:val="39"/>
+    <w:unhideWhenUsed/>
+    <w:qFormat/>
+    <w:rsid w:val="000E6AD4"/>
+    <w:pPr>
+      <w:tabs>
+        <w:tab w:val="right" w:leader="dot" w:pos="8505"/>
+      </w:tabs>
+      <w:spacing w:before="240" w:after="120"/>
+      <w:ind w:left="0"/>
+    </w:pPr>
+    <w:rPr>
+      <w:b/>
+      <w:bCs/>
+      <w:sz w:val="20"/>
+      <w:szCs w:val="20"/>
+    </w:rPr>
+  </w:style>
+  <w:style w:type="paragraph" w:styleId="TDC2">
+    <w:name w:val="toc 2"/>
+    <w:basedOn w:val="Normal"/>
+    <w:next w:val="Normal"/>
+    <w:autoRedefine/>
+    <w:uiPriority w:val="39"/>
+    <w:unhideWhenUsed/>
+    <w:qFormat/>
+    <w:rsid w:val="000E6AD4"/>
+    <w:pPr>
+      <w:tabs>
+        <w:tab w:val="right" w:leader="dot" w:pos="8505"/>
+      </w:tabs>
+      <w:spacing w:before="120"/>
+      <w:ind w:left="220"/>
+    </w:pPr>
+    <w:rPr>
+      <w:i/>
+      <w:iCs/>
+      <w:sz w:val="20"/>
+      <w:szCs w:val="20"/>
+    </w:rPr>
+  </w:style>
+  <w:style w:type="character" w:styleId="Hipervnculo">
+    <w:name w:val="Hyperlink"/>
+    <w:basedOn w:val="Fuentedeprrafopredeter"/>
+    <w:uiPriority w:val="99"/>
+    <w:unhideWhenUsed/>
+    <w:rsid w:val="007F38C0"/>
+    <w:rPr>
+      <w:color w:val="0000FF" w:themeColor="hyperlink"/>
+      <w:u w:val="single"/>
+    </w:rPr>
+  </w:style>
+  <w:style w:type="paragraph" w:styleId="TtulodeTDC">
+    <w:name w:val="TOC Heading"/>
+    <w:basedOn w:val="Ttulo1"/>
+    <w:next w:val="Normal"/>
+    <w:uiPriority w:val="39"/>
+    <w:unhideWhenUsed/>
+    <w:qFormat/>
+    <w:rsid w:val="00A13DBA"/>
+    <w:pPr>
+      <w:ind w:left="0" w:firstLine="0"/>
+      <w:outlineLvl w:val="9"/>
+    </w:pPr>
+  </w:style>
+  <w:style w:type="paragraph" w:styleId="TDC3">
+    <w:name w:val="toc 3"/>
+    <w:basedOn w:val="Normal"/>
+    <w:next w:val="Normal"/>
+    <w:autoRedefine/>
+    <w:uiPriority w:val="39"/>
+    <w:unhideWhenUsed/>
+    <w:qFormat/>
+    <w:rsid w:val="000E6AD4"/>
+    <w:pPr>
+      <w:tabs>
+        <w:tab w:val="right" w:leader="dot" w:pos="8505"/>
+      </w:tabs>
+      <w:spacing w:before="0"/>
+      <w:ind w:left="440"/>
+    </w:pPr>
+    <w:rPr>
+      <w:sz w:val="20"/>
+      <w:szCs w:val="20"/>
+    </w:rPr>
+  </w:style>
+  <w:style w:type="character" w:styleId="Textodelmarcadordeposicin">
+    <w:name w:val="Placeholder Text"/>
+    <w:basedOn w:val="Fuentedeprrafopredeter"/>
+    <w:uiPriority w:val="99"/>
+    <w:semiHidden/>
+    <w:rsid w:val="00570F4F"/>
+    <w:rPr>
+      <w:color w:val="808080"/>
+    </w:rPr>
+  </w:style>
+  <w:style w:type="paragraph" w:styleId="Textoindependiente">
+    <w:name w:val="Body Text"/>
+    <w:basedOn w:val="Normal"/>
+    <w:link w:val="TextoindependienteCar"/>
+    <w:semiHidden/>
+    <w:rsid w:val="00570F4F"/>
+    <w:pPr>
+      <w:keepLines/>
+      <w:widowControl w:val="0"/>
+      <w:suppressAutoHyphens/>
+      <w:spacing w:before="0" w:after="120" w:line="240" w:lineRule="atLeast"/>
+      <w:ind w:left="720" w:firstLine="0"/>
+    </w:pPr>
+    <w:rPr>
+      <w:rFonts w:ascii="Times New Roman" w:eastAsia="Times New Roman" w:hAnsi="Times New Roman" w:cs="Times New Roman"/>
+      <w:sz w:val="20"/>
+      <w:szCs w:val="20"/>
+      <w:lang w:val="en-US" w:eastAsia="ar-SA"/>
+    </w:rPr>
+  </w:style>
+  <w:style w:type="character" w:customStyle="1" w:styleId="TextoindependienteCar">
+    <w:name w:val="Texto independiente Car"/>
+    <w:basedOn w:val="Fuentedeprrafopredeter"/>
+    <w:link w:val="Textoindependiente"/>
+    <w:semiHidden/>
+    <w:rsid w:val="00570F4F"/>
+    <w:rPr>
+      <w:rFonts w:ascii="Times New Roman" w:eastAsia="Times New Roman" w:hAnsi="Times New Roman" w:cs="Times New Roman"/>
+      <w:sz w:val="20"/>
+      <w:szCs w:val="20"/>
+      <w:lang w:val="en-US" w:eastAsia="ar-SA"/>
+    </w:rPr>
+  </w:style>
+  <w:style w:type="paragraph" w:styleId="TDC8">
+    <w:name w:val="toc 8"/>
+    <w:basedOn w:val="Normal"/>
+    <w:next w:val="Normal"/>
+    <w:autoRedefine/>
+    <w:uiPriority w:val="39"/>
+    <w:unhideWhenUsed/>
+    <w:rsid w:val="000F79DF"/>
+    <w:pPr>
+      <w:spacing w:before="0"/>
+      <w:ind w:left="1540"/>
+    </w:pPr>
+    <w:rPr>
+      <w:sz w:val="20"/>
+      <w:szCs w:val="20"/>
+    </w:rPr>
+  </w:style>
+  <w:style w:type="paragraph" w:customStyle="1" w:styleId="TableContents">
+    <w:name w:val="Table Contents"/>
+    <w:basedOn w:val="Normal"/>
+    <w:rsid w:val="00570F4F"/>
+    <w:pPr>
+      <w:widowControl w:val="0"/>
+      <w:suppressLineNumbers/>
+      <w:suppressAutoHyphens/>
+      <w:spacing w:before="0" w:line="240" w:lineRule="auto"/>
+      <w:ind w:left="0" w:firstLine="0"/>
+    </w:pPr>
+    <w:rPr>
+      <w:rFonts w:ascii="Nimbus Roman No9 L" w:eastAsia="DejaVu Sans" w:hAnsi="Nimbus Roman No9 L" w:cs="DejaVu Sans"/>
+      <w:sz w:val="24"/>
+      <w:szCs w:val="24"/>
+      <w:lang w:val="es-VE" w:eastAsia="es-ES_tradnl" w:bidi="es-ES_tradnl"/>
+    </w:rPr>
+  </w:style>
+  <w:style w:type="paragraph" w:customStyle="1" w:styleId="MNormal">
+    <w:name w:val="MNormal"/>
+    <w:basedOn w:val="Normal"/>
+    <w:rsid w:val="008B3B0F"/>
+    <w:pPr>
+      <w:spacing w:before="0" w:after="60" w:line="240" w:lineRule="auto"/>
+      <w:ind w:left="0" w:firstLine="0"/>
+    </w:pPr>
+    <w:rPr>
+      <w:rFonts w:ascii="Verdana" w:eastAsia="Times New Roman" w:hAnsi="Verdana" w:cs="Arial"/>
+      <w:sz w:val="20"/>
+      <w:szCs w:val="24"/>
+      <w:lang w:eastAsia="es-ES"/>
+    </w:rPr>
+  </w:style>
+  <w:style w:type="paragraph" w:styleId="TDC9">
+    <w:name w:val="toc 9"/>
+    <w:basedOn w:val="Normal"/>
+    <w:next w:val="Normal"/>
+    <w:autoRedefine/>
+    <w:uiPriority w:val="39"/>
+    <w:unhideWhenUsed/>
+    <w:rsid w:val="000F79DF"/>
+    <w:pPr>
+      <w:spacing w:before="0"/>
+      <w:ind w:left="1760"/>
+    </w:pPr>
+    <w:rPr>
+      <w:sz w:val="20"/>
+      <w:szCs w:val="20"/>
+    </w:rPr>
+  </w:style>
+  <w:style w:type="paragraph" w:customStyle="1" w:styleId="PSI-Ttulo3">
+    <w:name w:val="PSI - Título 3"/>
+    <w:basedOn w:val="Ttulo3"/>
+    <w:autoRedefine/>
+    <w:qFormat/>
+    <w:rsid w:val="0080073B"/>
+    <w:pPr>
+      <w:spacing w:before="0"/>
+      <w:ind w:left="0" w:firstLine="0"/>
+    </w:pPr>
+    <w:rPr>
+      <w:color w:val="FFC000"/>
+    </w:rPr>
+  </w:style>
+  <w:style w:type="character" w:customStyle="1" w:styleId="Ttulo4Car">
+    <w:name w:val="Título 4 Car"/>
+    <w:basedOn w:val="Fuentedeprrafopredeter"/>
+    <w:link w:val="Ttulo4"/>
+    <w:uiPriority w:val="9"/>
+    <w:rsid w:val="005F60BA"/>
+    <w:rPr>
+      <w:rFonts w:asciiTheme="majorHAnsi" w:eastAsiaTheme="majorEastAsia" w:hAnsiTheme="majorHAnsi" w:cstheme="majorBidi"/>
+      <w:b/>
+      <w:bCs/>
+      <w:i/>
+      <w:iCs/>
+      <w:color w:val="4F81BD" w:themeColor="accent1"/>
+    </w:rPr>
+  </w:style>
+  <w:style w:type="paragraph" w:customStyle="1" w:styleId="PSI-Ttulo4">
+    <w:name w:val="PSI - Título 4"/>
+    <w:basedOn w:val="Ttulo4"/>
+    <w:autoRedefine/>
+    <w:qFormat/>
+    <w:rsid w:val="005F60BA"/>
+  </w:style>
+  <w:style w:type="paragraph" w:styleId="Ttulo">
+    <w:name w:val="Title"/>
+    <w:basedOn w:val="Normal"/>
+    <w:next w:val="Normal"/>
+    <w:link w:val="TtuloCar"/>
+    <w:uiPriority w:val="10"/>
+    <w:qFormat/>
+    <w:rsid w:val="009A3173"/>
+    <w:pPr>
+      <w:pBdr>
+        <w:bottom w:val="single" w:sz="8" w:space="4" w:color="4F81BD" w:themeColor="accent1"/>
+      </w:pBdr>
+      <w:spacing w:before="0" w:after="300" w:line="240" w:lineRule="auto"/>
+      <w:contextualSpacing/>
+    </w:pPr>
+    <w:rPr>
+      <w:rFonts w:asciiTheme="majorHAnsi" w:eastAsiaTheme="majorEastAsia" w:hAnsiTheme="majorHAnsi" w:cstheme="majorBidi"/>
+      <w:color w:val="17365D" w:themeColor="text2" w:themeShade="BF"/>
+      <w:spacing w:val="5"/>
+      <w:kern w:val="28"/>
+      <w:sz w:val="52"/>
+      <w:szCs w:val="52"/>
+    </w:rPr>
+  </w:style>
+  <w:style w:type="character" w:customStyle="1" w:styleId="TtuloCar">
+    <w:name w:val="Título Car"/>
+    <w:basedOn w:val="Fuentedeprrafopredeter"/>
+    <w:link w:val="Ttulo"/>
+    <w:uiPriority w:val="10"/>
+    <w:rsid w:val="009A3173"/>
+    <w:rPr>
+      <w:rFonts w:asciiTheme="majorHAnsi" w:eastAsiaTheme="majorEastAsia" w:hAnsiTheme="majorHAnsi" w:cstheme="majorBidi"/>
+      <w:color w:val="17365D" w:themeColor="text2" w:themeShade="BF"/>
+      <w:spacing w:val="5"/>
+      <w:kern w:val="28"/>
+      <w:sz w:val="52"/>
+      <w:szCs w:val="52"/>
+    </w:rPr>
+  </w:style>
+  <w:style w:type="paragraph" w:customStyle="1" w:styleId="PSI-Ttulo">
+    <w:name w:val="PSI - Título"/>
+    <w:basedOn w:val="Ttulo"/>
+    <w:autoRedefine/>
+    <w:qFormat/>
+    <w:rsid w:val="009A3173"/>
+  </w:style>
+  <w:style w:type="paragraph" w:customStyle="1" w:styleId="PSI-Normal">
+    <w:name w:val="PSI - Normal"/>
+    <w:basedOn w:val="Normal"/>
+    <w:autoRedefine/>
+    <w:qFormat/>
+    <w:rsid w:val="009A3173"/>
+    <w:pPr>
+      <w:jc w:val="both"/>
+    </w:pPr>
+    <w:rPr>
+      <w:lang w:val="es-AR"/>
+    </w:rPr>
+  </w:style>
+  <w:style w:type="character" w:customStyle="1" w:styleId="Ttulo5Car">
+    <w:name w:val="Título 5 Car"/>
+    <w:basedOn w:val="Fuentedeprrafopredeter"/>
+    <w:link w:val="Ttulo5"/>
+    <w:rsid w:val="00581D90"/>
+    <w:rPr>
+      <w:rFonts w:ascii="Times New Roman" w:eastAsia="Times New Roman" w:hAnsi="Times New Roman" w:cs="Times New Roman"/>
+      <w:szCs w:val="20"/>
+      <w:lang w:val="es-ES_tradnl"/>
+    </w:rPr>
+  </w:style>
+  <w:style w:type="character" w:customStyle="1" w:styleId="Ttulo6Car">
+    <w:name w:val="Título 6 Car"/>
+    <w:basedOn w:val="Fuentedeprrafopredeter"/>
+    <w:link w:val="Ttulo6"/>
+    <w:rsid w:val="00581D90"/>
+    <w:rPr>
+      <w:rFonts w:ascii="Times New Roman" w:eastAsia="Times New Roman" w:hAnsi="Times New Roman" w:cs="Times New Roman"/>
+      <w:i/>
+      <w:szCs w:val="20"/>
+      <w:lang w:val="es-ES_tradnl"/>
+    </w:rPr>
+  </w:style>
+  <w:style w:type="character" w:customStyle="1" w:styleId="Ttulo7Car">
+    <w:name w:val="Título 7 Car"/>
+    <w:basedOn w:val="Fuentedeprrafopredeter"/>
+    <w:link w:val="Ttulo7"/>
+    <w:rsid w:val="00581D90"/>
+    <w:rPr>
+      <w:rFonts w:ascii="Times New Roman" w:eastAsia="Times New Roman" w:hAnsi="Times New Roman" w:cs="Times New Roman"/>
+      <w:sz w:val="20"/>
+      <w:szCs w:val="20"/>
+      <w:lang w:val="es-ES_tradnl"/>
+    </w:rPr>
+  </w:style>
+  <w:style w:type="character" w:customStyle="1" w:styleId="Ttulo8Car">
+    <w:name w:val="Título 8 Car"/>
+    <w:basedOn w:val="Fuentedeprrafopredeter"/>
+    <w:link w:val="Ttulo8"/>
+    <w:rsid w:val="00581D90"/>
+    <w:rPr>
+      <w:rFonts w:ascii="Times New Roman" w:eastAsia="Times New Roman" w:hAnsi="Times New Roman" w:cs="Times New Roman"/>
+      <w:i/>
+      <w:sz w:val="20"/>
+      <w:szCs w:val="20"/>
+      <w:lang w:val="es-ES_tradnl"/>
+    </w:rPr>
+  </w:style>
+  <w:style w:type="character" w:customStyle="1" w:styleId="Ttulo9Car">
+    <w:name w:val="Título 9 Car"/>
+    <w:basedOn w:val="Fuentedeprrafopredeter"/>
+    <w:link w:val="Ttulo9"/>
+    <w:rsid w:val="00581D90"/>
+    <w:rPr>
+      <w:rFonts w:ascii="Times New Roman" w:eastAsia="Times New Roman" w:hAnsi="Times New Roman" w:cs="Times New Roman"/>
+      <w:b/>
+      <w:i/>
+      <w:sz w:val="18"/>
+      <w:szCs w:val="20"/>
+      <w:lang w:val="es-ES_tradnl"/>
+    </w:rPr>
+  </w:style>
+  <w:style w:type="table" w:styleId="Tablaconcuadrcula">
+    <w:name w:val="Table Grid"/>
+    <w:basedOn w:val="Tablanormal"/>
+    <w:uiPriority w:val="59"/>
+    <w:rsid w:val="00FD7E90"/>
+    <w:pPr>
+      <w:spacing w:before="0" w:line="240" w:lineRule="auto"/>
+    </w:pPr>
+    <w:tblPr>
+      <w:tblBorders>
+        <w:top w:val="single" w:sz="4" w:space="0" w:color="000000" w:themeColor="text1"/>
+        <w:left w:val="single" w:sz="4" w:space="0" w:color="000000" w:themeColor="text1"/>
+        <w:bottom w:val="single" w:sz="4" w:space="0" w:color="000000" w:themeColor="text1"/>
+        <w:right w:val="single" w:sz="4" w:space="0" w:color="000000" w:themeColor="text1"/>
+        <w:insideH w:val="single" w:sz="4" w:space="0" w:color="000000" w:themeColor="text1"/>
+        <w:insideV w:val="single" w:sz="4" w:space="0" w:color="000000" w:themeColor="text1"/>
+      </w:tblBorders>
+    </w:tblPr>
+  </w:style>
+  <w:style w:type="paragraph" w:styleId="NormalWeb">
+    <w:name w:val="Normal (Web)"/>
+    <w:basedOn w:val="Normal"/>
+    <w:uiPriority w:val="99"/>
+    <w:semiHidden/>
+    <w:unhideWhenUsed/>
+    <w:rsid w:val="00551C63"/>
+    <w:pPr>
+      <w:spacing w:before="100" w:beforeAutospacing="1" w:after="100" w:afterAutospacing="1" w:line="240" w:lineRule="auto"/>
+      <w:ind w:left="0" w:firstLine="0"/>
+    </w:pPr>
+    <w:rPr>
+      <w:rFonts w:ascii="Times New Roman" w:eastAsia="Times New Roman" w:hAnsi="Times New Roman" w:cs="Times New Roman"/>
+      <w:sz w:val="24"/>
+      <w:szCs w:val="24"/>
+      <w:lang w:val="en-US"/>
+    </w:rPr>
+  </w:style>
+  <w:style w:type="character" w:styleId="Textoennegrita">
+    <w:name w:val="Strong"/>
+    <w:basedOn w:val="Fuentedeprrafopredeter"/>
+    <w:uiPriority w:val="22"/>
+    <w:qFormat/>
+    <w:rsid w:val="00072689"/>
+    <w:rPr>
+      <w:b/>
+      <w:bCs/>
+    </w:rPr>
+  </w:style>
+  <w:style w:type="table" w:customStyle="1" w:styleId="GridTable2Accent3">
+    <w:name w:val="Grid Table 2 Accent 3"/>
+    <w:basedOn w:val="Tablanormal"/>
+    <w:uiPriority w:val="47"/>
+    <w:rsid w:val="001776AB"/>
+    <w:pPr>
+      <w:spacing w:line="240" w:lineRule="auto"/>
+    </w:pPr>
+    <w:tblPr>
+      <w:tblStyleRowBandSize w:val="1"/>
+      <w:tblStyleColBandSize w:val="1"/>
+      <w:tblBorders>
+        <w:top w:val="single" w:sz="2" w:space="0" w:color="C2D69B" w:themeColor="accent3" w:themeTint="99"/>
+        <w:bottom w:val="single" w:sz="2" w:space="0" w:color="C2D69B" w:themeColor="accent3" w:themeTint="99"/>
+        <w:insideH w:val="single" w:sz="2" w:space="0" w:color="C2D69B" w:themeColor="accent3" w:themeTint="99"/>
+        <w:insideV w:val="single" w:sz="2" w:space="0" w:color="C2D69B" w:themeColor="accent3" w:themeTint="99"/>
+      </w:tblBorders>
+    </w:tblPr>
+    <w:tblStylePr w:type="firstRow">
+      <w:rPr>
+        <w:b/>
+        <w:bCs/>
+      </w:rPr>
+      <w:tblPr/>
+      <w:tcPr>
+        <w:tcBorders>
+          <w:top w:val="nil"/>
+          <w:bottom w:val="single" w:sz="12" w:space="0" w:color="C2D69B" w:themeColor="accent3" w:themeTint="99"/>
+          <w:insideH w:val="nil"/>
+          <w:insideV w:val="nil"/>
+        </w:tcBorders>
+        <w:shd w:val="clear" w:color="auto" w:fill="FFFFFF" w:themeFill="background1"/>
+      </w:tcPr>
+    </w:tblStylePr>
+    <w:tblStylePr w:type="lastRow">
+      <w:rPr>
+        <w:b/>
+        <w:bCs/>
+      </w:rPr>
+      <w:tblPr/>
+      <w:tcPr>
+        <w:tcBorders>
+          <w:top w:val="double" w:sz="2" w:space="0" w:color="C2D69B" w:themeColor="accent3" w:themeTint="99"/>
+          <w:bottom w:val="nil"/>
+          <w:insideH w:val="nil"/>
+          <w:insideV w:val="nil"/>
+        </w:tcBorders>
+        <w:shd w:val="clear" w:color="auto" w:fill="FFFFFF" w:themeFill="background1"/>
+      </w:tcPr>
+    </w:tblStylePr>
+    <w:tblStylePr w:type="firstCol">
+      <w:rPr>
+        <w:b/>
+        <w:bCs/>
+      </w:rPr>
+    </w:tblStylePr>
+    <w:tblStylePr w:type="lastCol">
+      <w:rPr>
+        <w:b/>
+        <w:bCs/>
+      </w:rPr>
+    </w:tblStylePr>
+    <w:tblStylePr w:type="band1Vert">
+      <w:tblPr/>
+      <w:tcPr>
+        <w:shd w:val="clear" w:color="auto" w:fill="EAF1DD" w:themeFill="accent3" w:themeFillTint="33"/>
+      </w:tcPr>
+    </w:tblStylePr>
+    <w:tblStylePr w:type="band1Horz">
+      <w:tblPr/>
+      <w:tcPr>
+        <w:shd w:val="clear" w:color="auto" w:fill="EAF1DD" w:themeFill="accent3" w:themeFillTint="33"/>
+      </w:tcPr>
+    </w:tblStylePr>
+  </w:style>
+  <w:style w:type="paragraph" w:customStyle="1" w:styleId="Default">
+    <w:name w:val="Default"/>
+    <w:rsid w:val="00EE57FE"/>
+    <w:pPr>
+      <w:autoSpaceDE w:val="0"/>
+      <w:autoSpaceDN w:val="0"/>
+      <w:adjustRightInd w:val="0"/>
+      <w:spacing w:before="0" w:line="240" w:lineRule="auto"/>
+      <w:ind w:left="0" w:firstLine="0"/>
+    </w:pPr>
+    <w:rPr>
+      <w:rFonts w:ascii="Arial" w:hAnsi="Arial" w:cs="Arial"/>
+      <w:color w:val="000000"/>
+      <w:sz w:val="24"/>
+      <w:szCs w:val="24"/>
+      <w:lang w:val="es-AR"/>
+    </w:rPr>
+  </w:style>
+  <w:style w:type="table" w:customStyle="1" w:styleId="GridTable5DarkAccent3">
+    <w:name w:val="Grid Table 5 Dark Accent 3"/>
+    <w:basedOn w:val="Tablanormal"/>
+    <w:uiPriority w:val="50"/>
+    <w:rsid w:val="00945E01"/>
+    <w:pPr>
+      <w:spacing w:line="240" w:lineRule="auto"/>
+    </w:pPr>
+    <w:tblPr>
+      <w:tblStyleRowBandSize w:val="1"/>
+      <w:tblStyleColBandSize w:val="1"/>
+      <w:tblBorders>
+        <w:top w:val="single" w:sz="4" w:space="0" w:color="FFFFFF" w:themeColor="background1"/>
+        <w:left w:val="single" w:sz="4" w:space="0" w:color="FFFFFF" w:themeColor="background1"/>
+        <w:bottom w:val="single" w:sz="4" w:space="0" w:color="FFFFFF" w:themeColor="background1"/>
+        <w:right w:val="single" w:sz="4" w:space="0" w:color="FFFFFF" w:themeColor="background1"/>
+        <w:insideH w:val="single" w:sz="4" w:space="0" w:color="FFFFFF" w:themeColor="background1"/>
+        <w:insideV w:val="single" w:sz="4" w:space="0" w:color="FFFFFF" w:themeColor="background1"/>
+      </w:tblBorders>
+    </w:tblPr>
+    <w:tcPr>
+      <w:shd w:val="clear" w:color="auto" w:fill="EAF1DD" w:themeFill="accent3" w:themeFillTint="33"/>
+    </w:tcPr>
+    <w:tblStylePr w:type="firstRow">
+      <w:rPr>
+        <w:b/>
+        <w:bCs/>
+        <w:color w:val="FFFFFF" w:themeColor="background1"/>
+      </w:rPr>
+      <w:tblPr/>
+      <w:tcPr>
+        <w:tcBorders>
+          <w:top w:val="single" w:sz="4" w:space="0" w:color="FFFFFF" w:themeColor="background1"/>
+          <w:left w:val="single" w:sz="4" w:space="0" w:color="FFFFFF" w:themeColor="background1"/>
+          <w:right w:val="single" w:sz="4" w:space="0" w:color="FFFFFF" w:themeColor="background1"/>
+          <w:insideH w:val="nil"/>
+          <w:insideV w:val="nil"/>
+        </w:tcBorders>
+        <w:shd w:val="clear" w:color="auto" w:fill="9BBB59" w:themeFill="accent3"/>
+      </w:tcPr>
+    </w:tblStylePr>
+    <w:tblStylePr w:type="lastRow">
+      <w:rPr>
+        <w:b/>
+        <w:bCs/>
+        <w:color w:val="FFFFFF" w:themeColor="background1"/>
+      </w:rPr>
+      <w:tblPr/>
+      <w:tcPr>
+        <w:tcBorders>
+          <w:left w:val="single" w:sz="4" w:space="0" w:color="FFFFFF" w:themeColor="background1"/>
+          <w:bottom w:val="single" w:sz="4" w:space="0" w:color="FFFFFF" w:themeColor="background1"/>
+          <w:right w:val="single" w:sz="4" w:space="0" w:color="FFFFFF" w:themeColor="background1"/>
+          <w:insideH w:val="nil"/>
+          <w:insideV w:val="nil"/>
+        </w:tcBorders>
+        <w:shd w:val="clear" w:color="auto" w:fill="9BBB59" w:themeFill="accent3"/>
+      </w:tcPr>
+    </w:tblStylePr>
+    <w:tblStylePr w:type="firstCol">
+      <w:rPr>
+        <w:b/>
+        <w:bCs/>
+        <w:color w:val="FFFFFF" w:themeColor="background1"/>
+      </w:rPr>
+      <w:tblPr/>
+      <w:tcPr>
+        <w:tcBorders>
+          <w:top w:val="single" w:sz="4" w:space="0" w:color="FFFFFF" w:themeColor="background1"/>
+          <w:left w:val="single" w:sz="4" w:space="0" w:color="FFFFFF" w:themeColor="background1"/>
+          <w:bottom w:val="single" w:sz="4" w:space="0" w:color="FFFFFF" w:themeColor="background1"/>
+          <w:insideV w:val="nil"/>
+        </w:tcBorders>
+        <w:shd w:val="clear" w:color="auto" w:fill="9BBB59" w:themeFill="accent3"/>
+      </w:tcPr>
+    </w:tblStylePr>
+    <w:tblStylePr w:type="lastCol">
+      <w:rPr>
+        <w:b/>
+        <w:bCs/>
+        <w:color w:val="FFFFFF" w:themeColor="background1"/>
+      </w:rPr>
+      <w:tblPr/>
+      <w:tcPr>
+        <w:tcBorders>
+          <w:top w:val="single" w:sz="4" w:space="0" w:color="FFFFFF" w:themeColor="background1"/>
+          <w:bottom w:val="single" w:sz="4" w:space="0" w:color="FFFFFF" w:themeColor="background1"/>
+          <w:right w:val="single" w:sz="4" w:space="0" w:color="FFFFFF" w:themeColor="background1"/>
+          <w:insideV w:val="nil"/>
+        </w:tcBorders>
+        <w:shd w:val="clear" w:color="auto" w:fill="9BBB59" w:themeFill="accent3"/>
+      </w:tcPr>
+    </w:tblStylePr>
+    <w:tblStylePr w:type="band1Vert">
+      <w:tblPr/>
+      <w:tcPr>
+        <w:shd w:val="clear" w:color="auto" w:fill="D6E3BC" w:themeFill="accent3" w:themeFillTint="66"/>
+      </w:tcPr>
+    </w:tblStylePr>
+    <w:tblStylePr w:type="band1Horz">
+      <w:tblPr/>
+      <w:tcPr>
+        <w:shd w:val="clear" w:color="auto" w:fill="D6E3BC" w:themeFill="accent3" w:themeFillTint="66"/>
+      </w:tcPr>
+    </w:tblStylePr>
+  </w:style>
+  <w:style w:type="table" w:customStyle="1" w:styleId="GridTable3Accent3">
     <w:name w:val="Grid Table 3 Accent 3"/>
     <w:basedOn w:val="Tablanormal"/>
     <w:uiPriority w:val="48"/>
@@ -12950,7 +14392,7 @@
 </file>
 
 <file path=customXml/itemProps2.xml><?xml version="1.0" encoding="utf-8"?>
-<ds:datastoreItem xmlns:ds="http://schemas.openxmlformats.org/officeDocument/2006/customXml" ds:itemID="{6F14356D-4B03-4200-B81B-2034F014157C}">
+<ds:datastoreItem xmlns:ds="http://schemas.openxmlformats.org/officeDocument/2006/customXml" ds:itemID="{F9C0F4D8-D428-49BD-87F2-2A2AF43ABADA}">
   <ds:schemaRefs>
     <ds:schemaRef ds:uri="http://schemas.openxmlformats.org/officeDocument/2006/bibliography"/>
   </ds:schemaRefs>

</xml_diff>